<commit_message>
final Version of Pflichtenheft v1 and edited README.md
</commit_message>
<xml_diff>
--- a/Ressourcen/Pflichtenheft/docx/JavaTetris_Pflichtenheft.docx
+++ b/Ressourcen/Pflichtenheft/docx/JavaTetris_Pflichtenheft.docx
@@ -4,7 +4,7 @@
   <w:body>
     <w:tbl>
       <w:tblPr>
-        <w:tblStyle w:val="Tabellenraster"/>
+        <w:tblStyle w:val="TableGrid"/>
         <w:tblW w:w="9857" w:type="dxa"/>
         <w:tblBorders>
           <w:top w:val="none" w:sz="0" w:space="0" w:color="auto"/>
@@ -44,7 +44,7 @@
           </w:tcPr>
           <w:p>
             <w:pPr>
-              <w:pStyle w:val="Titel"/>
+              <w:pStyle w:val="Title"/>
               <w:spacing w:line="240" w:lineRule="auto"/>
               <w:rPr>
                 <w:color w:val="FF3300"/>
@@ -69,7 +69,7 @@
           </w:tcPr>
           <w:p>
             <w:pPr>
-              <w:pStyle w:val="Titel"/>
+              <w:pStyle w:val="Title"/>
               <w:spacing w:line="240" w:lineRule="auto"/>
             </w:pPr>
           </w:p>
@@ -586,7 +586,7 @@
     <w:bookmarkEnd w:id="1"/>
     <w:p>
       <w:pPr>
-        <w:pStyle w:val="Titel"/>
+        <w:pStyle w:val="Title"/>
         <w:rPr>
           <w:sz w:val="28"/>
           <w:szCs w:val="28"/>
@@ -602,7 +602,7 @@
     </w:p>
     <w:p>
       <w:pPr>
-        <w:pStyle w:val="Verzeichnis1"/>
+        <w:pStyle w:val="TOC1"/>
         <w:rPr>
           <w:rFonts w:asciiTheme="minorHAnsi" w:eastAsiaTheme="minorEastAsia" w:hAnsiTheme="minorHAnsi" w:cstheme="minorBidi"/>
           <w:noProof/>
@@ -688,7 +688,7 @@
     </w:p>
     <w:p>
       <w:pPr>
-        <w:pStyle w:val="Verzeichnis1"/>
+        <w:pStyle w:val="TOC1"/>
         <w:rPr>
           <w:rFonts w:asciiTheme="minorHAnsi" w:eastAsiaTheme="minorEastAsia" w:hAnsiTheme="minorHAnsi" w:cstheme="minorBidi"/>
           <w:noProof/>
@@ -765,7 +765,7 @@
     </w:p>
     <w:p>
       <w:pPr>
-        <w:pStyle w:val="Verzeichnis1"/>
+        <w:pStyle w:val="TOC1"/>
         <w:rPr>
           <w:rFonts w:asciiTheme="minorHAnsi" w:eastAsiaTheme="minorEastAsia" w:hAnsiTheme="minorHAnsi" w:cstheme="minorBidi"/>
           <w:noProof/>
@@ -842,7 +842,7 @@
     </w:p>
     <w:p>
       <w:pPr>
-        <w:pStyle w:val="Verzeichnis2"/>
+        <w:pStyle w:val="TOC2"/>
         <w:tabs>
           <w:tab w:val="left" w:pos="540"/>
           <w:tab w:val="right" w:leader="dot" w:pos="9628"/>
@@ -921,7 +921,7 @@
     </w:p>
     <w:p>
       <w:pPr>
-        <w:pStyle w:val="Verzeichnis2"/>
+        <w:pStyle w:val="TOC2"/>
         <w:tabs>
           <w:tab w:val="left" w:pos="540"/>
           <w:tab w:val="right" w:leader="dot" w:pos="9628"/>
@@ -1000,7 +1000,7 @@
     </w:p>
     <w:p>
       <w:pPr>
-        <w:pStyle w:val="Verzeichnis1"/>
+        <w:pStyle w:val="TOC1"/>
         <w:rPr>
           <w:rFonts w:asciiTheme="minorHAnsi" w:eastAsiaTheme="minorEastAsia" w:hAnsiTheme="minorHAnsi" w:cstheme="minorBidi"/>
           <w:noProof/>
@@ -1077,7 +1077,7 @@
     </w:p>
     <w:p>
       <w:pPr>
-        <w:pStyle w:val="Verzeichnis2"/>
+        <w:pStyle w:val="TOC2"/>
         <w:tabs>
           <w:tab w:val="left" w:pos="540"/>
           <w:tab w:val="right" w:leader="dot" w:pos="9628"/>
@@ -1156,7 +1156,7 @@
     </w:p>
     <w:p>
       <w:pPr>
-        <w:pStyle w:val="Verzeichnis2"/>
+        <w:pStyle w:val="TOC2"/>
         <w:tabs>
           <w:tab w:val="left" w:pos="540"/>
           <w:tab w:val="right" w:leader="dot" w:pos="9628"/>
@@ -1235,7 +1235,7 @@
     </w:p>
     <w:p>
       <w:pPr>
-        <w:pStyle w:val="Verzeichnis1"/>
+        <w:pStyle w:val="TOC1"/>
         <w:rPr>
           <w:rFonts w:asciiTheme="minorHAnsi" w:eastAsiaTheme="minorEastAsia" w:hAnsiTheme="minorHAnsi" w:cstheme="minorBidi"/>
           <w:noProof/>
@@ -1312,7 +1312,7 @@
     </w:p>
     <w:p>
       <w:pPr>
-        <w:pStyle w:val="Verzeichnis1"/>
+        <w:pStyle w:val="TOC1"/>
         <w:rPr>
           <w:rFonts w:asciiTheme="minorHAnsi" w:eastAsiaTheme="minorEastAsia" w:hAnsiTheme="minorHAnsi" w:cstheme="minorBidi"/>
           <w:noProof/>
@@ -1389,7 +1389,7 @@
     </w:p>
     <w:p>
       <w:pPr>
-        <w:pStyle w:val="Verzeichnis2"/>
+        <w:pStyle w:val="TOC2"/>
         <w:tabs>
           <w:tab w:val="left" w:pos="540"/>
           <w:tab w:val="right" w:leader="dot" w:pos="9628"/>
@@ -1468,7 +1468,7 @@
     </w:p>
     <w:p>
       <w:pPr>
-        <w:pStyle w:val="Verzeichnis2"/>
+        <w:pStyle w:val="TOC2"/>
         <w:tabs>
           <w:tab w:val="left" w:pos="540"/>
           <w:tab w:val="right" w:leader="dot" w:pos="9628"/>
@@ -1560,7 +1560,7 @@
     </w:p>
     <w:p>
       <w:pPr>
-        <w:pStyle w:val="berschrift1"/>
+        <w:pStyle w:val="Heading1"/>
         <w:numPr>
           <w:ilvl w:val="0"/>
           <w:numId w:val="0"/>
@@ -1580,7 +1580,7 @@
     </w:p>
     <w:p>
       <w:pPr>
-        <w:pStyle w:val="berschrift1"/>
+        <w:pStyle w:val="Heading1"/>
         <w:numPr>
           <w:ilvl w:val="0"/>
           <w:numId w:val="13"/>
@@ -1596,7 +1596,6 @@
       <w:bookmarkEnd w:id="2"/>
       <w:bookmarkEnd w:id="3"/>
       <w:r>
-        <w:lastRenderedPageBreak/>
         <w:t>Vorwort</w:t>
       </w:r>
       <w:bookmarkEnd w:id="4"/>
@@ -1702,7 +1701,7 @@
     </w:p>
     <w:p>
       <w:pPr>
-        <w:pStyle w:val="berschrift1"/>
+        <w:pStyle w:val="Heading1"/>
         <w:numPr>
           <w:ilvl w:val="0"/>
           <w:numId w:val="13"/>
@@ -1767,7 +1766,7 @@
     </w:p>
     <w:p>
       <w:pPr>
-        <w:pStyle w:val="berschrift1"/>
+        <w:pStyle w:val="Heading1"/>
         <w:numPr>
           <w:ilvl w:val="0"/>
           <w:numId w:val="13"/>
@@ -1789,7 +1788,7 @@
     </w:p>
     <w:p>
       <w:pPr>
-        <w:pStyle w:val="berschrift2"/>
+        <w:pStyle w:val="Heading2"/>
         <w:numPr>
           <w:ilvl w:val="1"/>
           <w:numId w:val="13"/>
@@ -1993,13 +1992,27 @@
       </w:r>
     </w:p>
     <w:p>
-      <w:r>
+      <w:pPr>
+        <w:rPr>
+          <w:b/>
+          <w:bCs/>
+          <w:sz w:val="24"/>
+          <w:szCs w:val="24"/>
+        </w:rPr>
+      </w:pPr>
+      <w:r>
+        <w:rPr>
+          <w:b/>
+          <w:bCs/>
+          <w:sz w:val="24"/>
+          <w:szCs w:val="24"/>
+        </w:rPr>
         <w:t>Grafik</w:t>
       </w:r>
     </w:p>
     <w:p>
       <w:pPr>
-        <w:pStyle w:val="Aufzhlungszeichen"/>
+        <w:pStyle w:val="ListBullet"/>
       </w:pPr>
       <w:r>
         <w:t>Menü</w:t>
@@ -2250,7 +2263,9 @@
       </w:r>
       <w:r>
         <w:tab/>
-        <w:t>Roman Krebs</w:t>
+      </w:r>
+      <w:r>
+        <w:t>Severin Rosner</w:t>
       </w:r>
     </w:p>
     <w:p>
@@ -2279,7 +2294,7 @@
     </w:p>
     <w:p>
       <w:pPr>
-        <w:pStyle w:val="Aufzhlungszeichen"/>
+        <w:pStyle w:val="ListBullet"/>
         <w:numPr>
           <w:ilvl w:val="0"/>
           <w:numId w:val="0"/>
@@ -2296,7 +2311,7 @@
     </w:p>
     <w:p>
       <w:pPr>
-        <w:pStyle w:val="Aufzhlungszeichen"/>
+        <w:pStyle w:val="ListBullet"/>
         <w:numPr>
           <w:ilvl w:val="0"/>
           <w:numId w:val="0"/>
@@ -2313,7 +2328,7 @@
     </w:p>
     <w:p>
       <w:pPr>
-        <w:pStyle w:val="Aufzhlungszeichen"/>
+        <w:pStyle w:val="ListBullet"/>
         <w:numPr>
           <w:ilvl w:val="0"/>
           <w:numId w:val="0"/>
@@ -2396,10 +2411,9 @@
     </w:p>
     <w:p>
       <w:pPr>
-        <w:pStyle w:val="Aufzhlungszeichen"/>
-      </w:pPr>
-      <w:r>
-        <w:lastRenderedPageBreak/>
+        <w:pStyle w:val="ListBullet"/>
+      </w:pPr>
+      <w:r>
         <w:t>Spiel</w:t>
       </w:r>
       <w:r>
@@ -2565,7 +2579,7 @@
     </w:p>
     <w:p>
       <w:pPr>
-        <w:pStyle w:val="Aufzhlungszeichen"/>
+        <w:pStyle w:val="ListBullet"/>
         <w:numPr>
           <w:ilvl w:val="0"/>
           <w:numId w:val="0"/>
@@ -2575,7 +2589,26 @@
     </w:p>
     <w:p>
       <w:pPr>
-        <w:pStyle w:val="Aufzhlungszeichen"/>
+        <w:rPr>
+          <w:b/>
+          <w:bCs/>
+          <w:sz w:val="24"/>
+          <w:szCs w:val="24"/>
+        </w:rPr>
+      </w:pPr>
+      <w:r>
+        <w:rPr>
+          <w:b/>
+          <w:bCs/>
+          <w:sz w:val="24"/>
+          <w:szCs w:val="24"/>
+        </w:rPr>
+        <w:t>Technik im Hintergrund</w:t>
+      </w:r>
+    </w:p>
+    <w:p>
+      <w:pPr>
+        <w:pStyle w:val="ListBullet"/>
         <w:numPr>
           <w:ilvl w:val="0"/>
           <w:numId w:val="0"/>
@@ -2583,21 +2616,722 @@
         <w:ind w:left="284" w:hanging="284"/>
       </w:pPr>
       <w:r>
-        <w:t>Technik im Hintergrund</w:t>
+        <w:t>Spiel</w:t>
+      </w:r>
+      <w:r>
+        <w:t xml:space="preserve"> (jeder Modus)</w:t>
+      </w:r>
+      <w:r>
+        <w:tab/>
+      </w:r>
+      <w:r>
+        <w:tab/>
+      </w:r>
+      <w:r>
+        <w:tab/>
+      </w:r>
+      <w:r>
+        <w:tab/>
+      </w:r>
+      <w:r>
+        <w:tab/>
+      </w:r>
+      <w:r>
+        <w:tab/>
+      </w:r>
+      <w:r>
+        <w:tab/>
+      </w:r>
+      <w:r>
+        <w:tab/>
+      </w:r>
+      <w:r>
+        <w:tab/>
+      </w:r>
+      <w:r>
+        <w:t>Roman Krebs</w:t>
       </w:r>
     </w:p>
     <w:p>
       <w:pPr>
-        <w:pStyle w:val="Aufzhlungszeichen"/>
+        <w:pStyle w:val="ListBullet"/>
         <w:numPr>
           <w:ilvl w:val="0"/>
           <w:numId w:val="44"/>
         </w:numPr>
       </w:pPr>
+      <w:r>
+        <w:t>Stein erzeugen</w:t>
+      </w:r>
+      <w:r>
+        <w:t xml:space="preserve"> (zufällige Form)</w:t>
+      </w:r>
+      <w:r>
+        <w:tab/>
+      </w:r>
+      <w:r>
+        <w:tab/>
+      </w:r>
+      <w:r>
+        <w:tab/>
+      </w:r>
+      <w:r>
+        <w:tab/>
+      </w:r>
+      <w:r>
+        <w:tab/>
+      </w:r>
+      <w:r>
+        <w:tab/>
+      </w:r>
+      <w:r>
+        <w:tab/>
+      </w:r>
+      <w:r>
+        <w:tab/>
+      </w:r>
     </w:p>
     <w:p>
       <w:pPr>
-        <w:pStyle w:val="berschrift2"/>
+        <w:pStyle w:val="ListBullet"/>
+        <w:numPr>
+          <w:ilvl w:val="0"/>
+          <w:numId w:val="44"/>
+        </w:numPr>
+      </w:pPr>
+      <w:r>
+        <w:t>Stein fällt herunter</w:t>
+      </w:r>
+    </w:p>
+    <w:p>
+      <w:pPr>
+        <w:pStyle w:val="ListBullet"/>
+        <w:numPr>
+          <w:ilvl w:val="0"/>
+          <w:numId w:val="44"/>
+        </w:numPr>
+      </w:pPr>
+      <w:r>
+        <w:t>Stein kann gedreht werden durch KeyEvents</w:t>
+      </w:r>
+    </w:p>
+    <w:p>
+      <w:pPr>
+        <w:pStyle w:val="ListBullet"/>
+        <w:numPr>
+          <w:ilvl w:val="0"/>
+          <w:numId w:val="44"/>
+        </w:numPr>
+      </w:pPr>
+      <w:r>
+        <w:t>Stein kann nach links/rechts bewegt werden durch KeyEvents</w:t>
+      </w:r>
+    </w:p>
+    <w:p>
+      <w:pPr>
+        <w:pStyle w:val="ListBullet"/>
+        <w:numPr>
+          <w:ilvl w:val="0"/>
+          <w:numId w:val="44"/>
+        </w:numPr>
+      </w:pPr>
+      <w:r>
+        <w:t>Stan kann nach unten beschleunigt werden</w:t>
+      </w:r>
+    </w:p>
+    <w:p>
+      <w:pPr>
+        <w:pStyle w:val="ListBullet"/>
+        <w:numPr>
+          <w:ilvl w:val="0"/>
+          <w:numId w:val="44"/>
+        </w:numPr>
+      </w:pPr>
+      <w:r>
+        <w:t>Stein kommt auf dem Boden/anderen Steinen auf</w:t>
+      </w:r>
+    </w:p>
+    <w:p>
+      <w:pPr>
+        <w:pStyle w:val="ListBullet"/>
+        <w:numPr>
+          <w:ilvl w:val="1"/>
+          <w:numId w:val="44"/>
+        </w:numPr>
+      </w:pPr>
+      <w:r>
+        <w:t>Schauen,</w:t>
+      </w:r>
+      <w:r>
+        <w:t xml:space="preserve"> ob Reihe voll ist</w:t>
+      </w:r>
+    </w:p>
+    <w:p>
+      <w:pPr>
+        <w:pStyle w:val="ListBullet"/>
+        <w:numPr>
+          <w:ilvl w:val="2"/>
+          <w:numId w:val="44"/>
+        </w:numPr>
+      </w:pPr>
+      <w:r>
+        <w:t xml:space="preserve">Reihe löschen und </w:t>
+      </w:r>
+      <w:r>
+        <w:t>XP bekommen</w:t>
+      </w:r>
+    </w:p>
+    <w:p>
+      <w:pPr>
+        <w:pStyle w:val="ListBullet"/>
+        <w:numPr>
+          <w:ilvl w:val="2"/>
+          <w:numId w:val="44"/>
+        </w:numPr>
+      </w:pPr>
+      <w:r>
+        <w:t>Physik beachten</w:t>
+      </w:r>
+    </w:p>
+    <w:p>
+      <w:pPr>
+        <w:pStyle w:val="ListBullet"/>
+        <w:numPr>
+          <w:ilvl w:val="1"/>
+          <w:numId w:val="44"/>
+        </w:numPr>
+      </w:pPr>
+      <w:r>
+        <w:t>Schauen,</w:t>
+      </w:r>
+      <w:r>
+        <w:t xml:space="preserve"> ob Stein am oberen Ende ist</w:t>
+      </w:r>
+    </w:p>
+    <w:p>
+      <w:pPr>
+        <w:pStyle w:val="ListBullet"/>
+        <w:numPr>
+          <w:ilvl w:val="2"/>
+          <w:numId w:val="44"/>
+        </w:numPr>
+        <w:rPr>
+          <w:lang w:val="en-US"/>
+        </w:rPr>
+      </w:pPr>
+      <w:r>
+        <w:rPr>
+          <w:lang w:val="en-US"/>
+        </w:rPr>
+        <w:t>Game Over</w:t>
+      </w:r>
+      <w:r>
+        <w:rPr>
+          <w:lang w:val="en-US"/>
+        </w:rPr>
+        <w:t xml:space="preserve"> (bis auf Modus: End</w:t>
+      </w:r>
+      <w:r>
+        <w:rPr>
+          <w:lang w:val="en-US"/>
+        </w:rPr>
+        <w:t>los)</w:t>
+      </w:r>
+    </w:p>
+    <w:p>
+      <w:pPr>
+        <w:pStyle w:val="ListBullet"/>
+        <w:numPr>
+          <w:ilvl w:val="0"/>
+          <w:numId w:val="44"/>
+        </w:numPr>
+      </w:pPr>
+      <w:r>
+        <w:t>Score mitzählen</w:t>
+      </w:r>
+    </w:p>
+    <w:p>
+      <w:pPr>
+        <w:pStyle w:val="ListBullet"/>
+        <w:numPr>
+          <w:ilvl w:val="0"/>
+          <w:numId w:val="44"/>
+        </w:numPr>
+      </w:pPr>
+      <w:r>
+        <w:t>Pause PopUp KeyEvent</w:t>
+      </w:r>
+    </w:p>
+    <w:p>
+      <w:pPr>
+        <w:pStyle w:val="ListBullet"/>
+        <w:numPr>
+          <w:ilvl w:val="0"/>
+          <w:numId w:val="44"/>
+        </w:numPr>
+      </w:pPr>
+      <w:r>
+        <w:t xml:space="preserve">Nächste Steine </w:t>
+      </w:r>
+      <w:r>
+        <w:t>im Vorschau</w:t>
+      </w:r>
+      <w:r>
+        <w:t>/Next</w:t>
+      </w:r>
+      <w:r>
+        <w:t xml:space="preserve"> Fenster anzeigen</w:t>
+      </w:r>
+    </w:p>
+    <w:p>
+      <w:pPr>
+        <w:pStyle w:val="ListBullet"/>
+        <w:numPr>
+          <w:ilvl w:val="0"/>
+          <w:numId w:val="0"/>
+        </w:numPr>
+        <w:ind w:left="284" w:hanging="284"/>
+      </w:pPr>
+    </w:p>
+    <w:p>
+      <w:pPr>
+        <w:pStyle w:val="ListBullet"/>
+        <w:numPr>
+          <w:ilvl w:val="0"/>
+          <w:numId w:val="0"/>
+        </w:numPr>
+        <w:ind w:left="284" w:hanging="284"/>
+      </w:pPr>
+      <w:r>
+        <w:t>Spiel (Modus: Gegen die Zeit)</w:t>
+      </w:r>
+      <w:r>
+        <w:tab/>
+      </w:r>
+      <w:r>
+        <w:tab/>
+      </w:r>
+      <w:r>
+        <w:tab/>
+      </w:r>
+      <w:r>
+        <w:tab/>
+      </w:r>
+      <w:r>
+        <w:tab/>
+      </w:r>
+      <w:r>
+        <w:tab/>
+      </w:r>
+      <w:r>
+        <w:tab/>
+      </w:r>
+      <w:r>
+        <w:tab/>
+        <w:t>Roman Kr</w:t>
+      </w:r>
+      <w:r>
+        <w:t>ebs</w:t>
+      </w:r>
+    </w:p>
+    <w:p>
+      <w:pPr>
+        <w:pStyle w:val="ListBullet"/>
+        <w:numPr>
+          <w:ilvl w:val="0"/>
+          <w:numId w:val="47"/>
+        </w:numPr>
+      </w:pPr>
+      <w:r>
+        <w:t>Zeit einblenden und überprüfen ob Zeit abgelaufen</w:t>
+      </w:r>
+    </w:p>
+    <w:p>
+      <w:pPr>
+        <w:pStyle w:val="ListBullet"/>
+        <w:numPr>
+          <w:ilvl w:val="0"/>
+          <w:numId w:val="0"/>
+        </w:numPr>
+        <w:ind w:left="284" w:hanging="284"/>
+      </w:pPr>
+      <w:r>
+        <w:t>Spiel (Modus: Endlos)</w:t>
+      </w:r>
+      <w:r>
+        <w:tab/>
+      </w:r>
+      <w:r>
+        <w:tab/>
+      </w:r>
+      <w:r>
+        <w:tab/>
+      </w:r>
+      <w:r>
+        <w:tab/>
+      </w:r>
+      <w:r>
+        <w:tab/>
+      </w:r>
+      <w:r>
+        <w:tab/>
+      </w:r>
+      <w:r>
+        <w:tab/>
+      </w:r>
+      <w:r>
+        <w:tab/>
+      </w:r>
+      <w:r>
+        <w:tab/>
+        <w:t>Roman Krebs</w:t>
+      </w:r>
+    </w:p>
+    <w:p>
+      <w:pPr>
+        <w:pStyle w:val="ListBullet"/>
+        <w:numPr>
+          <w:ilvl w:val="0"/>
+          <w:numId w:val="47"/>
+        </w:numPr>
+      </w:pPr>
+      <w:r>
+        <w:t xml:space="preserve">Wenn oberes Ende erreicht -&gt; </w:t>
+      </w:r>
+      <w:r>
+        <w:t>Spielfeld</w:t>
+      </w:r>
+      <w:r>
+        <w:t xml:space="preserve"> </w:t>
+      </w:r>
+      <w:r>
+        <w:t>c</w:t>
+      </w:r>
+      <w:r>
+        <w:t>learen</w:t>
+      </w:r>
+    </w:p>
+    <w:p>
+      <w:pPr>
+        <w:pStyle w:val="ListBullet"/>
+        <w:numPr>
+          <w:ilvl w:val="0"/>
+          <w:numId w:val="0"/>
+        </w:numPr>
+        <w:rPr>
+          <w:lang w:val="en-US"/>
+        </w:rPr>
+      </w:pPr>
+      <w:r>
+        <w:rPr>
+          <w:lang w:val="en-US"/>
+        </w:rPr>
+        <w:t>Spiel (</w:t>
+      </w:r>
+      <w:r>
+        <w:rPr>
+          <w:lang w:val="en-US"/>
+        </w:rPr>
+        <w:t xml:space="preserve">Modus: </w:t>
+      </w:r>
+      <w:r>
+        <w:rPr>
+          <w:lang w:val="en-US"/>
+        </w:rPr>
+        <w:t>Tutorial)</w:t>
+      </w:r>
+      <w:r>
+        <w:rPr>
+          <w:lang w:val="en-US"/>
+        </w:rPr>
+        <w:tab/>
+      </w:r>
+      <w:r>
+        <w:rPr>
+          <w:lang w:val="en-US"/>
+        </w:rPr>
+        <w:tab/>
+      </w:r>
+      <w:r>
+        <w:rPr>
+          <w:lang w:val="en-US"/>
+        </w:rPr>
+        <w:tab/>
+      </w:r>
+      <w:r>
+        <w:rPr>
+          <w:lang w:val="en-US"/>
+        </w:rPr>
+        <w:tab/>
+      </w:r>
+      <w:r>
+        <w:rPr>
+          <w:lang w:val="en-US"/>
+        </w:rPr>
+        <w:tab/>
+      </w:r>
+      <w:r>
+        <w:rPr>
+          <w:lang w:val="en-US"/>
+        </w:rPr>
+        <w:tab/>
+      </w:r>
+      <w:r>
+        <w:rPr>
+          <w:lang w:val="en-US"/>
+        </w:rPr>
+        <w:tab/>
+      </w:r>
+      <w:r>
+        <w:rPr>
+          <w:lang w:val="en-US"/>
+        </w:rPr>
+        <w:tab/>
+      </w:r>
+      <w:r>
+        <w:rPr>
+          <w:lang w:val="en-US"/>
+        </w:rPr>
+        <w:tab/>
+        <w:t>Severin Ros</w:t>
+      </w:r>
+      <w:r>
+        <w:rPr>
+          <w:lang w:val="en-US"/>
+        </w:rPr>
+        <w:t>ner</w:t>
+      </w:r>
+    </w:p>
+    <w:p>
+      <w:pPr>
+        <w:pStyle w:val="ListBullet"/>
+        <w:numPr>
+          <w:ilvl w:val="0"/>
+          <w:numId w:val="47"/>
+        </w:numPr>
+      </w:pPr>
+      <w:r>
+        <w:t>Hinweiseinblendungen für welche Tasten</w:t>
+      </w:r>
+      <w:r>
+        <w:t xml:space="preserve"> es gibt</w:t>
+      </w:r>
+    </w:p>
+    <w:p>
+      <w:pPr>
+        <w:pStyle w:val="ListBullet"/>
+        <w:numPr>
+          <w:ilvl w:val="0"/>
+          <w:numId w:val="47"/>
+        </w:numPr>
+      </w:pPr>
+      <w:r>
+        <w:t xml:space="preserve">Steine </w:t>
+      </w:r>
+      <w:r>
+        <w:t>abbremsen,</w:t>
+      </w:r>
+      <w:r>
+        <w:t xml:space="preserve"> wenn Hinweiseinblendung</w:t>
+      </w:r>
+    </w:p>
+    <w:p>
+      <w:pPr>
+        <w:pStyle w:val="ListBullet"/>
+        <w:numPr>
+          <w:ilvl w:val="0"/>
+          <w:numId w:val="47"/>
+        </w:numPr>
+      </w:pPr>
+      <w:r>
+        <w:t>Wenn alles gezeigt, Tutorial beenden</w:t>
+      </w:r>
+    </w:p>
+    <w:p>
+      <w:pPr>
+        <w:pStyle w:val="ListBullet"/>
+        <w:numPr>
+          <w:ilvl w:val="0"/>
+          <w:numId w:val="0"/>
+        </w:numPr>
+        <w:ind w:left="284" w:hanging="284"/>
+      </w:pPr>
+    </w:p>
+    <w:p>
+      <w:pPr>
+        <w:pStyle w:val="ListBullet"/>
+        <w:numPr>
+          <w:ilvl w:val="0"/>
+          <w:numId w:val="0"/>
+        </w:numPr>
+        <w:ind w:left="284" w:hanging="284"/>
+      </w:pPr>
+      <w:r>
+        <w:t>Einstellungen</w:t>
+      </w:r>
+      <w:r>
+        <w:tab/>
+      </w:r>
+      <w:r>
+        <w:tab/>
+      </w:r>
+      <w:r>
+        <w:tab/>
+      </w:r>
+      <w:r>
+        <w:tab/>
+      </w:r>
+      <w:r>
+        <w:tab/>
+      </w:r>
+      <w:r>
+        <w:tab/>
+      </w:r>
+      <w:r>
+        <w:tab/>
+      </w:r>
+      <w:r>
+        <w:tab/>
+      </w:r>
+      <w:r>
+        <w:tab/>
+      </w:r>
+      <w:r>
+        <w:tab/>
+        <w:t>Severin Rosner</w:t>
+      </w:r>
+    </w:p>
+    <w:p>
+      <w:pPr>
+        <w:pStyle w:val="ListBullet"/>
+        <w:numPr>
+          <w:ilvl w:val="0"/>
+          <w:numId w:val="48"/>
+        </w:numPr>
+      </w:pPr>
+      <w:r>
+        <w:t xml:space="preserve">Einstellungen </w:t>
+      </w:r>
+      <w:r>
+        <w:t>anwenden</w:t>
+      </w:r>
+    </w:p>
+    <w:p>
+      <w:pPr>
+        <w:pStyle w:val="ListBullet"/>
+        <w:numPr>
+          <w:ilvl w:val="0"/>
+          <w:numId w:val="0"/>
+        </w:numPr>
+      </w:pPr>
+    </w:p>
+    <w:p>
+      <w:pPr>
+        <w:pStyle w:val="ListBullet"/>
+        <w:numPr>
+          <w:ilvl w:val="0"/>
+          <w:numId w:val="0"/>
+        </w:numPr>
+      </w:pPr>
+      <w:r>
+        <w:t>Account</w:t>
+      </w:r>
+      <w:r>
+        <w:tab/>
+      </w:r>
+      <w:r>
+        <w:tab/>
+      </w:r>
+      <w:r>
+        <w:tab/>
+      </w:r>
+      <w:r>
+        <w:tab/>
+      </w:r>
+      <w:r>
+        <w:tab/>
+      </w:r>
+      <w:r>
+        <w:tab/>
+      </w:r>
+      <w:r>
+        <w:tab/>
+      </w:r>
+      <w:r>
+        <w:tab/>
+      </w:r>
+      <w:r>
+        <w:tab/>
+      </w:r>
+      <w:r>
+        <w:tab/>
+        <w:t>Severin Rosner</w:t>
+      </w:r>
+    </w:p>
+    <w:p>
+      <w:pPr>
+        <w:pStyle w:val="ListBullet"/>
+        <w:numPr>
+          <w:ilvl w:val="0"/>
+          <w:numId w:val="48"/>
+        </w:numPr>
+      </w:pPr>
+      <w:r>
+        <w:t>Account erstellen</w:t>
+      </w:r>
+    </w:p>
+    <w:p>
+      <w:pPr>
+        <w:pStyle w:val="ListBullet"/>
+        <w:numPr>
+          <w:ilvl w:val="0"/>
+          <w:numId w:val="48"/>
+        </w:numPr>
+      </w:pPr>
+      <w:r>
+        <w:t>Account speichern</w:t>
+      </w:r>
+    </w:p>
+    <w:p>
+      <w:pPr>
+        <w:pStyle w:val="ListBullet"/>
+        <w:numPr>
+          <w:ilvl w:val="0"/>
+          <w:numId w:val="48"/>
+        </w:numPr>
+        <w:rPr>
+          <w:lang w:val="de-AT"/>
+        </w:rPr>
+      </w:pPr>
+      <w:r>
+        <w:rPr>
+          <w:lang w:val="de-AT"/>
+        </w:rPr>
+        <w:t>Scores und Highscores dann dem</w:t>
+      </w:r>
+      <w:r>
+        <w:rPr>
+          <w:lang w:val="de-AT"/>
+        </w:rPr>
+        <w:t xml:space="preserve"> angemeldeten Account zuweisen</w:t>
+      </w:r>
+    </w:p>
+    <w:p>
+      <w:pPr>
+        <w:pStyle w:val="ListBullet"/>
+        <w:numPr>
+          <w:ilvl w:val="0"/>
+          <w:numId w:val="0"/>
+        </w:numPr>
+        <w:ind w:left="720"/>
+        <w:rPr>
+          <w:lang w:val="de-AT"/>
+        </w:rPr>
+      </w:pPr>
+    </w:p>
+    <w:p>
+      <w:pPr>
+        <w:pStyle w:val="Heading2"/>
         <w:numPr>
           <w:ilvl w:val="1"/>
           <w:numId w:val="13"/>
@@ -2656,7 +3390,7 @@
     </w:p>
     <w:p>
       <w:pPr>
-        <w:pStyle w:val="berschrift1"/>
+        <w:pStyle w:val="Heading1"/>
         <w:numPr>
           <w:ilvl w:val="0"/>
           <w:numId w:val="13"/>
@@ -2679,7 +3413,7 @@
     </w:p>
     <w:p>
       <w:pPr>
-        <w:pStyle w:val="berschrift2"/>
+        <w:pStyle w:val="Heading2"/>
         <w:numPr>
           <w:ilvl w:val="1"/>
           <w:numId w:val="13"/>
@@ -2770,7 +3504,7 @@
     </w:p>
     <w:p>
       <w:pPr>
-        <w:pStyle w:val="berschrift2"/>
+        <w:pStyle w:val="Heading2"/>
         <w:numPr>
           <w:ilvl w:val="1"/>
           <w:numId w:val="13"/>
@@ -2833,7 +3567,7 @@
     </w:p>
     <w:p>
       <w:pPr>
-        <w:pStyle w:val="berschrift2"/>
+        <w:pStyle w:val="Heading2"/>
         <w:numPr>
           <w:ilvl w:val="1"/>
           <w:numId w:val="13"/>
@@ -2854,7 +3588,7 @@
     </w:p>
     <w:p>
       <w:pPr>
-        <w:pStyle w:val="Aufzhlungszeichen"/>
+        <w:pStyle w:val="ListBullet"/>
       </w:pPr>
       <w:r>
         <w:t>Erweiterte JavaFX Kenntnisse</w:t>
@@ -2862,38 +3596,34 @@
     </w:p>
     <w:p>
       <w:pPr>
-        <w:pStyle w:val="Aufzhlungszeichen"/>
-      </w:pPr>
-      <w:proofErr w:type="spellStart"/>
-      <w:r>
-        <w:t>SceneBuilder</w:t>
-      </w:r>
-      <w:proofErr w:type="spellEnd"/>
-      <w:r>
-        <w:t xml:space="preserve"> und Implementierung von FXML Files</w:t>
+        <w:pStyle w:val="ListBullet"/>
+      </w:pPr>
+      <w:r>
+        <w:t>SceneBuilder und Implementierung von FXML Files</w:t>
       </w:r>
     </w:p>
     <w:p>
       <w:pPr>
-        <w:pStyle w:val="Aufzhlungszeichen"/>
+        <w:pStyle w:val="ListBullet"/>
       </w:pPr>
       <w:r>
         <w:t>KeyEvents</w:t>
+      </w:r>
+      <w:r>
+        <w:t xml:space="preserve"> (für Tastatureingaben)</w:t>
       </w:r>
     </w:p>
     <w:p>
       <w:pPr>
-        <w:pStyle w:val="Aufzhlungszeichen"/>
-      </w:pPr>
-      <w:proofErr w:type="spellStart"/>
+        <w:pStyle w:val="ListBullet"/>
+      </w:pPr>
       <w:r>
         <w:t>MediaPlayer</w:t>
       </w:r>
-      <w:proofErr w:type="spellEnd"/>
     </w:p>
     <w:p>
       <w:pPr>
-        <w:pStyle w:val="Aufzhlungszeichen"/>
+        <w:pStyle w:val="ListBullet"/>
       </w:pPr>
       <w:r>
         <w:t>Möglicherweise noch meh</w:t>
@@ -2904,7 +3634,7 @@
     </w:p>
     <w:p>
       <w:pPr>
-        <w:pStyle w:val="berschrift2"/>
+        <w:pStyle w:val="Heading2"/>
         <w:numPr>
           <w:ilvl w:val="1"/>
           <w:numId w:val="13"/>
@@ -2937,7 +3667,7 @@
     </w:p>
     <w:p>
       <w:pPr>
-        <w:pStyle w:val="berschrift1"/>
+        <w:pStyle w:val="Heading1"/>
         <w:numPr>
           <w:ilvl w:val="0"/>
           <w:numId w:val="13"/>
@@ -2953,7 +3683,6 @@
       <w:bookmarkStart w:id="15" w:name="_Toc211580401"/>
       <w:bookmarkStart w:id="16" w:name="_Toc226030650"/>
       <w:r>
-        <w:lastRenderedPageBreak/>
         <w:t>Richtlinien</w:t>
       </w:r>
       <w:bookmarkEnd w:id="14"/>
@@ -3107,7 +3836,7 @@
     </w:p>
     <w:p>
       <w:pPr>
-        <w:pStyle w:val="berschrift1"/>
+        <w:pStyle w:val="Heading1"/>
         <w:numPr>
           <w:ilvl w:val="0"/>
           <w:numId w:val="13"/>
@@ -3125,7 +3854,6 @@
       <w:bookmarkEnd w:id="15"/>
       <w:bookmarkEnd w:id="16"/>
       <w:r>
-        <w:lastRenderedPageBreak/>
         <w:t>Us</w:t>
       </w:r>
       <w:r>
@@ -3143,7 +3871,7 @@
     </w:p>
     <w:p>
       <w:pPr>
-        <w:pStyle w:val="berschrift2"/>
+        <w:pStyle w:val="Heading2"/>
         <w:numPr>
           <w:ilvl w:val="1"/>
           <w:numId w:val="13"/>
@@ -3187,13 +3915,29 @@
             <w:rFonts w:ascii="Trebuchet MS" w:hAnsi="Trebuchet MS"/>
             <w:sz w:val="20"/>
           </w:rPr>
-          <w:t>hier</w:t>
+          <w:t>h</w:t>
+        </w:r>
+        <w:r>
+          <w:rPr>
+            <w:rStyle w:val="Hyperlink"/>
+            <w:rFonts w:ascii="Trebuchet MS" w:hAnsi="Trebuchet MS"/>
+            <w:sz w:val="20"/>
+          </w:rPr>
+          <w:t>i</w:t>
+        </w:r>
+        <w:r>
+          <w:rPr>
+            <w:rStyle w:val="Hyperlink"/>
+            <w:rFonts w:ascii="Trebuchet MS" w:hAnsi="Trebuchet MS"/>
+            <w:sz w:val="20"/>
+          </w:rPr>
+          <w:t>er</w:t>
         </w:r>
       </w:hyperlink>
     </w:p>
     <w:p>
       <w:pPr>
-        <w:pStyle w:val="Beschriftung"/>
+        <w:pStyle w:val="Caption"/>
         <w:jc w:val="center"/>
       </w:pPr>
       <w:bookmarkStart w:id="24" w:name="_Toc206900327"/>
@@ -3204,8 +3948,8 @@
           <w:noProof/>
         </w:rPr>
         <w:drawing>
-          <wp:inline distT="0" distB="0" distL="0" distR="0" wp14:anchorId="75C33D6E" wp14:editId="389A60A8">
-            <wp:extent cx="6620839" cy="3504867"/>
+          <wp:inline distT="0" distB="0" distL="0" distR="0" wp14:anchorId="75C33D6E" wp14:editId="36309B3F">
+            <wp:extent cx="6620837" cy="3504867"/>
             <wp:effectExtent l="0" t="0" r="8890" b="635"/>
             <wp:docPr id="13" name="Grafik 13"/>
             <wp:cNvGraphicFramePr>
@@ -3227,7 +3971,7 @@
                   <pic:spPr>
                     <a:xfrm>
                       <a:off x="0" y="0"/>
-                      <a:ext cx="6620839" cy="3504867"/>
+                      <a:ext cx="6620837" cy="3504867"/>
                     </a:xfrm>
                     <a:prstGeom prst="rect">
                       <a:avLst/>
@@ -3242,29 +3986,6 @@
     </w:p>
     <w:p>
       <w:pPr>
-        <w:pStyle w:val="Beschriftung"/>
-        <w:jc w:val="center"/>
-      </w:pPr>
-      <w:bookmarkStart w:id="27" w:name="_Ref239572435"/>
-      <w:r>
-        <w:t xml:space="preserve">Abbildung </w:t>
-      </w:r>
-      <w:bookmarkEnd w:id="27"/>
-      <w:r>
-        <w:rPr>
-          <w:noProof/>
-        </w:rPr>
-        <w:t>1</w:t>
-      </w:r>
-      <w:r>
-        <w:t xml:space="preserve"> - </w:t>
-      </w:r>
-      <w:r>
-        <w:t>Diagramm</w:t>
-      </w:r>
-    </w:p>
-    <w:p>
-      <w:pPr>
         <w:spacing w:line="240" w:lineRule="auto"/>
         <w:rPr>
           <w:rFonts w:cs="Arial"/>
@@ -3281,7 +4002,7 @@
     </w:p>
     <w:p>
       <w:pPr>
-        <w:pStyle w:val="berschrift2"/>
+        <w:pStyle w:val="Heading2"/>
         <w:numPr>
           <w:ilvl w:val="1"/>
           <w:numId w:val="13"/>
@@ -3294,10 +4015,10 @@
         <w:ind w:left="578" w:hanging="578"/>
         <w:jc w:val="both"/>
       </w:pPr>
-      <w:bookmarkStart w:id="28" w:name="_Toc206900328"/>
-      <w:bookmarkStart w:id="29" w:name="_Toc211580418"/>
-      <w:bookmarkStart w:id="30" w:name="_Toc226030667"/>
-      <w:bookmarkStart w:id="31" w:name="_Toc95901709"/>
+      <w:bookmarkStart w:id="27" w:name="_Toc206900328"/>
+      <w:bookmarkStart w:id="28" w:name="_Toc211580418"/>
+      <w:bookmarkStart w:id="29" w:name="_Toc226030667"/>
+      <w:bookmarkStart w:id="30" w:name="_Toc95901709"/>
       <w:bookmarkEnd w:id="24"/>
       <w:bookmarkEnd w:id="25"/>
       <w:bookmarkEnd w:id="26"/>
@@ -3311,7 +4032,6 @@
           <w:sz w:val="20"/>
           <w:szCs w:val="20"/>
         </w:rPr>
-        <w:lastRenderedPageBreak/>
         <w:drawing>
           <wp:anchor distT="0" distB="0" distL="114300" distR="114300" simplePos="0" relativeHeight="251658240" behindDoc="0" locked="0" layoutInCell="1" allowOverlap="1" wp14:anchorId="713FF835" wp14:editId="3FCC56CA">
             <wp:simplePos x="0" y="0"/>
@@ -3356,13 +4076,13 @@
           </wp:anchor>
         </w:drawing>
       </w:r>
+      <w:bookmarkEnd w:id="27"/>
       <w:bookmarkEnd w:id="28"/>
       <w:bookmarkEnd w:id="29"/>
+      <w:r>
+        <w:t>Skizzen</w:t>
+      </w:r>
       <w:bookmarkEnd w:id="30"/>
-      <w:r>
-        <w:t>Skizzen</w:t>
-      </w:r>
-      <w:bookmarkEnd w:id="31"/>
     </w:p>
     <w:p>
       <w:r>
@@ -3438,7 +4158,6 @@
           <w:sz w:val="28"/>
           <w:szCs w:val="28"/>
         </w:rPr>
-        <w:lastRenderedPageBreak/>
         <w:drawing>
           <wp:anchor distT="0" distB="0" distL="114300" distR="114300" simplePos="0" relativeHeight="251658244" behindDoc="0" locked="0" layoutInCell="1" allowOverlap="1" wp14:anchorId="7A87AAC5" wp14:editId="7F088226">
             <wp:simplePos x="0" y="0"/>
@@ -3531,9 +4250,11 @@
     </w:p>
     <w:p>
       <w:r>
-        <w:lastRenderedPageBreak/>
+        <w:rPr>
+          <w:noProof/>
+        </w:rPr>
         <w:drawing>
-          <wp:anchor distT="0" distB="0" distL="114300" distR="114300" simplePos="0" relativeHeight="251659268" behindDoc="0" locked="0" layoutInCell="1" allowOverlap="1" wp14:anchorId="76B211CB" wp14:editId="0C67E7F9">
+          <wp:anchor distT="0" distB="0" distL="114300" distR="114300" simplePos="0" relativeHeight="251658245" behindDoc="0" locked="0" layoutInCell="1" allowOverlap="1" wp14:anchorId="76B211CB" wp14:editId="0C67E7F9">
             <wp:simplePos x="0" y="0"/>
             <wp:positionH relativeFrom="column">
               <wp:posOffset>3810</wp:posOffset>
@@ -3628,7 +4349,7 @@
 <w:ftr xmlns:wpc="http://schemas.microsoft.com/office/word/2010/wordprocessingCanvas" xmlns:cx="http://schemas.microsoft.com/office/drawing/2014/chartex" xmlns:cx1="http://schemas.microsoft.com/office/drawing/2015/9/8/chartex" xmlns:cx2="http://schemas.microsoft.com/office/drawing/2015/10/21/chartex" xmlns:cx3="http://schemas.microsoft.com/office/drawing/2016/5/9/chartex" xmlns:cx4="http://schemas.microsoft.com/office/drawing/2016/5/10/chartex" xmlns:cx5="http://schemas.microsoft.com/office/drawing/2016/5/11/chartex" xmlns:cx6="http://schemas.microsoft.com/office/drawing/2016/5/12/chartex" xmlns:cx7="http://schemas.microsoft.com/office/drawing/2016/5/13/chartex" xmlns:cx8="http://schemas.microsoft.com/office/drawing/2016/5/14/chartex" xmlns:mc="http://schemas.openxmlformats.org/markup-compatibility/2006" xmlns:aink="http://schemas.microsoft.com/office/drawing/2016/ink" xmlns:am3d="http://schemas.microsoft.com/office/drawing/2017/model3d" xmlns:o="urn:schemas-microsoft-com:office:office" xmlns:r="http://schemas.openxmlformats.org/officeDocument/2006/relationships" xmlns:m="http://schemas.openxmlformats.org/officeDocument/2006/math" xmlns:v="urn:schemas-microsoft-com:vml" xmlns:wp14="http://schemas.microsoft.com/office/word/2010/wordprocessingDrawing" xmlns:wp="http://schemas.openxmlformats.org/drawingml/2006/wordprocessingDrawing" xmlns:w10="urn:schemas-microsoft-com:office:word" xmlns:w="http://schemas.openxmlformats.org/wordprocessingml/2006/main" xmlns:w14="http://schemas.microsoft.com/office/word/2010/wordml" xmlns:w15="http://schemas.microsoft.com/office/word/2012/wordml" xmlns:w16cex="http://schemas.microsoft.com/office/word/2018/wordml/cex" xmlns:w16cid="http://schemas.microsoft.com/office/word/2016/wordml/cid" xmlns:w16="http://schemas.microsoft.com/office/word/2018/wordml" xmlns:w16sdtdh="http://schemas.microsoft.com/office/word/2020/wordml/sdtdatahash" xmlns:w16se="http://schemas.microsoft.com/office/word/2015/wordml/symex" xmlns:wpg="http://schemas.microsoft.com/office/word/2010/wordprocessingGroup" xmlns:wpi="http://schemas.microsoft.com/office/word/2010/wordprocessingInk" xmlns:wne="http://schemas.microsoft.com/office/word/2006/wordml" xmlns:wps="http://schemas.microsoft.com/office/word/2010/wordprocessingShape" mc:Ignorable="w14 w15 w16se w16cid w16 w16cex w16sdtdh wp14">
   <w:p>
     <w:pPr>
-      <w:pStyle w:val="Fuzeile"/>
+      <w:pStyle w:val="Footer"/>
       <w:pBdr>
         <w:top w:val="single" w:sz="4" w:space="1" w:color="D9D9D9" w:themeColor="background1" w:themeShade="D9"/>
       </w:pBdr>
@@ -3915,7 +4636,7 @@
                           </w:r>
                           <w:r>
                             <w:rPr>
-                              <w:rStyle w:val="Seitenzahl"/>
+                              <w:rStyle w:val="PageNumber"/>
                               <w:rFonts w:ascii="Trebuchet MS" w:hAnsi="Trebuchet MS" w:cs="Arial"/>
                               <w:color w:val="595959" w:themeColor="text1" w:themeTint="A6"/>
                               <w:sz w:val="15"/>
@@ -3925,7 +4646,7 @@
                           </w:r>
                           <w:r>
                             <w:rPr>
-                              <w:rStyle w:val="Seitenzahl"/>
+                              <w:rStyle w:val="PageNumber"/>
                               <w:rFonts w:ascii="Trebuchet MS" w:hAnsi="Trebuchet MS" w:cs="Arial"/>
                               <w:color w:val="595959" w:themeColor="text1" w:themeTint="A6"/>
                               <w:sz w:val="15"/>
@@ -3935,7 +4656,7 @@
                           </w:r>
                           <w:r>
                             <w:rPr>
-                              <w:rStyle w:val="Seitenzahl"/>
+                              <w:rStyle w:val="PageNumber"/>
                               <w:rFonts w:ascii="Trebuchet MS" w:hAnsi="Trebuchet MS" w:cs="Arial"/>
                               <w:color w:val="595959" w:themeColor="text1" w:themeTint="A6"/>
                               <w:sz w:val="15"/>
@@ -3945,7 +4666,7 @@
                           </w:r>
                           <w:r>
                             <w:rPr>
-                              <w:rStyle w:val="Seitenzahl"/>
+                              <w:rStyle w:val="PageNumber"/>
                               <w:rFonts w:ascii="Trebuchet MS" w:hAnsi="Trebuchet MS" w:cs="Arial"/>
                               <w:noProof/>
                               <w:color w:val="595959" w:themeColor="text1" w:themeTint="A6"/>
@@ -3956,7 +4677,7 @@
                           </w:r>
                           <w:r>
                             <w:rPr>
-                              <w:rStyle w:val="Seitenzahl"/>
+                              <w:rStyle w:val="PageNumber"/>
                               <w:rFonts w:ascii="Trebuchet MS" w:hAnsi="Trebuchet MS" w:cs="Arial"/>
                               <w:color w:val="595959" w:themeColor="text1" w:themeTint="A6"/>
                               <w:sz w:val="15"/>
@@ -3966,7 +4687,7 @@
                           </w:r>
                           <w:r>
                             <w:rPr>
-                              <w:rStyle w:val="Seitenzahl"/>
+                              <w:rStyle w:val="PageNumber"/>
                               <w:rFonts w:ascii="Trebuchet MS" w:hAnsi="Trebuchet MS" w:cs="Arial"/>
                               <w:color w:val="595959" w:themeColor="text1" w:themeTint="A6"/>
                               <w:sz w:val="15"/>
@@ -3976,7 +4697,7 @@
                           </w:r>
                           <w:r>
                             <w:rPr>
-                              <w:rStyle w:val="Seitenzahl"/>
+                              <w:rStyle w:val="PageNumber"/>
                               <w:rFonts w:ascii="Trebuchet MS" w:hAnsi="Trebuchet MS" w:cs="Arial"/>
                               <w:color w:val="595959" w:themeColor="text1" w:themeTint="A6"/>
                               <w:sz w:val="15"/>
@@ -3986,7 +4707,7 @@
                           </w:r>
                           <w:r>
                             <w:rPr>
-                              <w:rStyle w:val="Seitenzahl"/>
+                              <w:rStyle w:val="PageNumber"/>
                               <w:rFonts w:ascii="Trebuchet MS" w:hAnsi="Trebuchet MS" w:cs="Arial"/>
                               <w:color w:val="595959" w:themeColor="text1" w:themeTint="A6"/>
                               <w:sz w:val="15"/>
@@ -3996,7 +4717,7 @@
                           </w:r>
                           <w:r>
                             <w:rPr>
-                              <w:rStyle w:val="Seitenzahl"/>
+                              <w:rStyle w:val="PageNumber"/>
                               <w:rFonts w:ascii="Trebuchet MS" w:hAnsi="Trebuchet MS" w:cs="Arial"/>
                               <w:color w:val="595959" w:themeColor="text1" w:themeTint="A6"/>
                               <w:sz w:val="15"/>
@@ -4006,7 +4727,7 @@
                           </w:r>
                           <w:r>
                             <w:rPr>
-                              <w:rStyle w:val="Seitenzahl"/>
+                              <w:rStyle w:val="PageNumber"/>
                               <w:rFonts w:ascii="Trebuchet MS" w:hAnsi="Trebuchet MS" w:cs="Arial"/>
                               <w:noProof/>
                               <w:color w:val="595959" w:themeColor="text1" w:themeTint="A6"/>
@@ -4017,7 +4738,7 @@
                           </w:r>
                           <w:r>
                             <w:rPr>
-                              <w:rStyle w:val="Seitenzahl"/>
+                              <w:rStyle w:val="PageNumber"/>
                               <w:rFonts w:ascii="Trebuchet MS" w:hAnsi="Trebuchet MS" w:cs="Arial"/>
                               <w:color w:val="595959" w:themeColor="text1" w:themeTint="A6"/>
                               <w:sz w:val="15"/>
@@ -4071,7 +4792,7 @@
                     </w:r>
                     <w:r>
                       <w:rPr>
-                        <w:rStyle w:val="Seitenzahl"/>
+                        <w:rStyle w:val="PageNumber"/>
                         <w:rFonts w:ascii="Trebuchet MS" w:hAnsi="Trebuchet MS" w:cs="Arial"/>
                         <w:color w:val="595959" w:themeColor="text1" w:themeTint="A6"/>
                         <w:sz w:val="15"/>
@@ -4081,7 +4802,7 @@
                     </w:r>
                     <w:r>
                       <w:rPr>
-                        <w:rStyle w:val="Seitenzahl"/>
+                        <w:rStyle w:val="PageNumber"/>
                         <w:rFonts w:ascii="Trebuchet MS" w:hAnsi="Trebuchet MS" w:cs="Arial"/>
                         <w:color w:val="595959" w:themeColor="text1" w:themeTint="A6"/>
                         <w:sz w:val="15"/>
@@ -4091,7 +4812,7 @@
                     </w:r>
                     <w:r>
                       <w:rPr>
-                        <w:rStyle w:val="Seitenzahl"/>
+                        <w:rStyle w:val="PageNumber"/>
                         <w:rFonts w:ascii="Trebuchet MS" w:hAnsi="Trebuchet MS" w:cs="Arial"/>
                         <w:color w:val="595959" w:themeColor="text1" w:themeTint="A6"/>
                         <w:sz w:val="15"/>
@@ -4101,7 +4822,7 @@
                     </w:r>
                     <w:r>
                       <w:rPr>
-                        <w:rStyle w:val="Seitenzahl"/>
+                        <w:rStyle w:val="PageNumber"/>
                         <w:rFonts w:ascii="Trebuchet MS" w:hAnsi="Trebuchet MS" w:cs="Arial"/>
                         <w:noProof/>
                         <w:color w:val="595959" w:themeColor="text1" w:themeTint="A6"/>
@@ -4112,7 +4833,7 @@
                     </w:r>
                     <w:r>
                       <w:rPr>
-                        <w:rStyle w:val="Seitenzahl"/>
+                        <w:rStyle w:val="PageNumber"/>
                         <w:rFonts w:ascii="Trebuchet MS" w:hAnsi="Trebuchet MS" w:cs="Arial"/>
                         <w:color w:val="595959" w:themeColor="text1" w:themeTint="A6"/>
                         <w:sz w:val="15"/>
@@ -4122,7 +4843,7 @@
                     </w:r>
                     <w:r>
                       <w:rPr>
-                        <w:rStyle w:val="Seitenzahl"/>
+                        <w:rStyle w:val="PageNumber"/>
                         <w:rFonts w:ascii="Trebuchet MS" w:hAnsi="Trebuchet MS" w:cs="Arial"/>
                         <w:color w:val="595959" w:themeColor="text1" w:themeTint="A6"/>
                         <w:sz w:val="15"/>
@@ -4132,7 +4853,7 @@
                     </w:r>
                     <w:r>
                       <w:rPr>
-                        <w:rStyle w:val="Seitenzahl"/>
+                        <w:rStyle w:val="PageNumber"/>
                         <w:rFonts w:ascii="Trebuchet MS" w:hAnsi="Trebuchet MS" w:cs="Arial"/>
                         <w:color w:val="595959" w:themeColor="text1" w:themeTint="A6"/>
                         <w:sz w:val="15"/>
@@ -4142,7 +4863,7 @@
                     </w:r>
                     <w:r>
                       <w:rPr>
-                        <w:rStyle w:val="Seitenzahl"/>
+                        <w:rStyle w:val="PageNumber"/>
                         <w:rFonts w:ascii="Trebuchet MS" w:hAnsi="Trebuchet MS" w:cs="Arial"/>
                         <w:color w:val="595959" w:themeColor="text1" w:themeTint="A6"/>
                         <w:sz w:val="15"/>
@@ -4152,7 +4873,7 @@
                     </w:r>
                     <w:r>
                       <w:rPr>
-                        <w:rStyle w:val="Seitenzahl"/>
+                        <w:rStyle w:val="PageNumber"/>
                         <w:rFonts w:ascii="Trebuchet MS" w:hAnsi="Trebuchet MS" w:cs="Arial"/>
                         <w:color w:val="595959" w:themeColor="text1" w:themeTint="A6"/>
                         <w:sz w:val="15"/>
@@ -4162,7 +4883,7 @@
                     </w:r>
                     <w:r>
                       <w:rPr>
-                        <w:rStyle w:val="Seitenzahl"/>
+                        <w:rStyle w:val="PageNumber"/>
                         <w:rFonts w:ascii="Trebuchet MS" w:hAnsi="Trebuchet MS" w:cs="Arial"/>
                         <w:noProof/>
                         <w:color w:val="595959" w:themeColor="text1" w:themeTint="A6"/>
@@ -4173,7 +4894,7 @@
                     </w:r>
                     <w:r>
                       <w:rPr>
-                        <w:rStyle w:val="Seitenzahl"/>
+                        <w:rStyle w:val="PageNumber"/>
                         <w:rFonts w:ascii="Trebuchet MS" w:hAnsi="Trebuchet MS" w:cs="Arial"/>
                         <w:color w:val="595959" w:themeColor="text1" w:themeTint="A6"/>
                         <w:sz w:val="15"/>
@@ -4200,7 +4921,7 @@
 <w:ftr xmlns:wpc="http://schemas.microsoft.com/office/word/2010/wordprocessingCanvas" xmlns:cx="http://schemas.microsoft.com/office/drawing/2014/chartex" xmlns:cx1="http://schemas.microsoft.com/office/drawing/2015/9/8/chartex" xmlns:cx2="http://schemas.microsoft.com/office/drawing/2015/10/21/chartex" xmlns:cx3="http://schemas.microsoft.com/office/drawing/2016/5/9/chartex" xmlns:cx4="http://schemas.microsoft.com/office/drawing/2016/5/10/chartex" xmlns:cx5="http://schemas.microsoft.com/office/drawing/2016/5/11/chartex" xmlns:cx6="http://schemas.microsoft.com/office/drawing/2016/5/12/chartex" xmlns:cx7="http://schemas.microsoft.com/office/drawing/2016/5/13/chartex" xmlns:cx8="http://schemas.microsoft.com/office/drawing/2016/5/14/chartex" xmlns:mc="http://schemas.openxmlformats.org/markup-compatibility/2006" xmlns:aink="http://schemas.microsoft.com/office/drawing/2016/ink" xmlns:am3d="http://schemas.microsoft.com/office/drawing/2017/model3d" xmlns:o="urn:schemas-microsoft-com:office:office" xmlns:r="http://schemas.openxmlformats.org/officeDocument/2006/relationships" xmlns:m="http://schemas.openxmlformats.org/officeDocument/2006/math" xmlns:v="urn:schemas-microsoft-com:vml" xmlns:wp14="http://schemas.microsoft.com/office/word/2010/wordprocessingDrawing" xmlns:wp="http://schemas.openxmlformats.org/drawingml/2006/wordprocessingDrawing" xmlns:w10="urn:schemas-microsoft-com:office:word" xmlns:w="http://schemas.openxmlformats.org/wordprocessingml/2006/main" xmlns:w14="http://schemas.microsoft.com/office/word/2010/wordml" xmlns:w15="http://schemas.microsoft.com/office/word/2012/wordml" xmlns:w16cex="http://schemas.microsoft.com/office/word/2018/wordml/cex" xmlns:w16cid="http://schemas.microsoft.com/office/word/2016/wordml/cid" xmlns:w16="http://schemas.microsoft.com/office/word/2018/wordml" xmlns:w16sdtdh="http://schemas.microsoft.com/office/word/2020/wordml/sdtdatahash" xmlns:w16se="http://schemas.microsoft.com/office/word/2015/wordml/symex" xmlns:wpg="http://schemas.microsoft.com/office/word/2010/wordprocessingGroup" xmlns:wpi="http://schemas.microsoft.com/office/word/2010/wordprocessingInk" xmlns:wne="http://schemas.microsoft.com/office/word/2006/wordml" xmlns:wps="http://schemas.microsoft.com/office/word/2010/wordprocessingShape" mc:Ignorable="w14 w15 w16se w16cid w16 w16cex w16sdtdh wp14">
   <w:p>
     <w:pPr>
-      <w:pStyle w:val="Fuzeile"/>
+      <w:pStyle w:val="Footer"/>
       <w:pBdr>
         <w:top w:val="single" w:sz="4" w:space="1" w:color="D9D9D9" w:themeColor="background1" w:themeShade="D9"/>
       </w:pBdr>
@@ -4299,7 +5020,7 @@
                           </w:r>
                           <w:r>
                             <w:rPr>
-                              <w:rStyle w:val="Seitenzahl"/>
+                              <w:rStyle w:val="PageNumber"/>
                               <w:rFonts w:ascii="Trebuchet MS" w:hAnsi="Trebuchet MS" w:cs="Arial"/>
                               <w:color w:val="595959" w:themeColor="text1" w:themeTint="A6"/>
                               <w:sz w:val="15"/>
@@ -4309,7 +5030,7 @@
                           </w:r>
                           <w:r>
                             <w:rPr>
-                              <w:rStyle w:val="Seitenzahl"/>
+                              <w:rStyle w:val="PageNumber"/>
                               <w:rFonts w:ascii="Trebuchet MS" w:hAnsi="Trebuchet MS" w:cs="Arial"/>
                               <w:color w:val="595959" w:themeColor="text1" w:themeTint="A6"/>
                               <w:sz w:val="15"/>
@@ -4319,7 +5040,7 @@
                           </w:r>
                           <w:r>
                             <w:rPr>
-                              <w:rStyle w:val="Seitenzahl"/>
+                              <w:rStyle w:val="PageNumber"/>
                               <w:rFonts w:ascii="Trebuchet MS" w:hAnsi="Trebuchet MS" w:cs="Arial"/>
                               <w:color w:val="595959" w:themeColor="text1" w:themeTint="A6"/>
                               <w:sz w:val="15"/>
@@ -4329,7 +5050,7 @@
                           </w:r>
                           <w:r>
                             <w:rPr>
-                              <w:rStyle w:val="Seitenzahl"/>
+                              <w:rStyle w:val="PageNumber"/>
                               <w:rFonts w:ascii="Trebuchet MS" w:hAnsi="Trebuchet MS" w:cs="Arial"/>
                               <w:noProof/>
                               <w:color w:val="595959" w:themeColor="text1" w:themeTint="A6"/>
@@ -4340,7 +5061,7 @@
                           </w:r>
                           <w:r>
                             <w:rPr>
-                              <w:rStyle w:val="Seitenzahl"/>
+                              <w:rStyle w:val="PageNumber"/>
                               <w:rFonts w:ascii="Trebuchet MS" w:hAnsi="Trebuchet MS" w:cs="Arial"/>
                               <w:color w:val="595959" w:themeColor="text1" w:themeTint="A6"/>
                               <w:sz w:val="15"/>
@@ -4350,7 +5071,7 @@
                           </w:r>
                           <w:r>
                             <w:rPr>
-                              <w:rStyle w:val="Seitenzahl"/>
+                              <w:rStyle w:val="PageNumber"/>
                               <w:rFonts w:ascii="Trebuchet MS" w:hAnsi="Trebuchet MS" w:cs="Arial"/>
                               <w:color w:val="595959" w:themeColor="text1" w:themeTint="A6"/>
                               <w:sz w:val="15"/>
@@ -4360,7 +5081,7 @@
                           </w:r>
                           <w:r>
                             <w:rPr>
-                              <w:rStyle w:val="Seitenzahl"/>
+                              <w:rStyle w:val="PageNumber"/>
                               <w:rFonts w:ascii="Trebuchet MS" w:hAnsi="Trebuchet MS" w:cs="Arial"/>
                               <w:color w:val="595959" w:themeColor="text1" w:themeTint="A6"/>
                               <w:sz w:val="15"/>
@@ -4370,7 +5091,7 @@
                           </w:r>
                           <w:r>
                             <w:rPr>
-                              <w:rStyle w:val="Seitenzahl"/>
+                              <w:rStyle w:val="PageNumber"/>
                               <w:rFonts w:ascii="Trebuchet MS" w:hAnsi="Trebuchet MS" w:cs="Arial"/>
                               <w:color w:val="595959" w:themeColor="text1" w:themeTint="A6"/>
                               <w:sz w:val="15"/>
@@ -4380,7 +5101,7 @@
                           </w:r>
                           <w:r>
                             <w:rPr>
-                              <w:rStyle w:val="Seitenzahl"/>
+                              <w:rStyle w:val="PageNumber"/>
                               <w:rFonts w:ascii="Trebuchet MS" w:hAnsi="Trebuchet MS" w:cs="Arial"/>
                               <w:color w:val="595959" w:themeColor="text1" w:themeTint="A6"/>
                               <w:sz w:val="15"/>
@@ -4390,7 +5111,7 @@
                           </w:r>
                           <w:r>
                             <w:rPr>
-                              <w:rStyle w:val="Seitenzahl"/>
+                              <w:rStyle w:val="PageNumber"/>
                               <w:rFonts w:ascii="Trebuchet MS" w:hAnsi="Trebuchet MS" w:cs="Arial"/>
                               <w:noProof/>
                               <w:color w:val="595959" w:themeColor="text1" w:themeTint="A6"/>
@@ -4401,7 +5122,7 @@
                           </w:r>
                           <w:r>
                             <w:rPr>
-                              <w:rStyle w:val="Seitenzahl"/>
+                              <w:rStyle w:val="PageNumber"/>
                               <w:rFonts w:ascii="Trebuchet MS" w:hAnsi="Trebuchet MS" w:cs="Arial"/>
                               <w:color w:val="595959" w:themeColor="text1" w:themeTint="A6"/>
                               <w:sz w:val="15"/>
@@ -4459,7 +5180,7 @@
                     </w:r>
                     <w:r>
                       <w:rPr>
-                        <w:rStyle w:val="Seitenzahl"/>
+                        <w:rStyle w:val="PageNumber"/>
                         <w:rFonts w:ascii="Trebuchet MS" w:hAnsi="Trebuchet MS" w:cs="Arial"/>
                         <w:color w:val="595959" w:themeColor="text1" w:themeTint="A6"/>
                         <w:sz w:val="15"/>
@@ -4469,7 +5190,7 @@
                     </w:r>
                     <w:r>
                       <w:rPr>
-                        <w:rStyle w:val="Seitenzahl"/>
+                        <w:rStyle w:val="PageNumber"/>
                         <w:rFonts w:ascii="Trebuchet MS" w:hAnsi="Trebuchet MS" w:cs="Arial"/>
                         <w:color w:val="595959" w:themeColor="text1" w:themeTint="A6"/>
                         <w:sz w:val="15"/>
@@ -4479,7 +5200,7 @@
                     </w:r>
                     <w:r>
                       <w:rPr>
-                        <w:rStyle w:val="Seitenzahl"/>
+                        <w:rStyle w:val="PageNumber"/>
                         <w:rFonts w:ascii="Trebuchet MS" w:hAnsi="Trebuchet MS" w:cs="Arial"/>
                         <w:color w:val="595959" w:themeColor="text1" w:themeTint="A6"/>
                         <w:sz w:val="15"/>
@@ -4489,7 +5210,7 @@
                     </w:r>
                     <w:r>
                       <w:rPr>
-                        <w:rStyle w:val="Seitenzahl"/>
+                        <w:rStyle w:val="PageNumber"/>
                         <w:rFonts w:ascii="Trebuchet MS" w:hAnsi="Trebuchet MS" w:cs="Arial"/>
                         <w:noProof/>
                         <w:color w:val="595959" w:themeColor="text1" w:themeTint="A6"/>
@@ -4500,7 +5221,7 @@
                     </w:r>
                     <w:r>
                       <w:rPr>
-                        <w:rStyle w:val="Seitenzahl"/>
+                        <w:rStyle w:val="PageNumber"/>
                         <w:rFonts w:ascii="Trebuchet MS" w:hAnsi="Trebuchet MS" w:cs="Arial"/>
                         <w:color w:val="595959" w:themeColor="text1" w:themeTint="A6"/>
                         <w:sz w:val="15"/>
@@ -4510,7 +5231,7 @@
                     </w:r>
                     <w:r>
                       <w:rPr>
-                        <w:rStyle w:val="Seitenzahl"/>
+                        <w:rStyle w:val="PageNumber"/>
                         <w:rFonts w:ascii="Trebuchet MS" w:hAnsi="Trebuchet MS" w:cs="Arial"/>
                         <w:color w:val="595959" w:themeColor="text1" w:themeTint="A6"/>
                         <w:sz w:val="15"/>
@@ -4520,7 +5241,7 @@
                     </w:r>
                     <w:r>
                       <w:rPr>
-                        <w:rStyle w:val="Seitenzahl"/>
+                        <w:rStyle w:val="PageNumber"/>
                         <w:rFonts w:ascii="Trebuchet MS" w:hAnsi="Trebuchet MS" w:cs="Arial"/>
                         <w:color w:val="595959" w:themeColor="text1" w:themeTint="A6"/>
                         <w:sz w:val="15"/>
@@ -4530,7 +5251,7 @@
                     </w:r>
                     <w:r>
                       <w:rPr>
-                        <w:rStyle w:val="Seitenzahl"/>
+                        <w:rStyle w:val="PageNumber"/>
                         <w:rFonts w:ascii="Trebuchet MS" w:hAnsi="Trebuchet MS" w:cs="Arial"/>
                         <w:color w:val="595959" w:themeColor="text1" w:themeTint="A6"/>
                         <w:sz w:val="15"/>
@@ -4540,7 +5261,7 @@
                     </w:r>
                     <w:r>
                       <w:rPr>
-                        <w:rStyle w:val="Seitenzahl"/>
+                        <w:rStyle w:val="PageNumber"/>
                         <w:rFonts w:ascii="Trebuchet MS" w:hAnsi="Trebuchet MS" w:cs="Arial"/>
                         <w:color w:val="595959" w:themeColor="text1" w:themeTint="A6"/>
                         <w:sz w:val="15"/>
@@ -4550,7 +5271,7 @@
                     </w:r>
                     <w:r>
                       <w:rPr>
-                        <w:rStyle w:val="Seitenzahl"/>
+                        <w:rStyle w:val="PageNumber"/>
                         <w:rFonts w:ascii="Trebuchet MS" w:hAnsi="Trebuchet MS" w:cs="Arial"/>
                         <w:noProof/>
                         <w:color w:val="595959" w:themeColor="text1" w:themeTint="A6"/>
@@ -4561,7 +5282,7 @@
                     </w:r>
                     <w:r>
                       <w:rPr>
-                        <w:rStyle w:val="Seitenzahl"/>
+                        <w:rStyle w:val="PageNumber"/>
                         <w:rFonts w:ascii="Trebuchet MS" w:hAnsi="Trebuchet MS" w:cs="Arial"/>
                         <w:color w:val="595959" w:themeColor="text1" w:themeTint="A6"/>
                         <w:sz w:val="15"/>
@@ -4899,7 +5620,7 @@
         </w:tcPr>
         <w:p>
           <w:pPr>
-            <w:pStyle w:val="Kopfzeile"/>
+            <w:pStyle w:val="Header"/>
           </w:pPr>
           <w:r>
             <w:rPr>
@@ -5144,7 +5865,7 @@
               <w:lang w:val="de-AT" w:eastAsia="de-AT"/>
             </w:rPr>
             <w:drawing>
-              <wp:anchor distT="0" distB="0" distL="114300" distR="114300" simplePos="0" relativeHeight="251660296" behindDoc="0" locked="0" layoutInCell="1" allowOverlap="1" wp14:anchorId="242DB3C7" wp14:editId="08568C06">
+              <wp:anchor distT="0" distB="0" distL="114300" distR="114300" simplePos="0" relativeHeight="251658248" behindDoc="0" locked="0" layoutInCell="1" allowOverlap="1" wp14:anchorId="242DB3C7" wp14:editId="08568C06">
                 <wp:simplePos x="0" y="0"/>
                 <wp:positionH relativeFrom="column">
                   <wp:posOffset>2905760</wp:posOffset>
@@ -5413,7 +6134,7 @@
   </w:tbl>
   <w:p>
     <w:pPr>
-      <w:pStyle w:val="Kopfzeile"/>
+      <w:pStyle w:val="Header"/>
     </w:pPr>
   </w:p>
 </w:hdr>
@@ -5444,7 +6165,7 @@
         </w:tcPr>
         <w:p>
           <w:pPr>
-            <w:pStyle w:val="Kopfzeile"/>
+            <w:pStyle w:val="Header"/>
           </w:pPr>
           <w:r>
             <w:rPr>
@@ -5555,7 +6276,7 @@
     <w:lvl w:ilvl="0">
       <w:start w:val="1"/>
       <w:numFmt w:val="decimal"/>
-      <w:pStyle w:val="Listennummer5"/>
+      <w:pStyle w:val="ListNumber5"/>
       <w:lvlText w:val="%1."/>
       <w:lvlJc w:val="left"/>
       <w:pPr>
@@ -5573,7 +6294,7 @@
     <w:lvl w:ilvl="0">
       <w:start w:val="1"/>
       <w:numFmt w:val="decimal"/>
-      <w:pStyle w:val="Listennummer4"/>
+      <w:pStyle w:val="ListNumber4"/>
       <w:lvlText w:val="%1."/>
       <w:lvlJc w:val="left"/>
       <w:pPr>
@@ -5591,7 +6312,7 @@
     <w:lvl w:ilvl="0">
       <w:start w:val="1"/>
       <w:numFmt w:val="decimal"/>
-      <w:pStyle w:val="Listennummer3"/>
+      <w:pStyle w:val="ListNumber3"/>
       <w:lvlText w:val="%1."/>
       <w:lvlJc w:val="left"/>
       <w:pPr>
@@ -5609,7 +6330,7 @@
     <w:lvl w:ilvl="0">
       <w:start w:val="1"/>
       <w:numFmt w:val="decimal"/>
-      <w:pStyle w:val="Listennummer2"/>
+      <w:pStyle w:val="ListNumber2"/>
       <w:lvlText w:val="%1."/>
       <w:lvlJc w:val="left"/>
       <w:pPr>
@@ -5627,7 +6348,7 @@
     <w:lvl w:ilvl="0">
       <w:start w:val="1"/>
       <w:numFmt w:val="bullet"/>
-      <w:pStyle w:val="Aufzhlungszeichen5"/>
+      <w:pStyle w:val="ListBullet5"/>
       <w:lvlText w:val=""/>
       <w:lvlJc w:val="left"/>
       <w:pPr>
@@ -5648,7 +6369,7 @@
     <w:lvl w:ilvl="0">
       <w:start w:val="1"/>
       <w:numFmt w:val="bullet"/>
-      <w:pStyle w:val="Aufzhlungszeichen4"/>
+      <w:pStyle w:val="ListBullet4"/>
       <w:lvlText w:val=""/>
       <w:lvlJc w:val="left"/>
       <w:pPr>
@@ -5669,7 +6390,7 @@
     <w:lvl w:ilvl="0">
       <w:start w:val="1"/>
       <w:numFmt w:val="bullet"/>
-      <w:pStyle w:val="Aufzhlungszeichen3"/>
+      <w:pStyle w:val="ListBullet3"/>
       <w:lvlText w:val=""/>
       <w:lvlJc w:val="left"/>
       <w:pPr>
@@ -5690,7 +6411,7 @@
     <w:lvl w:ilvl="0">
       <w:start w:val="1"/>
       <w:numFmt w:val="bullet"/>
-      <w:pStyle w:val="Aufzhlungszeichen2"/>
+      <w:pStyle w:val="ListBullet2"/>
       <w:lvlText w:val=""/>
       <w:lvlJc w:val="left"/>
       <w:pPr>
@@ -5711,7 +6432,7 @@
     <w:lvl w:ilvl="0">
       <w:start w:val="1"/>
       <w:numFmt w:val="decimal"/>
-      <w:pStyle w:val="Listennummer"/>
+      <w:pStyle w:val="ListNumber"/>
       <w:lvlText w:val="%1."/>
       <w:lvlJc w:val="left"/>
       <w:pPr>
@@ -5749,7 +6470,7 @@
     <w:lvl w:ilvl="0">
       <w:start w:val="1"/>
       <w:numFmt w:val="decimal"/>
-      <w:pStyle w:val="berschrift1"/>
+      <w:pStyle w:val="Heading1"/>
       <w:lvlText w:val="%1"/>
       <w:lvlJc w:val="left"/>
       <w:pPr>
@@ -5759,7 +6480,7 @@
     <w:lvl w:ilvl="1">
       <w:start w:val="1"/>
       <w:numFmt w:val="decimal"/>
-      <w:pStyle w:val="berschrift2"/>
+      <w:pStyle w:val="Heading2"/>
       <w:lvlText w:val="%1.%2"/>
       <w:lvlJc w:val="left"/>
       <w:pPr>
@@ -5769,7 +6490,7 @@
     <w:lvl w:ilvl="2">
       <w:start w:val="1"/>
       <w:numFmt w:val="decimal"/>
-      <w:pStyle w:val="berschrift3"/>
+      <w:pStyle w:val="Heading3"/>
       <w:lvlText w:val="%1.%2.%3"/>
       <w:lvlJc w:val="left"/>
       <w:pPr>
@@ -5779,7 +6500,7 @@
     <w:lvl w:ilvl="3">
       <w:start w:val="1"/>
       <w:numFmt w:val="decimal"/>
-      <w:pStyle w:val="berschrift4"/>
+      <w:pStyle w:val="Heading4"/>
       <w:lvlText w:val="%1.%2.%3.%4"/>
       <w:lvlJc w:val="left"/>
       <w:pPr>
@@ -5789,7 +6510,7 @@
     <w:lvl w:ilvl="4">
       <w:start w:val="1"/>
       <w:numFmt w:val="decimal"/>
-      <w:pStyle w:val="berschrift5"/>
+      <w:pStyle w:val="Heading5"/>
       <w:lvlText w:val="%1.%2.%3.%4.%5"/>
       <w:lvlJc w:val="left"/>
       <w:pPr>
@@ -5799,7 +6520,7 @@
     <w:lvl w:ilvl="5">
       <w:start w:val="1"/>
       <w:numFmt w:val="decimal"/>
-      <w:pStyle w:val="berschrift6"/>
+      <w:pStyle w:val="Heading6"/>
       <w:lvlText w:val="%1.%2.%3.%4.%5.%6"/>
       <w:lvlJc w:val="left"/>
       <w:pPr>
@@ -5809,7 +6530,7 @@
     <w:lvl w:ilvl="6">
       <w:start w:val="1"/>
       <w:numFmt w:val="decimal"/>
-      <w:pStyle w:val="berschrift7"/>
+      <w:pStyle w:val="Heading7"/>
       <w:lvlText w:val="%1.%2.%3.%4.%5.%6.%7"/>
       <w:lvlJc w:val="left"/>
       <w:pPr>
@@ -5819,7 +6540,7 @@
     <w:lvl w:ilvl="7">
       <w:start w:val="1"/>
       <w:numFmt w:val="decimal"/>
-      <w:pStyle w:val="berschrift8"/>
+      <w:pStyle w:val="Heading8"/>
       <w:lvlText w:val="%1.%2.%3.%4.%5.%6.%7.%8"/>
       <w:lvlJc w:val="left"/>
       <w:pPr>
@@ -5829,7 +6550,7 @@
     <w:lvl w:ilvl="8">
       <w:start w:val="1"/>
       <w:numFmt w:val="decimal"/>
-      <w:pStyle w:val="berschrift9"/>
+      <w:pStyle w:val="Heading9"/>
       <w:lvlText w:val="%1.%2.%3.%4.%5.%6.%7.%8.%9"/>
       <w:lvlJc w:val="left"/>
       <w:pPr>
@@ -6446,7 +7167,7 @@
         <w:rFonts w:ascii="Symbol" w:hAnsi="Symbol" w:hint="default"/>
       </w:rPr>
     </w:lvl>
-    <w:lvl w:ilvl="1" w:tplc="0C070003" w:tentative="1">
+    <w:lvl w:ilvl="1" w:tplc="0C070003">
       <w:start w:val="1"/>
       <w:numFmt w:val="bullet"/>
       <w:lvlText w:val="o"/>
@@ -6458,7 +7179,7 @@
         <w:rFonts w:ascii="Courier New" w:hAnsi="Courier New" w:cs="Courier New" w:hint="default"/>
       </w:rPr>
     </w:lvl>
-    <w:lvl w:ilvl="2" w:tplc="0C070005" w:tentative="1">
+    <w:lvl w:ilvl="2" w:tplc="0C070005">
       <w:start w:val="1"/>
       <w:numFmt w:val="bullet"/>
       <w:lvlText w:val=""/>
@@ -7314,6 +8035,119 @@
     </w:lvl>
   </w:abstractNum>
   <w:abstractNum w:abstractNumId="24" w15:restartNumberingAfterBreak="0">
+    <w:nsid w:val="43EB4D39"/>
+    <w:multiLevelType w:val="hybridMultilevel"/>
+    <w:tmpl w:val="928EF70A"/>
+    <w:lvl w:ilvl="0" w:tplc="0C070001">
+      <w:start w:val="1"/>
+      <w:numFmt w:val="bullet"/>
+      <w:lvlText w:val=""/>
+      <w:lvlJc w:val="left"/>
+      <w:pPr>
+        <w:ind w:left="720" w:hanging="360"/>
+      </w:pPr>
+      <w:rPr>
+        <w:rFonts w:ascii="Symbol" w:hAnsi="Symbol" w:hint="default"/>
+      </w:rPr>
+    </w:lvl>
+    <w:lvl w:ilvl="1" w:tplc="0C070003" w:tentative="1">
+      <w:start w:val="1"/>
+      <w:numFmt w:val="bullet"/>
+      <w:lvlText w:val="o"/>
+      <w:lvlJc w:val="left"/>
+      <w:pPr>
+        <w:ind w:left="1440" w:hanging="360"/>
+      </w:pPr>
+      <w:rPr>
+        <w:rFonts w:ascii="Courier New" w:hAnsi="Courier New" w:cs="Courier New" w:hint="default"/>
+      </w:rPr>
+    </w:lvl>
+    <w:lvl w:ilvl="2" w:tplc="0C070005" w:tentative="1">
+      <w:start w:val="1"/>
+      <w:numFmt w:val="bullet"/>
+      <w:lvlText w:val=""/>
+      <w:lvlJc w:val="left"/>
+      <w:pPr>
+        <w:ind w:left="2160" w:hanging="360"/>
+      </w:pPr>
+      <w:rPr>
+        <w:rFonts w:ascii="Wingdings" w:hAnsi="Wingdings" w:hint="default"/>
+      </w:rPr>
+    </w:lvl>
+    <w:lvl w:ilvl="3" w:tplc="0C070001" w:tentative="1">
+      <w:start w:val="1"/>
+      <w:numFmt w:val="bullet"/>
+      <w:lvlText w:val=""/>
+      <w:lvlJc w:val="left"/>
+      <w:pPr>
+        <w:ind w:left="2880" w:hanging="360"/>
+      </w:pPr>
+      <w:rPr>
+        <w:rFonts w:ascii="Symbol" w:hAnsi="Symbol" w:hint="default"/>
+      </w:rPr>
+    </w:lvl>
+    <w:lvl w:ilvl="4" w:tplc="0C070003" w:tentative="1">
+      <w:start w:val="1"/>
+      <w:numFmt w:val="bullet"/>
+      <w:lvlText w:val="o"/>
+      <w:lvlJc w:val="left"/>
+      <w:pPr>
+        <w:ind w:left="3600" w:hanging="360"/>
+      </w:pPr>
+      <w:rPr>
+        <w:rFonts w:ascii="Courier New" w:hAnsi="Courier New" w:cs="Courier New" w:hint="default"/>
+      </w:rPr>
+    </w:lvl>
+    <w:lvl w:ilvl="5" w:tplc="0C070005" w:tentative="1">
+      <w:start w:val="1"/>
+      <w:numFmt w:val="bullet"/>
+      <w:lvlText w:val=""/>
+      <w:lvlJc w:val="left"/>
+      <w:pPr>
+        <w:ind w:left="4320" w:hanging="360"/>
+      </w:pPr>
+      <w:rPr>
+        <w:rFonts w:ascii="Wingdings" w:hAnsi="Wingdings" w:hint="default"/>
+      </w:rPr>
+    </w:lvl>
+    <w:lvl w:ilvl="6" w:tplc="0C070001" w:tentative="1">
+      <w:start w:val="1"/>
+      <w:numFmt w:val="bullet"/>
+      <w:lvlText w:val=""/>
+      <w:lvlJc w:val="left"/>
+      <w:pPr>
+        <w:ind w:left="5040" w:hanging="360"/>
+      </w:pPr>
+      <w:rPr>
+        <w:rFonts w:ascii="Symbol" w:hAnsi="Symbol" w:hint="default"/>
+      </w:rPr>
+    </w:lvl>
+    <w:lvl w:ilvl="7" w:tplc="0C070003" w:tentative="1">
+      <w:start w:val="1"/>
+      <w:numFmt w:val="bullet"/>
+      <w:lvlText w:val="o"/>
+      <w:lvlJc w:val="left"/>
+      <w:pPr>
+        <w:ind w:left="5760" w:hanging="360"/>
+      </w:pPr>
+      <w:rPr>
+        <w:rFonts w:ascii="Courier New" w:hAnsi="Courier New" w:cs="Courier New" w:hint="default"/>
+      </w:rPr>
+    </w:lvl>
+    <w:lvl w:ilvl="8" w:tplc="0C070005" w:tentative="1">
+      <w:start w:val="1"/>
+      <w:numFmt w:val="bullet"/>
+      <w:lvlText w:val=""/>
+      <w:lvlJc w:val="left"/>
+      <w:pPr>
+        <w:ind w:left="6480" w:hanging="360"/>
+      </w:pPr>
+      <w:rPr>
+        <w:rFonts w:ascii="Wingdings" w:hAnsi="Wingdings" w:hint="default"/>
+      </w:rPr>
+    </w:lvl>
+  </w:abstractNum>
+  <w:abstractNum w:abstractNumId="25" w15:restartNumberingAfterBreak="0">
     <w:nsid w:val="484A0D88"/>
     <w:multiLevelType w:val="hybridMultilevel"/>
     <w:tmpl w:val="B3624FD8"/>
@@ -7426,7 +8260,7 @@
       </w:rPr>
     </w:lvl>
   </w:abstractNum>
-  <w:abstractNum w:abstractNumId="25" w15:restartNumberingAfterBreak="0">
+  <w:abstractNum w:abstractNumId="26" w15:restartNumberingAfterBreak="0">
     <w:nsid w:val="49CD084B"/>
     <w:multiLevelType w:val="hybridMultilevel"/>
     <w:tmpl w:val="BC7451A4"/>
@@ -7539,7 +8373,120 @@
       </w:rPr>
     </w:lvl>
   </w:abstractNum>
-  <w:abstractNum w:abstractNumId="26" w15:restartNumberingAfterBreak="0">
+  <w:abstractNum w:abstractNumId="27" w15:restartNumberingAfterBreak="0">
+    <w:nsid w:val="4AF55E9E"/>
+    <w:multiLevelType w:val="hybridMultilevel"/>
+    <w:tmpl w:val="70E0C014"/>
+    <w:lvl w:ilvl="0" w:tplc="0C070001">
+      <w:start w:val="1"/>
+      <w:numFmt w:val="bullet"/>
+      <w:lvlText w:val=""/>
+      <w:lvlJc w:val="left"/>
+      <w:pPr>
+        <w:ind w:left="720" w:hanging="360"/>
+      </w:pPr>
+      <w:rPr>
+        <w:rFonts w:ascii="Symbol" w:hAnsi="Symbol" w:hint="default"/>
+      </w:rPr>
+    </w:lvl>
+    <w:lvl w:ilvl="1" w:tplc="0C070003" w:tentative="1">
+      <w:start w:val="1"/>
+      <w:numFmt w:val="bullet"/>
+      <w:lvlText w:val="o"/>
+      <w:lvlJc w:val="left"/>
+      <w:pPr>
+        <w:ind w:left="1440" w:hanging="360"/>
+      </w:pPr>
+      <w:rPr>
+        <w:rFonts w:ascii="Courier New" w:hAnsi="Courier New" w:cs="Courier New" w:hint="default"/>
+      </w:rPr>
+    </w:lvl>
+    <w:lvl w:ilvl="2" w:tplc="0C070005" w:tentative="1">
+      <w:start w:val="1"/>
+      <w:numFmt w:val="bullet"/>
+      <w:lvlText w:val=""/>
+      <w:lvlJc w:val="left"/>
+      <w:pPr>
+        <w:ind w:left="2160" w:hanging="360"/>
+      </w:pPr>
+      <w:rPr>
+        <w:rFonts w:ascii="Wingdings" w:hAnsi="Wingdings" w:hint="default"/>
+      </w:rPr>
+    </w:lvl>
+    <w:lvl w:ilvl="3" w:tplc="0C070001" w:tentative="1">
+      <w:start w:val="1"/>
+      <w:numFmt w:val="bullet"/>
+      <w:lvlText w:val=""/>
+      <w:lvlJc w:val="left"/>
+      <w:pPr>
+        <w:ind w:left="2880" w:hanging="360"/>
+      </w:pPr>
+      <w:rPr>
+        <w:rFonts w:ascii="Symbol" w:hAnsi="Symbol" w:hint="default"/>
+      </w:rPr>
+    </w:lvl>
+    <w:lvl w:ilvl="4" w:tplc="0C070003" w:tentative="1">
+      <w:start w:val="1"/>
+      <w:numFmt w:val="bullet"/>
+      <w:lvlText w:val="o"/>
+      <w:lvlJc w:val="left"/>
+      <w:pPr>
+        <w:ind w:left="3600" w:hanging="360"/>
+      </w:pPr>
+      <w:rPr>
+        <w:rFonts w:ascii="Courier New" w:hAnsi="Courier New" w:cs="Courier New" w:hint="default"/>
+      </w:rPr>
+    </w:lvl>
+    <w:lvl w:ilvl="5" w:tplc="0C070005" w:tentative="1">
+      <w:start w:val="1"/>
+      <w:numFmt w:val="bullet"/>
+      <w:lvlText w:val=""/>
+      <w:lvlJc w:val="left"/>
+      <w:pPr>
+        <w:ind w:left="4320" w:hanging="360"/>
+      </w:pPr>
+      <w:rPr>
+        <w:rFonts w:ascii="Wingdings" w:hAnsi="Wingdings" w:hint="default"/>
+      </w:rPr>
+    </w:lvl>
+    <w:lvl w:ilvl="6" w:tplc="0C070001" w:tentative="1">
+      <w:start w:val="1"/>
+      <w:numFmt w:val="bullet"/>
+      <w:lvlText w:val=""/>
+      <w:lvlJc w:val="left"/>
+      <w:pPr>
+        <w:ind w:left="5040" w:hanging="360"/>
+      </w:pPr>
+      <w:rPr>
+        <w:rFonts w:ascii="Symbol" w:hAnsi="Symbol" w:hint="default"/>
+      </w:rPr>
+    </w:lvl>
+    <w:lvl w:ilvl="7" w:tplc="0C070003" w:tentative="1">
+      <w:start w:val="1"/>
+      <w:numFmt w:val="bullet"/>
+      <w:lvlText w:val="o"/>
+      <w:lvlJc w:val="left"/>
+      <w:pPr>
+        <w:ind w:left="5760" w:hanging="360"/>
+      </w:pPr>
+      <w:rPr>
+        <w:rFonts w:ascii="Courier New" w:hAnsi="Courier New" w:cs="Courier New" w:hint="default"/>
+      </w:rPr>
+    </w:lvl>
+    <w:lvl w:ilvl="8" w:tplc="0C070005" w:tentative="1">
+      <w:start w:val="1"/>
+      <w:numFmt w:val="bullet"/>
+      <w:lvlText w:val=""/>
+      <w:lvlJc w:val="left"/>
+      <w:pPr>
+        <w:ind w:left="6480" w:hanging="360"/>
+      </w:pPr>
+      <w:rPr>
+        <w:rFonts w:ascii="Wingdings" w:hAnsi="Wingdings" w:hint="default"/>
+      </w:rPr>
+    </w:lvl>
+  </w:abstractNum>
+  <w:abstractNum w:abstractNumId="28" w15:restartNumberingAfterBreak="0">
     <w:nsid w:val="4B293BC5"/>
     <w:multiLevelType w:val="hybridMultilevel"/>
     <w:tmpl w:val="4CC456EE"/>
@@ -7652,14 +8599,14 @@
       </w:rPr>
     </w:lvl>
   </w:abstractNum>
-  <w:abstractNum w:abstractNumId="27" w15:restartNumberingAfterBreak="0">
+  <w:abstractNum w:abstractNumId="29" w15:restartNumberingAfterBreak="0">
     <w:nsid w:val="4BE83C8B"/>
     <w:multiLevelType w:val="hybridMultilevel"/>
     <w:tmpl w:val="987068CC"/>
     <w:lvl w:ilvl="0" w:tplc="7C3A2DCE">
       <w:start w:val="1"/>
       <w:numFmt w:val="bullet"/>
-      <w:pStyle w:val="Aufzhlungszeichen"/>
+      <w:pStyle w:val="ListBullet"/>
       <w:lvlText w:val=""/>
       <w:lvlJc w:val="left"/>
       <w:pPr>
@@ -7768,7 +8715,7 @@
       </w:rPr>
     </w:lvl>
   </w:abstractNum>
-  <w:abstractNum w:abstractNumId="28" w15:restartNumberingAfterBreak="0">
+  <w:abstractNum w:abstractNumId="30" w15:restartNumberingAfterBreak="0">
     <w:nsid w:val="4D7C56CD"/>
     <w:multiLevelType w:val="hybridMultilevel"/>
     <w:tmpl w:val="7FA41D48"/>
@@ -7881,11 +8828,11 @@
       </w:rPr>
     </w:lvl>
   </w:abstractNum>
-  <w:abstractNum w:abstractNumId="29" w15:restartNumberingAfterBreak="0">
+  <w:abstractNum w:abstractNumId="31" w15:restartNumberingAfterBreak="0">
     <w:nsid w:val="52181D0F"/>
     <w:multiLevelType w:val="multilevel"/>
     <w:tmpl w:val="04070023"/>
-    <w:styleLink w:val="ArtikelAbschnitt"/>
+    <w:styleLink w:val="ArticleSection"/>
     <w:lvl w:ilvl="0">
       <w:start w:val="1"/>
       <w:numFmt w:val="upperRoman"/>
@@ -7996,7 +8943,7 @@
       </w:pPr>
     </w:lvl>
   </w:abstractNum>
-  <w:abstractNum w:abstractNumId="30" w15:restartNumberingAfterBreak="0">
+  <w:abstractNum w:abstractNumId="32" w15:restartNumberingAfterBreak="0">
     <w:nsid w:val="54D40225"/>
     <w:multiLevelType w:val="hybridMultilevel"/>
     <w:tmpl w:val="0204AED6"/>
@@ -8109,7 +9056,7 @@
       </w:rPr>
     </w:lvl>
   </w:abstractNum>
-  <w:abstractNum w:abstractNumId="31" w15:restartNumberingAfterBreak="0">
+  <w:abstractNum w:abstractNumId="33" w15:restartNumberingAfterBreak="0">
     <w:nsid w:val="55097B98"/>
     <w:multiLevelType w:val="hybridMultilevel"/>
     <w:tmpl w:val="6DC6BDA2"/>
@@ -8222,7 +9169,7 @@
       </w:rPr>
     </w:lvl>
   </w:abstractNum>
-  <w:abstractNum w:abstractNumId="32" w15:restartNumberingAfterBreak="0">
+  <w:abstractNum w:abstractNumId="34" w15:restartNumberingAfterBreak="0">
     <w:nsid w:val="5DFF408E"/>
     <w:multiLevelType w:val="hybridMultilevel"/>
     <w:tmpl w:val="75DC0320"/>
@@ -8335,7 +9282,7 @@
       </w:rPr>
     </w:lvl>
   </w:abstractNum>
-  <w:abstractNum w:abstractNumId="33" w15:restartNumberingAfterBreak="0">
+  <w:abstractNum w:abstractNumId="35" w15:restartNumberingAfterBreak="0">
     <w:nsid w:val="60CB0AB1"/>
     <w:multiLevelType w:val="multilevel"/>
     <w:tmpl w:val="F10E43E6"/>
@@ -8475,7 +9422,7 @@
       </w:rPr>
     </w:lvl>
   </w:abstractNum>
-  <w:abstractNum w:abstractNumId="34" w15:restartNumberingAfterBreak="0">
+  <w:abstractNum w:abstractNumId="36" w15:restartNumberingAfterBreak="0">
     <w:nsid w:val="632E1B0E"/>
     <w:multiLevelType w:val="hybridMultilevel"/>
     <w:tmpl w:val="2B3014BA"/>
@@ -8588,7 +9535,7 @@
       </w:rPr>
     </w:lvl>
   </w:abstractNum>
-  <w:abstractNum w:abstractNumId="35" w15:restartNumberingAfterBreak="0">
+  <w:abstractNum w:abstractNumId="37" w15:restartNumberingAfterBreak="0">
     <w:nsid w:val="66DE1E19"/>
     <w:multiLevelType w:val="hybridMultilevel"/>
     <w:tmpl w:val="5B702D0A"/>
@@ -8701,7 +9648,7 @@
       </w:rPr>
     </w:lvl>
   </w:abstractNum>
-  <w:abstractNum w:abstractNumId="36" w15:restartNumberingAfterBreak="0">
+  <w:abstractNum w:abstractNumId="38" w15:restartNumberingAfterBreak="0">
     <w:nsid w:val="727E2461"/>
     <w:multiLevelType w:val="multilevel"/>
     <w:tmpl w:val="0407001D"/>
@@ -8815,7 +9762,7 @@
       </w:pPr>
     </w:lvl>
   </w:abstractNum>
-  <w:abstractNum w:abstractNumId="37" w15:restartNumberingAfterBreak="0">
+  <w:abstractNum w:abstractNumId="39" w15:restartNumberingAfterBreak="0">
     <w:nsid w:val="793C3C12"/>
     <w:multiLevelType w:val="hybridMultilevel"/>
     <w:tmpl w:val="5DE20CBE"/>
@@ -8928,7 +9875,7 @@
       </w:rPr>
     </w:lvl>
   </w:abstractNum>
-  <w:abstractNum w:abstractNumId="38" w15:restartNumberingAfterBreak="0">
+  <w:abstractNum w:abstractNumId="40" w15:restartNumberingAfterBreak="0">
     <w:nsid w:val="7BDF78D6"/>
     <w:multiLevelType w:val="multilevel"/>
     <w:tmpl w:val="0409001D"/>
@@ -9030,10 +9977,10 @@
     <w:abstractNumId w:val="4"/>
   </w:num>
   <w:num w:numId="6">
-    <w:abstractNumId w:val="36"/>
+    <w:abstractNumId w:val="38"/>
   </w:num>
   <w:num w:numId="7">
-    <w:abstractNumId w:val="29"/>
+    <w:abstractNumId w:val="31"/>
   </w:num>
   <w:num w:numId="8">
     <w:abstractNumId w:val="8"/>
@@ -9060,55 +10007,55 @@
     <w:abstractNumId w:val="19"/>
   </w:num>
   <w:num w:numId="16">
-    <w:abstractNumId w:val="33"/>
+    <w:abstractNumId w:val="35"/>
   </w:num>
   <w:num w:numId="17">
     <w:abstractNumId w:val="21"/>
   </w:num>
   <w:num w:numId="18">
-    <w:abstractNumId w:val="38"/>
+    <w:abstractNumId w:val="40"/>
   </w:num>
   <w:num w:numId="19">
-    <w:abstractNumId w:val="32"/>
+    <w:abstractNumId w:val="34"/>
   </w:num>
   <w:num w:numId="20">
     <w:abstractNumId w:val="20"/>
   </w:num>
   <w:num w:numId="21">
-    <w:abstractNumId w:val="35"/>
+    <w:abstractNumId w:val="37"/>
   </w:num>
   <w:num w:numId="22">
-    <w:abstractNumId w:val="35"/>
+    <w:abstractNumId w:val="37"/>
     <w:lvlOverride w:ilvl="0">
       <w:startOverride w:val="1"/>
     </w:lvlOverride>
   </w:num>
   <w:num w:numId="23">
-    <w:abstractNumId w:val="35"/>
+    <w:abstractNumId w:val="37"/>
     <w:lvlOverride w:ilvl="0">
       <w:startOverride w:val="1"/>
     </w:lvlOverride>
   </w:num>
   <w:num w:numId="24">
-    <w:abstractNumId w:val="35"/>
+    <w:abstractNumId w:val="37"/>
     <w:lvlOverride w:ilvl="0">
       <w:startOverride w:val="1"/>
     </w:lvlOverride>
   </w:num>
   <w:num w:numId="25">
-    <w:abstractNumId w:val="28"/>
+    <w:abstractNumId w:val="30"/>
   </w:num>
   <w:num w:numId="26">
-    <w:abstractNumId w:val="25"/>
+    <w:abstractNumId w:val="26"/>
   </w:num>
   <w:num w:numId="27">
     <w:abstractNumId w:val="15"/>
   </w:num>
   <w:num w:numId="28">
-    <w:abstractNumId w:val="27"/>
+    <w:abstractNumId w:val="29"/>
   </w:num>
   <w:num w:numId="29">
-    <w:abstractNumId w:val="27"/>
+    <w:abstractNumId w:val="29"/>
     <w:lvlOverride w:ilvl="0">
       <w:startOverride w:val="1"/>
     </w:lvlOverride>
@@ -9126,22 +10073,22 @@
     <w:abstractNumId w:val="13"/>
   </w:num>
   <w:num w:numId="34">
-    <w:abstractNumId w:val="31"/>
+    <w:abstractNumId w:val="33"/>
   </w:num>
   <w:num w:numId="35">
     <w:abstractNumId w:val="23"/>
   </w:num>
   <w:num w:numId="36">
-    <w:abstractNumId w:val="37"/>
+    <w:abstractNumId w:val="39"/>
   </w:num>
   <w:num w:numId="37">
-    <w:abstractNumId w:val="34"/>
+    <w:abstractNumId w:val="36"/>
   </w:num>
   <w:num w:numId="38">
-    <w:abstractNumId w:val="24"/>
+    <w:abstractNumId w:val="25"/>
   </w:num>
   <w:num w:numId="39">
-    <w:abstractNumId w:val="26"/>
+    <w:abstractNumId w:val="28"/>
   </w:num>
   <w:num w:numId="40">
     <w:abstractNumId w:val="22"/>
@@ -9150,7 +10097,7 @@
     <w:abstractNumId w:val="11"/>
   </w:num>
   <w:num w:numId="42">
-    <w:abstractNumId w:val="30"/>
+    <w:abstractNumId w:val="32"/>
   </w:num>
   <w:num w:numId="43">
     <w:abstractNumId w:val="10"/>
@@ -9160,6 +10107,15 @@
   </w:num>
   <w:num w:numId="45">
     <w:abstractNumId w:val="10"/>
+  </w:num>
+  <w:num w:numId="46">
+    <w:abstractNumId w:val="10"/>
+  </w:num>
+  <w:num w:numId="47">
+    <w:abstractNumId w:val="24"/>
+  </w:num>
+  <w:num w:numId="48">
+    <w:abstractNumId w:val="27"/>
   </w:num>
 </w:numbering>
 </file>
@@ -9531,7 +10487,7 @@
     <w:lsdException w:name="Unresolved Mention" w:semiHidden="1" w:uiPriority="99" w:unhideWhenUsed="1"/>
     <w:lsdException w:name="Smart Link" w:semiHidden="1" w:uiPriority="99" w:unhideWhenUsed="1"/>
   </w:latentStyles>
-  <w:style w:type="paragraph" w:default="1" w:styleId="Standard">
+  <w:style w:type="paragraph" w:default="1" w:styleId="Normal">
     <w:name w:val="Normal"/>
     <w:qFormat/>
     <w:rsid w:val="00DD54FE"/>
@@ -9543,11 +10499,11 @@
       <w:lang w:eastAsia="de-DE"/>
     </w:rPr>
   </w:style>
-  <w:style w:type="paragraph" w:styleId="berschrift1">
+  <w:style w:type="paragraph" w:styleId="Heading1">
     <w:name w:val="heading 1"/>
-    <w:basedOn w:val="Standard"/>
-    <w:next w:val="Standard"/>
-    <w:link w:val="berschrift1Zchn"/>
+    <w:basedOn w:val="Normal"/>
+    <w:next w:val="Normal"/>
+    <w:link w:val="Heading1Char"/>
     <w:qFormat/>
     <w:rsid w:val="00B91D02"/>
     <w:pPr>
@@ -9568,11 +10524,11 @@
       <w:szCs w:val="28"/>
     </w:rPr>
   </w:style>
-  <w:style w:type="paragraph" w:styleId="berschrift2">
+  <w:style w:type="paragraph" w:styleId="Heading2">
     <w:name w:val="heading 2"/>
-    <w:basedOn w:val="Standard"/>
-    <w:next w:val="Standard"/>
-    <w:link w:val="berschrift2Zchn"/>
+    <w:basedOn w:val="Normal"/>
+    <w:next w:val="Normal"/>
+    <w:link w:val="Heading2Char"/>
     <w:qFormat/>
     <w:rsid w:val="00957E4A"/>
     <w:pPr>
@@ -9595,10 +10551,10 @@
       <w:szCs w:val="28"/>
     </w:rPr>
   </w:style>
-  <w:style w:type="paragraph" w:styleId="berschrift3">
+  <w:style w:type="paragraph" w:styleId="Heading3">
     <w:name w:val="heading 3"/>
-    <w:basedOn w:val="Standard"/>
-    <w:next w:val="Standard"/>
+    <w:basedOn w:val="Normal"/>
+    <w:next w:val="Normal"/>
     <w:qFormat/>
     <w:rsid w:val="00957E4A"/>
     <w:pPr>
@@ -9621,10 +10577,10 @@
       <w:szCs w:val="26"/>
     </w:rPr>
   </w:style>
-  <w:style w:type="paragraph" w:styleId="berschrift4">
+  <w:style w:type="paragraph" w:styleId="Heading4">
     <w:name w:val="heading 4"/>
-    <w:basedOn w:val="Standard"/>
-    <w:next w:val="Standard"/>
+    <w:basedOn w:val="Normal"/>
+    <w:next w:val="Normal"/>
     <w:rsid w:val="00B91D02"/>
     <w:pPr>
       <w:keepNext/>
@@ -9645,10 +10601,10 @@
       <w:szCs w:val="28"/>
     </w:rPr>
   </w:style>
-  <w:style w:type="paragraph" w:styleId="berschrift5">
+  <w:style w:type="paragraph" w:styleId="Heading5">
     <w:name w:val="heading 5"/>
-    <w:basedOn w:val="Standard"/>
-    <w:next w:val="Standard"/>
+    <w:basedOn w:val="Normal"/>
+    <w:next w:val="Normal"/>
     <w:rsid w:val="00B91D02"/>
     <w:pPr>
       <w:numPr>
@@ -9669,10 +10625,10 @@
       <w:szCs w:val="26"/>
     </w:rPr>
   </w:style>
-  <w:style w:type="paragraph" w:styleId="berschrift6">
+  <w:style w:type="paragraph" w:styleId="Heading6">
     <w:name w:val="heading 6"/>
-    <w:basedOn w:val="Standard"/>
-    <w:next w:val="Standard"/>
+    <w:basedOn w:val="Normal"/>
+    <w:next w:val="Normal"/>
     <w:rsid w:val="00B91D02"/>
     <w:pPr>
       <w:numPr>
@@ -9692,10 +10648,10 @@
       <w:szCs w:val="22"/>
     </w:rPr>
   </w:style>
-  <w:style w:type="paragraph" w:styleId="berschrift7">
+  <w:style w:type="paragraph" w:styleId="Heading7">
     <w:name w:val="heading 7"/>
-    <w:basedOn w:val="Standard"/>
-    <w:next w:val="Standard"/>
+    <w:basedOn w:val="Normal"/>
+    <w:next w:val="Normal"/>
     <w:rsid w:val="00B91D02"/>
     <w:pPr>
       <w:numPr>
@@ -9710,10 +10666,10 @@
       <w:sz w:val="24"/>
     </w:rPr>
   </w:style>
-  <w:style w:type="paragraph" w:styleId="berschrift8">
+  <w:style w:type="paragraph" w:styleId="Heading8">
     <w:name w:val="heading 8"/>
-    <w:basedOn w:val="Standard"/>
-    <w:next w:val="Standard"/>
+    <w:basedOn w:val="Normal"/>
+    <w:next w:val="Normal"/>
     <w:rsid w:val="00B91D02"/>
     <w:pPr>
       <w:numPr>
@@ -9730,10 +10686,10 @@
       <w:sz w:val="24"/>
     </w:rPr>
   </w:style>
-  <w:style w:type="paragraph" w:styleId="berschrift9">
+  <w:style w:type="paragraph" w:styleId="Heading9">
     <w:name w:val="heading 9"/>
-    <w:basedOn w:val="Standard"/>
-    <w:next w:val="Standard"/>
+    <w:basedOn w:val="Normal"/>
+    <w:next w:val="Normal"/>
     <w:rsid w:val="00B91D02"/>
     <w:pPr>
       <w:numPr>
@@ -9748,13 +10704,13 @@
       <w:szCs w:val="22"/>
     </w:rPr>
   </w:style>
-  <w:style w:type="character" w:default="1" w:styleId="Absatz-Standardschriftart">
+  <w:style w:type="character" w:default="1" w:styleId="DefaultParagraphFont">
     <w:name w:val="Default Paragraph Font"/>
     <w:uiPriority w:val="1"/>
     <w:semiHidden/>
     <w:unhideWhenUsed/>
   </w:style>
-  <w:style w:type="table" w:default="1" w:styleId="NormaleTabelle">
+  <w:style w:type="table" w:default="1" w:styleId="TableNormal">
     <w:name w:val="Normal Table"/>
     <w:uiPriority w:val="99"/>
     <w:semiHidden/>
@@ -9769,16 +10725,16 @@
       </w:tblCellMar>
     </w:tblPr>
   </w:style>
-  <w:style w:type="numbering" w:default="1" w:styleId="KeineListe">
+  <w:style w:type="numbering" w:default="1" w:styleId="NoList">
     <w:name w:val="No List"/>
     <w:uiPriority w:val="99"/>
     <w:semiHidden/>
     <w:unhideWhenUsed/>
   </w:style>
-  <w:style w:type="paragraph" w:styleId="Titel">
+  <w:style w:type="paragraph" w:styleId="Title">
     <w:name w:val="Title"/>
-    <w:basedOn w:val="Standard"/>
-    <w:next w:val="Standard"/>
+    <w:basedOn w:val="Normal"/>
+    <w:next w:val="Normal"/>
     <w:qFormat/>
     <w:rsid w:val="001D3EE0"/>
     <w:rPr>
@@ -9789,7 +10745,7 @@
   </w:style>
   <w:style w:type="numbering" w:styleId="1ai">
     <w:name w:val="Outline List 1"/>
-    <w:basedOn w:val="KeineListe"/>
+    <w:basedOn w:val="NoList"/>
     <w:semiHidden/>
     <w:rsid w:val="007A33A6"/>
     <w:pPr>
@@ -9798,16 +10754,16 @@
       </w:numPr>
     </w:pPr>
   </w:style>
-  <w:style w:type="paragraph" w:styleId="Anrede">
+  <w:style w:type="paragraph" w:styleId="Salutation">
     <w:name w:val="Salutation"/>
-    <w:basedOn w:val="Standard"/>
-    <w:next w:val="Standard"/>
+    <w:basedOn w:val="Normal"/>
+    <w:next w:val="Normal"/>
     <w:semiHidden/>
     <w:rsid w:val="007A33A6"/>
   </w:style>
-  <w:style w:type="numbering" w:styleId="ArtikelAbschnitt">
+  <w:style w:type="numbering" w:styleId="ArticleSection">
     <w:name w:val="Outline List 3"/>
-    <w:basedOn w:val="KeineListe"/>
+    <w:basedOn w:val="NoList"/>
     <w:semiHidden/>
     <w:rsid w:val="007A33A6"/>
     <w:pPr>
@@ -9816,10 +10772,10 @@
       </w:numPr>
     </w:pPr>
   </w:style>
-  <w:style w:type="paragraph" w:styleId="Aufzhlungszeichen">
+  <w:style w:type="paragraph" w:styleId="ListBullet">
     <w:name w:val="List Bullet"/>
     <w:aliases w:val="Aufzählung1"/>
-    <w:basedOn w:val="Standard"/>
+    <w:basedOn w:val="Normal"/>
     <w:unhideWhenUsed/>
     <w:qFormat/>
     <w:rsid w:val="00FD08EA"/>
@@ -9836,9 +10792,9 @@
       <w:lang w:eastAsia="en-US"/>
     </w:rPr>
   </w:style>
-  <w:style w:type="paragraph" w:styleId="Aufzhlungszeichen2">
+  <w:style w:type="paragraph" w:styleId="ListBullet2">
     <w:name w:val="List Bullet 2"/>
-    <w:basedOn w:val="Standard"/>
+    <w:basedOn w:val="Normal"/>
     <w:semiHidden/>
     <w:rsid w:val="007A33A6"/>
     <w:pPr>
@@ -9847,9 +10803,9 @@
       </w:numPr>
     </w:pPr>
   </w:style>
-  <w:style w:type="paragraph" w:styleId="Aufzhlungszeichen3">
+  <w:style w:type="paragraph" w:styleId="ListBullet3">
     <w:name w:val="List Bullet 3"/>
-    <w:basedOn w:val="Standard"/>
+    <w:basedOn w:val="Normal"/>
     <w:semiHidden/>
     <w:rsid w:val="007A33A6"/>
     <w:pPr>
@@ -9858,9 +10814,9 @@
       </w:numPr>
     </w:pPr>
   </w:style>
-  <w:style w:type="paragraph" w:styleId="Aufzhlungszeichen4">
+  <w:style w:type="paragraph" w:styleId="ListBullet4">
     <w:name w:val="List Bullet 4"/>
-    <w:basedOn w:val="Standard"/>
+    <w:basedOn w:val="Normal"/>
     <w:semiHidden/>
     <w:rsid w:val="007A33A6"/>
     <w:pPr>
@@ -9869,9 +10825,9 @@
       </w:numPr>
     </w:pPr>
   </w:style>
-  <w:style w:type="paragraph" w:styleId="Aufzhlungszeichen5">
+  <w:style w:type="paragraph" w:styleId="ListBullet5">
     <w:name w:val="List Bullet 5"/>
-    <w:basedOn w:val="Standard"/>
+    <w:basedOn w:val="Normal"/>
     <w:semiHidden/>
     <w:rsid w:val="007A33A6"/>
     <w:pPr>
@@ -9880,7 +10836,7 @@
       </w:numPr>
     </w:pPr>
   </w:style>
-  <w:style w:type="character" w:styleId="Fett">
+  <w:style w:type="character" w:styleId="Strong">
     <w:name w:val="Strong"/>
     <w:uiPriority w:val="22"/>
     <w:qFormat/>
@@ -9891,22 +10847,22 @@
       <w:bCs/>
     </w:rPr>
   </w:style>
-  <w:style w:type="paragraph" w:styleId="E-Mail-Signatur">
+  <w:style w:type="paragraph" w:styleId="E-mailSignature">
     <w:name w:val="E-mail Signature"/>
-    <w:basedOn w:val="Standard"/>
+    <w:basedOn w:val="Normal"/>
     <w:semiHidden/>
     <w:rsid w:val="007A33A6"/>
   </w:style>
-  <w:style w:type="paragraph" w:styleId="Gruformel">
+  <w:style w:type="paragraph" w:styleId="Closing">
     <w:name w:val="Closing"/>
-    <w:basedOn w:val="Standard"/>
+    <w:basedOn w:val="Normal"/>
     <w:semiHidden/>
     <w:rsid w:val="007A33A6"/>
     <w:pPr>
       <w:ind w:left="4252"/>
     </w:pPr>
   </w:style>
-  <w:style w:type="character" w:styleId="Hervorhebung">
+  <w:style w:type="character" w:styleId="Emphasis">
     <w:name w:val="Emphasis"/>
     <w:rsid w:val="007A33A6"/>
     <w:rPr>
@@ -9914,9 +10870,9 @@
       <w:iCs/>
     </w:rPr>
   </w:style>
-  <w:style w:type="paragraph" w:styleId="HTMLAdresse">
+  <w:style w:type="paragraph" w:styleId="HTMLAddress">
     <w:name w:val="HTML Address"/>
-    <w:basedOn w:val="Standard"/>
+    <w:basedOn w:val="Normal"/>
     <w:semiHidden/>
     <w:rsid w:val="007A33A6"/>
     <w:rPr>
@@ -9924,13 +10880,13 @@
       <w:iCs/>
     </w:rPr>
   </w:style>
-  <w:style w:type="character" w:styleId="HTMLAkronym">
+  <w:style w:type="character" w:styleId="HTMLAcronym">
     <w:name w:val="HTML Acronym"/>
-    <w:basedOn w:val="Absatz-Standardschriftart"/>
+    <w:basedOn w:val="DefaultParagraphFont"/>
     <w:semiHidden/>
     <w:rsid w:val="007A33A6"/>
   </w:style>
-  <w:style w:type="character" w:styleId="HTMLBeispiel">
+  <w:style w:type="character" w:styleId="HTMLSample">
     <w:name w:val="HTML Sample"/>
     <w:semiHidden/>
     <w:rsid w:val="007A33A6"/>
@@ -9947,7 +10903,7 @@
       <w:iCs/>
     </w:rPr>
   </w:style>
-  <w:style w:type="character" w:styleId="HTMLSchreibmaschine">
+  <w:style w:type="character" w:styleId="HTMLTypewriter">
     <w:name w:val="HTML Typewriter"/>
     <w:semiHidden/>
     <w:rsid w:val="007A33A6"/>
@@ -9957,7 +10913,7 @@
       <w:szCs w:val="20"/>
     </w:rPr>
   </w:style>
-  <w:style w:type="character" w:styleId="HTMLTastatur">
+  <w:style w:type="character" w:styleId="HTMLKeyboard">
     <w:name w:val="HTML Keyboard"/>
     <w:semiHidden/>
     <w:rsid w:val="007A33A6"/>
@@ -9976,16 +10932,16 @@
       <w:iCs/>
     </w:rPr>
   </w:style>
-  <w:style w:type="paragraph" w:styleId="HTMLVorformatiert">
+  <w:style w:type="paragraph" w:styleId="HTMLPreformatted">
     <w:name w:val="HTML Preformatted"/>
-    <w:basedOn w:val="Standard"/>
+    <w:basedOn w:val="Normal"/>
     <w:semiHidden/>
     <w:rsid w:val="007A33A6"/>
     <w:rPr>
       <w:rFonts w:ascii="Courier New" w:hAnsi="Courier New" w:cs="Courier New"/>
     </w:rPr>
   </w:style>
-  <w:style w:type="character" w:styleId="HTMLZitat">
+  <w:style w:type="character" w:styleId="HTMLCite">
     <w:name w:val="HTML Cite"/>
     <w:semiHidden/>
     <w:rsid w:val="007A33A6"/>
@@ -9996,8 +10952,8 @@
   </w:style>
   <w:style w:type="paragraph" w:styleId="Index1">
     <w:name w:val="index 1"/>
-    <w:basedOn w:val="Standard"/>
-    <w:next w:val="Standard"/>
+    <w:basedOn w:val="Normal"/>
+    <w:next w:val="Normal"/>
     <w:autoRedefine/>
     <w:semiHidden/>
     <w:rsid w:val="007A33A6"/>
@@ -10007,8 +10963,8 @@
   </w:style>
   <w:style w:type="paragraph" w:styleId="Index2">
     <w:name w:val="index 2"/>
-    <w:basedOn w:val="Standard"/>
-    <w:next w:val="Standard"/>
+    <w:basedOn w:val="Normal"/>
+    <w:next w:val="Normal"/>
     <w:autoRedefine/>
     <w:semiHidden/>
     <w:rsid w:val="007A33A6"/>
@@ -10018,8 +10974,8 @@
   </w:style>
   <w:style w:type="paragraph" w:styleId="Index3">
     <w:name w:val="index 3"/>
-    <w:basedOn w:val="Standard"/>
-    <w:next w:val="Standard"/>
+    <w:basedOn w:val="Normal"/>
+    <w:next w:val="Normal"/>
     <w:autoRedefine/>
     <w:semiHidden/>
     <w:rsid w:val="007A33A6"/>
@@ -10029,8 +10985,8 @@
   </w:style>
   <w:style w:type="paragraph" w:styleId="Index4">
     <w:name w:val="index 4"/>
-    <w:basedOn w:val="Standard"/>
-    <w:next w:val="Standard"/>
+    <w:basedOn w:val="Normal"/>
+    <w:next w:val="Normal"/>
     <w:autoRedefine/>
     <w:semiHidden/>
     <w:rsid w:val="007A33A6"/>
@@ -10040,8 +10996,8 @@
   </w:style>
   <w:style w:type="paragraph" w:styleId="Index5">
     <w:name w:val="index 5"/>
-    <w:basedOn w:val="Standard"/>
-    <w:next w:val="Standard"/>
+    <w:basedOn w:val="Normal"/>
+    <w:next w:val="Normal"/>
     <w:autoRedefine/>
     <w:semiHidden/>
     <w:rsid w:val="007A33A6"/>
@@ -10051,8 +11007,8 @@
   </w:style>
   <w:style w:type="paragraph" w:styleId="Index6">
     <w:name w:val="index 6"/>
-    <w:basedOn w:val="Standard"/>
-    <w:next w:val="Standard"/>
+    <w:basedOn w:val="Normal"/>
+    <w:next w:val="Normal"/>
     <w:autoRedefine/>
     <w:semiHidden/>
     <w:rsid w:val="007A33A6"/>
@@ -10062,8 +11018,8 @@
   </w:style>
   <w:style w:type="paragraph" w:styleId="Index7">
     <w:name w:val="index 7"/>
-    <w:basedOn w:val="Standard"/>
-    <w:next w:val="Standard"/>
+    <w:basedOn w:val="Normal"/>
+    <w:next w:val="Normal"/>
     <w:autoRedefine/>
     <w:semiHidden/>
     <w:rsid w:val="007A33A6"/>
@@ -10073,8 +11029,8 @@
   </w:style>
   <w:style w:type="paragraph" w:styleId="Index8">
     <w:name w:val="index 8"/>
-    <w:basedOn w:val="Standard"/>
-    <w:next w:val="Standard"/>
+    <w:basedOn w:val="Normal"/>
+    <w:next w:val="Normal"/>
     <w:autoRedefine/>
     <w:semiHidden/>
     <w:rsid w:val="007A33A6"/>
@@ -10084,8 +11040,8 @@
   </w:style>
   <w:style w:type="paragraph" w:styleId="Index9">
     <w:name w:val="index 9"/>
-    <w:basedOn w:val="Standard"/>
-    <w:next w:val="Standard"/>
+    <w:basedOn w:val="Normal"/>
+    <w:next w:val="Normal"/>
     <w:autoRedefine/>
     <w:semiHidden/>
     <w:rsid w:val="007A33A6"/>
@@ -10093,9 +11049,9 @@
       <w:ind w:left="1980" w:hanging="220"/>
     </w:pPr>
   </w:style>
-  <w:style w:type="paragraph" w:styleId="Indexberschrift">
+  <w:style w:type="paragraph" w:styleId="IndexHeading">
     <w:name w:val="index heading"/>
-    <w:basedOn w:val="Standard"/>
+    <w:basedOn w:val="Normal"/>
     <w:next w:val="Index1"/>
     <w:semiHidden/>
     <w:rsid w:val="007A33A6"/>
@@ -10105,66 +11061,66 @@
       <w:bCs/>
     </w:rPr>
   </w:style>
-  <w:style w:type="paragraph" w:styleId="Kommentartext">
+  <w:style w:type="paragraph" w:styleId="CommentText">
     <w:name w:val="annotation text"/>
-    <w:basedOn w:val="Standard"/>
-    <w:link w:val="KommentartextZchn"/>
+    <w:basedOn w:val="Normal"/>
+    <w:link w:val="CommentTextChar"/>
     <w:rsid w:val="002A1EC4"/>
     <w:rPr>
       <w:i/>
     </w:rPr>
   </w:style>
-  <w:style w:type="paragraph" w:styleId="Liste">
+  <w:style w:type="paragraph" w:styleId="List">
     <w:name w:val="List"/>
-    <w:basedOn w:val="Standard"/>
-    <w:link w:val="ListeZchn"/>
+    <w:basedOn w:val="Normal"/>
+    <w:link w:val="ListChar"/>
     <w:semiHidden/>
     <w:rsid w:val="007A33A6"/>
     <w:pPr>
       <w:ind w:left="283" w:hanging="283"/>
     </w:pPr>
   </w:style>
-  <w:style w:type="paragraph" w:styleId="Liste2">
+  <w:style w:type="paragraph" w:styleId="List2">
     <w:name w:val="List 2"/>
-    <w:basedOn w:val="Standard"/>
-    <w:link w:val="Liste2Zchn"/>
+    <w:basedOn w:val="Normal"/>
+    <w:link w:val="List2Char"/>
     <w:semiHidden/>
     <w:rsid w:val="007A33A6"/>
     <w:pPr>
       <w:ind w:left="566" w:hanging="283"/>
     </w:pPr>
   </w:style>
-  <w:style w:type="paragraph" w:styleId="Liste3">
+  <w:style w:type="paragraph" w:styleId="List3">
     <w:name w:val="List 3"/>
-    <w:basedOn w:val="Standard"/>
-    <w:link w:val="Liste3Zchn"/>
+    <w:basedOn w:val="Normal"/>
+    <w:link w:val="List3Char"/>
     <w:semiHidden/>
     <w:rsid w:val="007A33A6"/>
     <w:pPr>
       <w:ind w:left="849" w:hanging="283"/>
     </w:pPr>
   </w:style>
-  <w:style w:type="paragraph" w:styleId="Liste4">
+  <w:style w:type="paragraph" w:styleId="List4">
     <w:name w:val="List 4"/>
-    <w:basedOn w:val="Standard"/>
+    <w:basedOn w:val="Normal"/>
     <w:semiHidden/>
     <w:rsid w:val="007A33A6"/>
     <w:pPr>
       <w:ind w:left="1132" w:hanging="283"/>
     </w:pPr>
   </w:style>
-  <w:style w:type="paragraph" w:styleId="Liste5">
+  <w:style w:type="paragraph" w:styleId="List5">
     <w:name w:val="List 5"/>
-    <w:basedOn w:val="Standard"/>
+    <w:basedOn w:val="Normal"/>
     <w:semiHidden/>
     <w:rsid w:val="007A33A6"/>
     <w:pPr>
       <w:ind w:left="1415" w:hanging="283"/>
     </w:pPr>
   </w:style>
-  <w:style w:type="paragraph" w:styleId="Listenfortsetzung">
+  <w:style w:type="paragraph" w:styleId="ListContinue">
     <w:name w:val="List Continue"/>
-    <w:basedOn w:val="Standard"/>
+    <w:basedOn w:val="Normal"/>
     <w:semiHidden/>
     <w:rsid w:val="007A33A6"/>
     <w:pPr>
@@ -10172,9 +11128,9 @@
       <w:ind w:left="283"/>
     </w:pPr>
   </w:style>
-  <w:style w:type="paragraph" w:styleId="Listenfortsetzung2">
+  <w:style w:type="paragraph" w:styleId="ListContinue2">
     <w:name w:val="List Continue 2"/>
-    <w:basedOn w:val="Standard"/>
+    <w:basedOn w:val="Normal"/>
     <w:semiHidden/>
     <w:rsid w:val="007A33A6"/>
     <w:pPr>
@@ -10182,9 +11138,9 @@
       <w:ind w:left="566"/>
     </w:pPr>
   </w:style>
-  <w:style w:type="paragraph" w:styleId="Listenfortsetzung3">
+  <w:style w:type="paragraph" w:styleId="ListContinue3">
     <w:name w:val="List Continue 3"/>
-    <w:basedOn w:val="Standard"/>
+    <w:basedOn w:val="Normal"/>
     <w:semiHidden/>
     <w:rsid w:val="007A33A6"/>
     <w:pPr>
@@ -10192,9 +11148,9 @@
       <w:ind w:left="849"/>
     </w:pPr>
   </w:style>
-  <w:style w:type="paragraph" w:styleId="Listenfortsetzung4">
+  <w:style w:type="paragraph" w:styleId="ListContinue4">
     <w:name w:val="List Continue 4"/>
-    <w:basedOn w:val="Standard"/>
+    <w:basedOn w:val="Normal"/>
     <w:semiHidden/>
     <w:rsid w:val="007A33A6"/>
     <w:pPr>
@@ -10202,9 +11158,9 @@
       <w:ind w:left="1132"/>
     </w:pPr>
   </w:style>
-  <w:style w:type="paragraph" w:styleId="Listenfortsetzung5">
+  <w:style w:type="paragraph" w:styleId="ListContinue5">
     <w:name w:val="List Continue 5"/>
-    <w:basedOn w:val="Standard"/>
+    <w:basedOn w:val="Normal"/>
     <w:semiHidden/>
     <w:rsid w:val="007A33A6"/>
     <w:pPr>
@@ -10212,9 +11168,9 @@
       <w:ind w:left="1415"/>
     </w:pPr>
   </w:style>
-  <w:style w:type="paragraph" w:styleId="Listennummer">
+  <w:style w:type="paragraph" w:styleId="ListNumber">
     <w:name w:val="List Number"/>
-    <w:basedOn w:val="Standard"/>
+    <w:basedOn w:val="Normal"/>
     <w:semiHidden/>
     <w:rsid w:val="007A33A6"/>
     <w:pPr>
@@ -10223,9 +11179,9 @@
       </w:numPr>
     </w:pPr>
   </w:style>
-  <w:style w:type="paragraph" w:styleId="Listennummer2">
+  <w:style w:type="paragraph" w:styleId="ListNumber2">
     <w:name w:val="List Number 2"/>
-    <w:basedOn w:val="Standard"/>
+    <w:basedOn w:val="Normal"/>
     <w:semiHidden/>
     <w:rsid w:val="007A33A6"/>
     <w:pPr>
@@ -10234,9 +11190,9 @@
       </w:numPr>
     </w:pPr>
   </w:style>
-  <w:style w:type="paragraph" w:styleId="Listennummer3">
+  <w:style w:type="paragraph" w:styleId="ListNumber3">
     <w:name w:val="List Number 3"/>
-    <w:basedOn w:val="Standard"/>
+    <w:basedOn w:val="Normal"/>
     <w:semiHidden/>
     <w:rsid w:val="007A33A6"/>
     <w:pPr>
@@ -10245,9 +11201,9 @@
       </w:numPr>
     </w:pPr>
   </w:style>
-  <w:style w:type="paragraph" w:styleId="Listennummer4">
+  <w:style w:type="paragraph" w:styleId="ListNumber4">
     <w:name w:val="List Number 4"/>
-    <w:basedOn w:val="Standard"/>
+    <w:basedOn w:val="Normal"/>
     <w:semiHidden/>
     <w:rsid w:val="007A33A6"/>
     <w:pPr>
@@ -10256,9 +11212,9 @@
       </w:numPr>
     </w:pPr>
   </w:style>
-  <w:style w:type="paragraph" w:styleId="Listennummer5">
+  <w:style w:type="paragraph" w:styleId="ListNumber5">
     <w:name w:val="List Number 5"/>
-    <w:basedOn w:val="Standard"/>
+    <w:basedOn w:val="Normal"/>
     <w:semiHidden/>
     <w:rsid w:val="007A33A6"/>
     <w:pPr>
@@ -10267,9 +11223,9 @@
       </w:numPr>
     </w:pPr>
   </w:style>
-  <w:style w:type="paragraph" w:styleId="StandardWeb">
+  <w:style w:type="paragraph" w:styleId="NormalWeb">
     <w:name w:val="Normal (Web)"/>
-    <w:basedOn w:val="Standard"/>
+    <w:basedOn w:val="Normal"/>
     <w:semiHidden/>
     <w:rsid w:val="007A33A6"/>
     <w:rPr>
@@ -10277,9 +11233,9 @@
       <w:sz w:val="24"/>
     </w:rPr>
   </w:style>
-  <w:style w:type="table" w:styleId="Tabelle3D-Effekt1">
+  <w:style w:type="table" w:styleId="Table3Deffects1">
     <w:name w:val="Table 3D effects 1"/>
-    <w:basedOn w:val="NormaleTabelle"/>
+    <w:basedOn w:val="TableNormal"/>
     <w:semiHidden/>
     <w:rsid w:val="007A33A6"/>
     <w:tblPr/>
@@ -10383,9 +11339,9 @@
       </w:tcPr>
     </w:tblStylePr>
   </w:style>
-  <w:style w:type="table" w:styleId="Tabelle3D-Effekt2">
+  <w:style w:type="table" w:styleId="Table3Deffects2">
     <w:name w:val="Table 3D effects 2"/>
-    <w:basedOn w:val="NormaleTabelle"/>
+    <w:basedOn w:val="TableNormal"/>
     <w:semiHidden/>
     <w:rsid w:val="007A33A6"/>
     <w:tblPr>
@@ -10454,9 +11410,9 @@
       </w:tcPr>
     </w:tblStylePr>
   </w:style>
-  <w:style w:type="table" w:styleId="Tabelle3D-Effekt3">
+  <w:style w:type="table" w:styleId="Table3Deffects3">
     <w:name w:val="Table 3D effects 3"/>
-    <w:basedOn w:val="NormaleTabelle"/>
+    <w:basedOn w:val="TableNormal"/>
     <w:semiHidden/>
     <w:rsid w:val="007A33A6"/>
     <w:tblPr>
@@ -10541,9 +11497,9 @@
       </w:tcPr>
     </w:tblStylePr>
   </w:style>
-  <w:style w:type="table" w:styleId="TabelleAktuell">
+  <w:style w:type="table" w:styleId="TableContemporary">
     <w:name w:val="Table Contemporary"/>
-    <w:basedOn w:val="NormaleTabelle"/>
+    <w:basedOn w:val="TableNormal"/>
     <w:semiHidden/>
     <w:rsid w:val="007A33A6"/>
     <w:tblPr>
@@ -10595,9 +11551,9 @@
       </w:tcPr>
     </w:tblStylePr>
   </w:style>
-  <w:style w:type="table" w:styleId="TabelleEinfach1">
+  <w:style w:type="table" w:styleId="TableSimple1">
     <w:name w:val="Table Simple 1"/>
-    <w:basedOn w:val="NormaleTabelle"/>
+    <w:basedOn w:val="TableNormal"/>
     <w:semiHidden/>
     <w:rsid w:val="007A33A6"/>
     <w:tblPr>
@@ -10630,9 +11586,9 @@
       </w:tcPr>
     </w:tblStylePr>
   </w:style>
-  <w:style w:type="table" w:styleId="TabelleEinfach2">
+  <w:style w:type="table" w:styleId="TableSimple2">
     <w:name w:val="Table Simple 2"/>
-    <w:basedOn w:val="NormaleTabelle"/>
+    <w:basedOn w:val="TableNormal"/>
     <w:semiHidden/>
     <w:rsid w:val="007A33A6"/>
     <w:tblPr/>
@@ -10722,9 +11678,9 @@
       </w:tcPr>
     </w:tblStylePr>
   </w:style>
-  <w:style w:type="table" w:styleId="TabelleEinfach3">
+  <w:style w:type="table" w:styleId="TableSimple3">
     <w:name w:val="Table Simple 3"/>
-    <w:basedOn w:val="NormaleTabelle"/>
+    <w:basedOn w:val="TableNormal"/>
     <w:semiHidden/>
     <w:rsid w:val="007A33A6"/>
     <w:tblPr>
@@ -10754,9 +11710,9 @@
       </w:tcPr>
     </w:tblStylePr>
   </w:style>
-  <w:style w:type="table" w:styleId="TabelleElegant">
+  <w:style w:type="table" w:styleId="TableElegant">
     <w:name w:val="Table Elegant"/>
-    <w:basedOn w:val="NormaleTabelle"/>
+    <w:basedOn w:val="TableNormal"/>
     <w:semiHidden/>
     <w:rsid w:val="007A33A6"/>
     <w:tblPr>
@@ -10786,9 +11742,9 @@
       </w:tcPr>
     </w:tblStylePr>
   </w:style>
-  <w:style w:type="table" w:styleId="TabelleListe1">
+  <w:style w:type="table" w:styleId="TableList1">
     <w:name w:val="Table List 1"/>
-    <w:basedOn w:val="NormaleTabelle"/>
+    <w:basedOn w:val="TableNormal"/>
     <w:semiHidden/>
     <w:rsid w:val="007A33A6"/>
     <w:tblPr>
@@ -10867,9 +11823,9 @@
       </w:tcPr>
     </w:tblStylePr>
   </w:style>
-  <w:style w:type="table" w:styleId="TabelleListe2">
+  <w:style w:type="table" w:styleId="TableList2">
     <w:name w:val="Table List 2"/>
-    <w:basedOn w:val="NormaleTabelle"/>
+    <w:basedOn w:val="TableNormal"/>
     <w:semiHidden/>
     <w:rsid w:val="007A33A6"/>
     <w:tblPr>
@@ -10943,9 +11899,9 @@
       </w:tcPr>
     </w:tblStylePr>
   </w:style>
-  <w:style w:type="table" w:styleId="TabelleListe3">
+  <w:style w:type="table" w:styleId="TableList3">
     <w:name w:val="Table List 3"/>
-    <w:basedOn w:val="NormaleTabelle"/>
+    <w:basedOn w:val="TableNormal"/>
     <w:semiHidden/>
     <w:rsid w:val="007A33A6"/>
     <w:tblPr>
@@ -10998,9 +11954,9 @@
       </w:tcPr>
     </w:tblStylePr>
   </w:style>
-  <w:style w:type="table" w:styleId="TabelleListe4">
+  <w:style w:type="table" w:styleId="TableList4">
     <w:name w:val="Table List 4"/>
-    <w:basedOn w:val="NormaleTabelle"/>
+    <w:basedOn w:val="TableNormal"/>
     <w:semiHidden/>
     <w:rsid w:val="007A33A6"/>
     <w:tblPr>
@@ -11032,9 +11988,9 @@
       </w:tcPr>
     </w:tblStylePr>
   </w:style>
-  <w:style w:type="table" w:styleId="TabelleListe5">
+  <w:style w:type="table" w:styleId="TableList5">
     <w:name w:val="Table List 5"/>
-    <w:basedOn w:val="NormaleTabelle"/>
+    <w:basedOn w:val="TableNormal"/>
     <w:semiHidden/>
     <w:rsid w:val="007A33A6"/>
     <w:tblPr>
@@ -11077,9 +12033,9 @@
       </w:tcPr>
     </w:tblStylePr>
   </w:style>
-  <w:style w:type="table" w:styleId="TabelleListe6">
+  <w:style w:type="table" w:styleId="TableList6">
     <w:name w:val="Table List 6"/>
-    <w:basedOn w:val="NormaleTabelle"/>
+    <w:basedOn w:val="TableNormal"/>
     <w:semiHidden/>
     <w:rsid w:val="007A33A6"/>
     <w:tblPr>
@@ -11133,9 +12089,9 @@
       </w:tcPr>
     </w:tblStylePr>
   </w:style>
-  <w:style w:type="table" w:styleId="TabelleListe7">
+  <w:style w:type="table" w:styleId="TableList7">
     <w:name w:val="Table List 7"/>
-    <w:basedOn w:val="NormaleTabelle"/>
+    <w:basedOn w:val="TableNormal"/>
     <w:semiHidden/>
     <w:rsid w:val="007A33A6"/>
     <w:tblPr>
@@ -11227,9 +12183,9 @@
       </w:tcPr>
     </w:tblStylePr>
   </w:style>
-  <w:style w:type="table" w:styleId="TabelleListe8">
+  <w:style w:type="table" w:styleId="TableList8">
     <w:name w:val="Table List 8"/>
-    <w:basedOn w:val="NormaleTabelle"/>
+    <w:basedOn w:val="TableNormal"/>
     <w:semiHidden/>
     <w:rsid w:val="007A33A6"/>
     <w:tblPr>
@@ -11323,9 +12279,9 @@
       </w:tcPr>
     </w:tblStylePr>
   </w:style>
-  <w:style w:type="table" w:styleId="TabelleRaster1">
+  <w:style w:type="table" w:styleId="TableGrid1">
     <w:name w:val="Table Grid 1"/>
-    <w:basedOn w:val="NormaleTabelle"/>
+    <w:basedOn w:val="TableNormal"/>
     <w:semiHidden/>
     <w:rsid w:val="007A33A6"/>
     <w:tblPr>
@@ -11368,9 +12324,9 @@
       </w:tcPr>
     </w:tblStylePr>
   </w:style>
-  <w:style w:type="table" w:styleId="TabelleRaster2">
+  <w:style w:type="table" w:styleId="TableGrid2">
     <w:name w:val="Table Grid 2"/>
-    <w:basedOn w:val="NormaleTabelle"/>
+    <w:basedOn w:val="TableNormal"/>
     <w:semiHidden/>
     <w:rsid w:val="007A33A6"/>
     <w:tblPr>
@@ -11436,9 +12392,9 @@
       </w:tcPr>
     </w:tblStylePr>
   </w:style>
-  <w:style w:type="table" w:styleId="TabelleRaster3">
+  <w:style w:type="table" w:styleId="TableGrid3">
     <w:name w:val="Table Grid 3"/>
-    <w:basedOn w:val="NormaleTabelle"/>
+    <w:basedOn w:val="TableNormal"/>
     <w:semiHidden/>
     <w:rsid w:val="007A33A6"/>
     <w:tblPr>
@@ -11491,9 +12447,9 @@
       </w:tcPr>
     </w:tblStylePr>
   </w:style>
-  <w:style w:type="table" w:styleId="TabelleRaster4">
+  <w:style w:type="table" w:styleId="TableGrid4">
     <w:name w:val="Table Grid 4"/>
-    <w:basedOn w:val="NormaleTabelle"/>
+    <w:basedOn w:val="TableNormal"/>
     <w:semiHidden/>
     <w:rsid w:val="007A33A6"/>
     <w:tblPr>
@@ -11552,9 +12508,9 @@
       </w:tcPr>
     </w:tblStylePr>
   </w:style>
-  <w:style w:type="table" w:styleId="TabelleRaster5">
+  <w:style w:type="table" w:styleId="TableGrid5">
     <w:name w:val="Table Grid 5"/>
-    <w:basedOn w:val="NormaleTabelle"/>
+    <w:basedOn w:val="TableNormal"/>
     <w:semiHidden/>
     <w:rsid w:val="007A33A6"/>
     <w:tblPr>
@@ -11616,9 +12572,9 @@
       </w:tcPr>
     </w:tblStylePr>
   </w:style>
-  <w:style w:type="table" w:styleId="TabelleRaster6">
+  <w:style w:type="table" w:styleId="TableGrid6">
     <w:name w:val="Table Grid 6"/>
-    <w:basedOn w:val="NormaleTabelle"/>
+    <w:basedOn w:val="TableNormal"/>
     <w:semiHidden/>
     <w:rsid w:val="007A33A6"/>
     <w:tblPr>
@@ -11683,9 +12639,9 @@
       </w:tcPr>
     </w:tblStylePr>
   </w:style>
-  <w:style w:type="table" w:styleId="TabelleRaster7">
+  <w:style w:type="table" w:styleId="TableGrid7">
     <w:name w:val="Table Grid 7"/>
-    <w:basedOn w:val="NormaleTabelle"/>
+    <w:basedOn w:val="TableNormal"/>
     <w:semiHidden/>
     <w:rsid w:val="007A33A6"/>
     <w:rPr>
@@ -11769,9 +12725,9 @@
       </w:tcPr>
     </w:tblStylePr>
   </w:style>
-  <w:style w:type="table" w:styleId="TabelleRaster8">
+  <w:style w:type="table" w:styleId="TableGrid8">
     <w:name w:val="Table Grid 8"/>
-    <w:basedOn w:val="NormaleTabelle"/>
+    <w:basedOn w:val="TableNormal"/>
     <w:semiHidden/>
     <w:rsid w:val="007A33A6"/>
     <w:tblPr>
@@ -11831,9 +12787,9 @@
       </w:tcPr>
     </w:tblStylePr>
   </w:style>
-  <w:style w:type="table" w:styleId="TabelleSpalten1">
+  <w:style w:type="table" w:styleId="TableColumns1">
     <w:name w:val="Table Columns 1"/>
-    <w:basedOn w:val="NormaleTabelle"/>
+    <w:basedOn w:val="TableNormal"/>
     <w:semiHidden/>
     <w:rsid w:val="007A33A6"/>
     <w:rPr>
@@ -11947,9 +12903,9 @@
       </w:tcPr>
     </w:tblStylePr>
   </w:style>
-  <w:style w:type="table" w:styleId="TabelleSpalten2">
+  <w:style w:type="table" w:styleId="TableColumns2">
     <w:name w:val="Table Columns 2"/>
-    <w:basedOn w:val="NormaleTabelle"/>
+    <w:basedOn w:val="TableNormal"/>
     <w:semiHidden/>
     <w:rsid w:val="007A33A6"/>
     <w:rPr>
@@ -12057,9 +13013,9 @@
       </w:tcPr>
     </w:tblStylePr>
   </w:style>
-  <w:style w:type="table" w:styleId="TabelleSpalten3">
+  <w:style w:type="table" w:styleId="TableColumns3">
     <w:name w:val="Table Columns 3"/>
-    <w:basedOn w:val="NormaleTabelle"/>
+    <w:basedOn w:val="TableNormal"/>
     <w:semiHidden/>
     <w:rsid w:val="007A33A6"/>
     <w:rPr>
@@ -12161,9 +13117,9 @@
       </w:tcPr>
     </w:tblStylePr>
   </w:style>
-  <w:style w:type="table" w:styleId="TabelleSpalten4">
+  <w:style w:type="table" w:styleId="TableColumns4">
     <w:name w:val="Table Columns 4"/>
-    <w:basedOn w:val="NormaleTabelle"/>
+    <w:basedOn w:val="TableNormal"/>
     <w:semiHidden/>
     <w:rsid w:val="007A33A6"/>
     <w:tblPr>
@@ -12227,9 +13183,9 @@
       </w:tcPr>
     </w:tblStylePr>
   </w:style>
-  <w:style w:type="table" w:styleId="TabelleSpalten5">
+  <w:style w:type="table" w:styleId="TableColumns5">
     <w:name w:val="Table Columns 5"/>
-    <w:basedOn w:val="NormaleTabelle"/>
+    <w:basedOn w:val="TableNormal"/>
     <w:semiHidden/>
     <w:rsid w:val="007A33A6"/>
     <w:tblPr>
@@ -12313,9 +13269,9 @@
       </w:rPr>
     </w:tblStylePr>
   </w:style>
-  <w:style w:type="table" w:styleId="TabelleSpezial1">
+  <w:style w:type="table" w:styleId="TableSubtle1">
     <w:name w:val="Table Subtle 1"/>
-    <w:basedOn w:val="NormaleTabelle"/>
+    <w:basedOn w:val="TableNormal"/>
     <w:semiHidden/>
     <w:rsid w:val="007A33A6"/>
     <w:tblPr>
@@ -12401,9 +13357,9 @@
       </w:tcPr>
     </w:tblStylePr>
   </w:style>
-  <w:style w:type="table" w:styleId="TabelleSpezial2">
+  <w:style w:type="table" w:styleId="TableSubtle2">
     <w:name w:val="Table Subtle 2"/>
-    <w:basedOn w:val="NormaleTabelle"/>
+    <w:basedOn w:val="TableNormal"/>
     <w:semiHidden/>
     <w:rsid w:val="007A33A6"/>
     <w:tblPr>
@@ -12481,9 +13437,9 @@
       </w:tcPr>
     </w:tblStylePr>
   </w:style>
-  <w:style w:type="table" w:styleId="TabelleWeb1">
+  <w:style w:type="table" w:styleId="TableWeb1">
     <w:name w:val="Table Web 1"/>
-    <w:basedOn w:val="NormaleTabelle"/>
+    <w:basedOn w:val="TableNormal"/>
     <w:semiHidden/>
     <w:rsid w:val="007A33A6"/>
     <w:tblPr>
@@ -12516,9 +13472,9 @@
       </w:tcPr>
     </w:tblStylePr>
   </w:style>
-  <w:style w:type="table" w:styleId="TabelleWeb2">
+  <w:style w:type="table" w:styleId="TableWeb2">
     <w:name w:val="Table Web 2"/>
-    <w:basedOn w:val="NormaleTabelle"/>
+    <w:basedOn w:val="TableNormal"/>
     <w:semiHidden/>
     <w:rsid w:val="007A33A6"/>
     <w:tblPr>
@@ -12551,9 +13507,9 @@
       </w:tcPr>
     </w:tblStylePr>
   </w:style>
-  <w:style w:type="table" w:styleId="TabelleWeb3">
+  <w:style w:type="table" w:styleId="TableWeb3">
     <w:name w:val="Table Web 3"/>
-    <w:basedOn w:val="NormaleTabelle"/>
+    <w:basedOn w:val="TableNormal"/>
     <w:semiHidden/>
     <w:rsid w:val="007A33A6"/>
     <w:tblPr>
@@ -12586,9 +13542,9 @@
       </w:tcPr>
     </w:tblStylePr>
   </w:style>
-  <w:style w:type="table" w:styleId="Tabellenraster">
+  <w:style w:type="table" w:styleId="TableGrid">
     <w:name w:val="Table Grid"/>
-    <w:basedOn w:val="NormaleTabelle"/>
+    <w:basedOn w:val="TableNormal"/>
     <w:uiPriority w:val="59"/>
     <w:rsid w:val="00B302A6"/>
     <w:tblPr>
@@ -12602,27 +13558,27 @@
       </w:tblBorders>
     </w:tblPr>
   </w:style>
-  <w:style w:type="paragraph" w:styleId="Textkrper">
+  <w:style w:type="paragraph" w:styleId="BodyText">
     <w:name w:val="Body Text"/>
-    <w:basedOn w:val="Standard"/>
+    <w:basedOn w:val="Normal"/>
     <w:semiHidden/>
     <w:rsid w:val="007A33A6"/>
     <w:pPr>
       <w:spacing w:after="120"/>
     </w:pPr>
   </w:style>
-  <w:style w:type="paragraph" w:styleId="Textkrper2">
+  <w:style w:type="paragraph" w:styleId="BodyText2">
     <w:name w:val="Body Text 2"/>
-    <w:basedOn w:val="Standard"/>
+    <w:basedOn w:val="Normal"/>
     <w:semiHidden/>
     <w:rsid w:val="007A33A6"/>
     <w:pPr>
       <w:spacing w:after="120" w:line="480" w:lineRule="auto"/>
     </w:pPr>
   </w:style>
-  <w:style w:type="paragraph" w:styleId="Textkrper3">
+  <w:style w:type="paragraph" w:styleId="BodyText3">
     <w:name w:val="Body Text 3"/>
-    <w:basedOn w:val="Standard"/>
+    <w:basedOn w:val="Normal"/>
     <w:semiHidden/>
     <w:rsid w:val="007A33A6"/>
     <w:pPr>
@@ -12633,9 +13589,9 @@
       <w:szCs w:val="16"/>
     </w:rPr>
   </w:style>
-  <w:style w:type="paragraph" w:styleId="Textkrper-Einzug2">
+  <w:style w:type="paragraph" w:styleId="BodyTextIndent2">
     <w:name w:val="Body Text Indent 2"/>
-    <w:basedOn w:val="Standard"/>
+    <w:basedOn w:val="Normal"/>
     <w:semiHidden/>
     <w:rsid w:val="007A33A6"/>
     <w:pPr>
@@ -12643,9 +13599,9 @@
       <w:ind w:left="283"/>
     </w:pPr>
   </w:style>
-  <w:style w:type="paragraph" w:styleId="Textkrper-Einzug3">
+  <w:style w:type="paragraph" w:styleId="BodyTextIndent3">
     <w:name w:val="Body Text Indent 3"/>
-    <w:basedOn w:val="Standard"/>
+    <w:basedOn w:val="Normal"/>
     <w:semiHidden/>
     <w:rsid w:val="007A33A6"/>
     <w:pPr>
@@ -12657,18 +13613,18 @@
       <w:szCs w:val="16"/>
     </w:rPr>
   </w:style>
-  <w:style w:type="paragraph" w:styleId="Textkrper-Erstzeileneinzug">
+  <w:style w:type="paragraph" w:styleId="BodyTextFirstIndent">
     <w:name w:val="Body Text First Indent"/>
-    <w:basedOn w:val="Textkrper"/>
+    <w:basedOn w:val="BodyText"/>
     <w:semiHidden/>
     <w:rsid w:val="007A33A6"/>
     <w:pPr>
       <w:ind w:firstLine="210"/>
     </w:pPr>
   </w:style>
-  <w:style w:type="paragraph" w:styleId="Textkrper-Zeileneinzug">
+  <w:style w:type="paragraph" w:styleId="BodyTextIndent">
     <w:name w:val="Body Text Indent"/>
-    <w:basedOn w:val="Standard"/>
+    <w:basedOn w:val="Normal"/>
     <w:semiHidden/>
     <w:rsid w:val="007A33A6"/>
     <w:pPr>
@@ -12676,27 +13632,27 @@
       <w:ind w:left="283"/>
     </w:pPr>
   </w:style>
-  <w:style w:type="paragraph" w:styleId="Textkrper-Erstzeileneinzug2">
+  <w:style w:type="paragraph" w:styleId="BodyTextFirstIndent2">
     <w:name w:val="Body Text First Indent 2"/>
-    <w:basedOn w:val="Textkrper-Zeileneinzug"/>
+    <w:basedOn w:val="BodyTextIndent"/>
     <w:semiHidden/>
     <w:rsid w:val="007A33A6"/>
     <w:pPr>
       <w:ind w:firstLine="210"/>
     </w:pPr>
   </w:style>
-  <w:style w:type="paragraph" w:styleId="Umschlagabsenderadresse">
+  <w:style w:type="paragraph" w:styleId="EnvelopeReturn">
     <w:name w:val="envelope return"/>
-    <w:basedOn w:val="Standard"/>
+    <w:basedOn w:val="Normal"/>
     <w:semiHidden/>
     <w:rsid w:val="007A33A6"/>
     <w:rPr>
       <w:rFonts w:cs="Arial"/>
     </w:rPr>
   </w:style>
-  <w:style w:type="paragraph" w:styleId="Umschlagadresse">
+  <w:style w:type="paragraph" w:styleId="EnvelopeAddress">
     <w:name w:val="envelope address"/>
-    <w:basedOn w:val="Standard"/>
+    <w:basedOn w:val="Normal"/>
     <w:semiHidden/>
     <w:rsid w:val="007A33A6"/>
     <w:pPr>
@@ -12708,7 +13664,7 @@
       <w:sz w:val="24"/>
     </w:rPr>
   </w:style>
-  <w:style w:type="character" w:styleId="BesuchterLink">
+  <w:style w:type="character" w:styleId="FollowedHyperlink">
     <w:name w:val="FollowedHyperlink"/>
     <w:rsid w:val="002A1EC4"/>
     <w:rPr>
@@ -12728,9 +13684,9 @@
       <w:u w:val="none"/>
     </w:rPr>
   </w:style>
-  <w:style w:type="table" w:styleId="TabelleFarbig1">
+  <w:style w:type="table" w:styleId="TableColorful1">
     <w:name w:val="Table Colorful 1"/>
-    <w:basedOn w:val="NormaleTabelle"/>
+    <w:basedOn w:val="TableNormal"/>
     <w:semiHidden/>
     <w:rsid w:val="007A33A6"/>
     <w:rPr>
@@ -12806,9 +13762,9 @@
       </w:tcPr>
     </w:tblStylePr>
   </w:style>
-  <w:style w:type="table" w:styleId="TabelleFarbig2">
+  <w:style w:type="table" w:styleId="TableColorful2">
     <w:name w:val="Table Colorful 2"/>
-    <w:basedOn w:val="NormaleTabelle"/>
+    <w:basedOn w:val="TableNormal"/>
     <w:semiHidden/>
     <w:rsid w:val="007A33A6"/>
     <w:tblPr>
@@ -12878,9 +13834,9 @@
       </w:tcPr>
     </w:tblStylePr>
   </w:style>
-  <w:style w:type="table" w:styleId="TabelleFarbig3">
+  <w:style w:type="table" w:styleId="TableColorful3">
     <w:name w:val="Table Colorful 3"/>
-    <w:basedOn w:val="NormaleTabelle"/>
+    <w:basedOn w:val="TableNormal"/>
     <w:semiHidden/>
     <w:rsid w:val="007A33A6"/>
     <w:tblPr>
@@ -12934,9 +13890,9 @@
       </w:tcPr>
     </w:tblStylePr>
   </w:style>
-  <w:style w:type="table" w:styleId="TabelleKlassisch1">
+  <w:style w:type="table" w:styleId="TableClassic1">
     <w:name w:val="Table Classic 1"/>
-    <w:basedOn w:val="NormaleTabelle"/>
+    <w:basedOn w:val="TableNormal"/>
     <w:semiHidden/>
     <w:rsid w:val="007A33A6"/>
     <w:tblPr>
@@ -13014,9 +13970,9 @@
       </w:tcPr>
     </w:tblStylePr>
   </w:style>
-  <w:style w:type="table" w:styleId="TabelleKlassisch2">
+  <w:style w:type="table" w:styleId="TableClassic2">
     <w:name w:val="Table Classic 2"/>
-    <w:basedOn w:val="NormaleTabelle"/>
+    <w:basedOn w:val="TableNormal"/>
     <w:semiHidden/>
     <w:rsid w:val="007A33A6"/>
     <w:tblPr>
@@ -13102,9 +14058,9 @@
       </w:tcPr>
     </w:tblStylePr>
   </w:style>
-  <w:style w:type="table" w:styleId="TabelleKlassisch3">
+  <w:style w:type="table" w:styleId="TableClassic3">
     <w:name w:val="Table Classic 3"/>
-    <w:basedOn w:val="NormaleTabelle"/>
+    <w:basedOn w:val="TableNormal"/>
     <w:semiHidden/>
     <w:rsid w:val="007A33A6"/>
     <w:rPr>
@@ -13168,9 +14124,9 @@
       </w:tcPr>
     </w:tblStylePr>
   </w:style>
-  <w:style w:type="table" w:styleId="TabelleKlassisch4">
+  <w:style w:type="table" w:styleId="TableClassic4">
     <w:name w:val="Table Classic 4"/>
-    <w:basedOn w:val="NormaleTabelle"/>
+    <w:basedOn w:val="TableNormal"/>
     <w:semiHidden/>
     <w:rsid w:val="007A33A6"/>
     <w:tblPr>
@@ -13255,9 +14211,9 @@
       </w:tcPr>
     </w:tblStylePr>
   </w:style>
-  <w:style w:type="table" w:styleId="TabelleProfessionell">
+  <w:style w:type="table" w:styleId="TableProfessional">
     <w:name w:val="Table Professional"/>
-    <w:basedOn w:val="NormaleTabelle"/>
+    <w:basedOn w:val="TableNormal"/>
     <w:semiHidden/>
     <w:rsid w:val="007A33A6"/>
     <w:tblPr>
@@ -13289,9 +14245,9 @@
       </w:tcPr>
     </w:tblStylePr>
   </w:style>
-  <w:style w:type="table" w:styleId="Tabellendesign">
+  <w:style w:type="table" w:styleId="TableTheme">
     <w:name w:val="Table Theme"/>
-    <w:basedOn w:val="NormaleTabelle"/>
+    <w:basedOn w:val="TableNormal"/>
     <w:semiHidden/>
     <w:rsid w:val="00B302A6"/>
     <w:tblPr>
@@ -13305,7 +14261,7 @@
       </w:tblBorders>
     </w:tblPr>
   </w:style>
-  <w:style w:type="character" w:styleId="Seitenzahl">
+  <w:style w:type="character" w:styleId="PageNumber">
     <w:name w:val="page number"/>
     <w:semiHidden/>
     <w:rsid w:val="002A1EC4"/>
@@ -13314,7 +14270,7 @@
       <w:sz w:val="18"/>
     </w:rPr>
   </w:style>
-  <w:style w:type="character" w:styleId="Zeilennummer">
+  <w:style w:type="character" w:styleId="LineNumber">
     <w:name w:val="line number"/>
     <w:semiHidden/>
     <w:rsid w:val="007A33A6"/>
@@ -13323,13 +14279,13 @@
       <w:sz w:val="22"/>
     </w:rPr>
   </w:style>
-  <w:style w:type="paragraph" w:styleId="Funotentext">
+  <w:style w:type="paragraph" w:styleId="FootnoteText">
     <w:name w:val="footnote text"/>
-    <w:basedOn w:val="Standard"/>
+    <w:basedOn w:val="Normal"/>
     <w:semiHidden/>
     <w:rsid w:val="00D50946"/>
   </w:style>
-  <w:style w:type="character" w:styleId="Funotenzeichen">
+  <w:style w:type="character" w:styleId="FootnoteReference">
     <w:name w:val="footnote reference"/>
     <w:semiHidden/>
     <w:rsid w:val="00D50946"/>
@@ -13337,9 +14293,9 @@
       <w:vertAlign w:val="superscript"/>
     </w:rPr>
   </w:style>
-  <w:style w:type="paragraph" w:styleId="Kopfzeile">
+  <w:style w:type="paragraph" w:styleId="Header">
     <w:name w:val="header"/>
-    <w:basedOn w:val="Standard"/>
+    <w:basedOn w:val="Normal"/>
     <w:rsid w:val="003A3B15"/>
     <w:pPr>
       <w:tabs>
@@ -13352,9 +14308,9 @@
       <w:sz w:val="24"/>
     </w:rPr>
   </w:style>
-  <w:style w:type="paragraph" w:styleId="Fuzeile">
+  <w:style w:type="paragraph" w:styleId="Footer">
     <w:name w:val="footer"/>
-    <w:basedOn w:val="Standard"/>
+    <w:basedOn w:val="Normal"/>
     <w:rsid w:val="003A3B15"/>
     <w:pPr>
       <w:tabs>
@@ -13366,9 +14322,9 @@
       <w:color w:val="575757"/>
     </w:rPr>
   </w:style>
-  <w:style w:type="paragraph" w:styleId="Nachrichtenkopf">
+  <w:style w:type="paragraph" w:styleId="MessageHeader">
     <w:name w:val="Message Header"/>
-    <w:basedOn w:val="Standard"/>
+    <w:basedOn w:val="Normal"/>
     <w:semiHidden/>
     <w:rsid w:val="002A1EC4"/>
     <w:pPr>
@@ -13386,10 +14342,10 @@
       <w:sz w:val="24"/>
     </w:rPr>
   </w:style>
-  <w:style w:type="paragraph" w:styleId="Verzeichnis1">
+  <w:style w:type="paragraph" w:styleId="TOC1">
     <w:name w:val="toc 1"/>
-    <w:basedOn w:val="Standard"/>
-    <w:next w:val="Standard"/>
+    <w:basedOn w:val="Normal"/>
+    <w:next w:val="Normal"/>
     <w:autoRedefine/>
     <w:uiPriority w:val="39"/>
     <w:rsid w:val="00B91D02"/>
@@ -13406,10 +14362,10 @@
       <w:szCs w:val="24"/>
     </w:rPr>
   </w:style>
-  <w:style w:type="paragraph" w:styleId="Verzeichnis2">
+  <w:style w:type="paragraph" w:styleId="TOC2">
     <w:name w:val="toc 2"/>
-    <w:basedOn w:val="Standard"/>
-    <w:next w:val="Standard"/>
+    <w:basedOn w:val="Normal"/>
+    <w:next w:val="Normal"/>
     <w:autoRedefine/>
     <w:uiPriority w:val="39"/>
     <w:rsid w:val="00B91D02"/>
@@ -13418,10 +14374,10 @@
       <w:szCs w:val="22"/>
     </w:rPr>
   </w:style>
-  <w:style w:type="paragraph" w:styleId="Verzeichnis3">
+  <w:style w:type="paragraph" w:styleId="TOC3">
     <w:name w:val="toc 3"/>
-    <w:basedOn w:val="Standard"/>
-    <w:next w:val="Standard"/>
+    <w:basedOn w:val="Normal"/>
+    <w:next w:val="Normal"/>
     <w:autoRedefine/>
     <w:uiPriority w:val="39"/>
     <w:rsid w:val="00B91D02"/>
@@ -13433,9 +14389,9 @@
       <w:szCs w:val="22"/>
     </w:rPr>
   </w:style>
-  <w:style w:type="paragraph" w:styleId="Blocktext">
+  <w:style w:type="paragraph" w:styleId="BlockText">
     <w:name w:val="Block Text"/>
-    <w:basedOn w:val="Standard"/>
+    <w:basedOn w:val="Normal"/>
     <w:rsid w:val="00B302A6"/>
     <w:pPr>
       <w:tabs>
@@ -13445,41 +14401,41 @@
       <w:ind w:left="431" w:right="1440"/>
     </w:pPr>
   </w:style>
-  <w:style w:type="paragraph" w:styleId="Fu-Endnotenberschrift">
+  <w:style w:type="paragraph" w:styleId="NoteHeading">
     <w:name w:val="Note Heading"/>
-    <w:basedOn w:val="Standard"/>
-    <w:next w:val="Standard"/>
+    <w:basedOn w:val="Normal"/>
+    <w:next w:val="Normal"/>
     <w:semiHidden/>
     <w:rsid w:val="002A1EC4"/>
   </w:style>
-  <w:style w:type="paragraph" w:styleId="Datum">
+  <w:style w:type="paragraph" w:styleId="Date">
     <w:name w:val="Date"/>
-    <w:basedOn w:val="Standard"/>
-    <w:next w:val="Standard"/>
+    <w:basedOn w:val="Normal"/>
+    <w:next w:val="Normal"/>
     <w:semiHidden/>
     <w:rsid w:val="002A1EC4"/>
   </w:style>
-  <w:style w:type="paragraph" w:styleId="Standardeinzug">
+  <w:style w:type="paragraph" w:styleId="NormalIndent">
     <w:name w:val="Normal Indent"/>
-    <w:basedOn w:val="Standard"/>
+    <w:basedOn w:val="Normal"/>
     <w:semiHidden/>
     <w:rsid w:val="002A1EC4"/>
     <w:pPr>
       <w:ind w:left="708"/>
     </w:pPr>
   </w:style>
-  <w:style w:type="paragraph" w:styleId="Unterschrift">
+  <w:style w:type="paragraph" w:styleId="Signature">
     <w:name w:val="Signature"/>
-    <w:basedOn w:val="Standard"/>
+    <w:basedOn w:val="Normal"/>
     <w:semiHidden/>
     <w:rsid w:val="002A1EC4"/>
     <w:pPr>
       <w:ind w:left="4252"/>
     </w:pPr>
   </w:style>
-  <w:style w:type="paragraph" w:styleId="Untertitel">
+  <w:style w:type="paragraph" w:styleId="Subtitle">
     <w:name w:val="Subtitle"/>
-    <w:basedOn w:val="Standard"/>
+    <w:basedOn w:val="Normal"/>
     <w:rsid w:val="002A1EC4"/>
     <w:pPr>
       <w:spacing w:after="60"/>
@@ -13491,10 +14447,10 @@
       <w:sz w:val="24"/>
     </w:rPr>
   </w:style>
-  <w:style w:type="paragraph" w:styleId="Verzeichnis4">
+  <w:style w:type="paragraph" w:styleId="TOC4">
     <w:name w:val="toc 4"/>
-    <w:basedOn w:val="Standard"/>
-    <w:next w:val="Standard"/>
+    <w:basedOn w:val="Normal"/>
+    <w:next w:val="Normal"/>
     <w:autoRedefine/>
     <w:rsid w:val="005E7719"/>
     <w:pPr>
@@ -13507,10 +14463,10 @@
       <w:rFonts w:asciiTheme="minorHAnsi" w:hAnsiTheme="minorHAnsi"/>
     </w:rPr>
   </w:style>
-  <w:style w:type="paragraph" w:styleId="Verzeichnis5">
+  <w:style w:type="paragraph" w:styleId="TOC5">
     <w:name w:val="toc 5"/>
-    <w:basedOn w:val="Standard"/>
-    <w:next w:val="Standard"/>
+    <w:basedOn w:val="Normal"/>
+    <w:next w:val="Normal"/>
     <w:autoRedefine/>
     <w:rsid w:val="00B302A6"/>
     <w:pPr>
@@ -13523,10 +14479,10 @@
       <w:rFonts w:asciiTheme="minorHAnsi" w:hAnsiTheme="minorHAnsi"/>
     </w:rPr>
   </w:style>
-  <w:style w:type="paragraph" w:styleId="Verzeichnis6">
+  <w:style w:type="paragraph" w:styleId="TOC6">
     <w:name w:val="toc 6"/>
-    <w:basedOn w:val="Standard"/>
-    <w:next w:val="Standard"/>
+    <w:basedOn w:val="Normal"/>
+    <w:next w:val="Normal"/>
     <w:autoRedefine/>
     <w:rsid w:val="00B302A6"/>
     <w:pPr>
@@ -13539,10 +14495,10 @@
       <w:rFonts w:asciiTheme="minorHAnsi" w:hAnsiTheme="minorHAnsi"/>
     </w:rPr>
   </w:style>
-  <w:style w:type="paragraph" w:styleId="Verzeichnis7">
+  <w:style w:type="paragraph" w:styleId="TOC7">
     <w:name w:val="toc 7"/>
-    <w:basedOn w:val="Standard"/>
-    <w:next w:val="Standard"/>
+    <w:basedOn w:val="Normal"/>
+    <w:next w:val="Normal"/>
     <w:autoRedefine/>
     <w:semiHidden/>
     <w:rsid w:val="00454BA4"/>
@@ -13556,10 +14512,10 @@
       <w:rFonts w:asciiTheme="minorHAnsi" w:hAnsiTheme="minorHAnsi"/>
     </w:rPr>
   </w:style>
-  <w:style w:type="paragraph" w:styleId="Verzeichnis8">
+  <w:style w:type="paragraph" w:styleId="TOC8">
     <w:name w:val="toc 8"/>
-    <w:basedOn w:val="Standard"/>
-    <w:next w:val="Standard"/>
+    <w:basedOn w:val="Normal"/>
+    <w:next w:val="Normal"/>
     <w:autoRedefine/>
     <w:semiHidden/>
     <w:rsid w:val="00454BA4"/>
@@ -13573,10 +14529,10 @@
       <w:rFonts w:asciiTheme="minorHAnsi" w:hAnsiTheme="minorHAnsi"/>
     </w:rPr>
   </w:style>
-  <w:style w:type="paragraph" w:styleId="Verzeichnis9">
+  <w:style w:type="paragraph" w:styleId="TOC9">
     <w:name w:val="toc 9"/>
-    <w:basedOn w:val="Standard"/>
-    <w:next w:val="Standard"/>
+    <w:basedOn w:val="Normal"/>
+    <w:next w:val="Normal"/>
     <w:autoRedefine/>
     <w:semiHidden/>
     <w:rsid w:val="00454BA4"/>
@@ -13590,9 +14546,9 @@
       <w:rFonts w:asciiTheme="minorHAnsi" w:hAnsiTheme="minorHAnsi"/>
     </w:rPr>
   </w:style>
-  <w:style w:type="character" w:customStyle="1" w:styleId="Liste2Zchn">
-    <w:name w:val="Liste 2 Zchn"/>
-    <w:link w:val="Liste2"/>
+  <w:style w:type="character" w:customStyle="1" w:styleId="List2Char">
+    <w:name w:val="List 2 Char"/>
+    <w:link w:val="List2"/>
     <w:rsid w:val="0069293C"/>
     <w:rPr>
       <w:rFonts w:ascii="Arial" w:hAnsi="Arial"/>
@@ -13601,9 +14557,9 @@
       <w:lang w:val="de-DE" w:eastAsia="de-DE" w:bidi="ar-SA"/>
     </w:rPr>
   </w:style>
-  <w:style w:type="character" w:customStyle="1" w:styleId="ListeZchn">
-    <w:name w:val="Liste Zchn"/>
-    <w:link w:val="Liste"/>
+  <w:style w:type="character" w:customStyle="1" w:styleId="ListChar">
+    <w:name w:val="List Char"/>
+    <w:link w:val="List"/>
     <w:rsid w:val="0069293C"/>
     <w:rPr>
       <w:rFonts w:ascii="Arial" w:hAnsi="Arial"/>
@@ -13612,9 +14568,9 @@
       <w:lang w:val="de-DE" w:eastAsia="de-DE" w:bidi="ar-SA"/>
     </w:rPr>
   </w:style>
-  <w:style w:type="character" w:customStyle="1" w:styleId="Liste3Zchn">
-    <w:name w:val="Liste 3 Zchn"/>
-    <w:link w:val="Liste3"/>
+  <w:style w:type="character" w:customStyle="1" w:styleId="List3Char">
+    <w:name w:val="List 3 Char"/>
+    <w:link w:val="List3"/>
     <w:rsid w:val="0069293C"/>
     <w:rPr>
       <w:rFonts w:ascii="Arial" w:hAnsi="Arial"/>
@@ -13625,7 +14581,7 @@
   </w:style>
   <w:style w:type="paragraph" w:customStyle="1" w:styleId="Blocksatz">
     <w:name w:val="Blocksatz"/>
-    <w:basedOn w:val="Standard"/>
+    <w:basedOn w:val="Normal"/>
     <w:rsid w:val="00B302A6"/>
     <w:pPr>
       <w:jc w:val="both"/>
@@ -13633,8 +14589,8 @@
   </w:style>
   <w:style w:type="paragraph" w:customStyle="1" w:styleId="Index">
     <w:name w:val="Index"/>
-    <w:basedOn w:val="Standard"/>
-    <w:next w:val="Standard"/>
+    <w:basedOn w:val="Normal"/>
+    <w:next w:val="Normal"/>
     <w:rsid w:val="00272732"/>
     <w:pPr>
       <w:spacing w:before="240" w:after="60"/>
@@ -13646,12 +14602,12 @@
   </w:style>
   <w:style w:type="paragraph" w:customStyle="1" w:styleId="Anlage">
     <w:name w:val="Anlage"/>
-    <w:basedOn w:val="Standard"/>
+    <w:basedOn w:val="Normal"/>
     <w:rsid w:val="009C4459"/>
   </w:style>
-  <w:style w:type="paragraph" w:styleId="NurText">
+  <w:style w:type="paragraph" w:styleId="PlainText">
     <w:name w:val="Plain Text"/>
-    <w:basedOn w:val="Standard"/>
+    <w:basedOn w:val="Normal"/>
     <w:semiHidden/>
     <w:rsid w:val="00BC1BA6"/>
     <w:rPr>
@@ -13660,7 +14616,7 @@
   </w:style>
   <w:style w:type="numbering" w:styleId="111111">
     <w:name w:val="Outline List 2"/>
-    <w:basedOn w:val="KeineListe"/>
+    <w:basedOn w:val="NoList"/>
     <w:semiHidden/>
     <w:rsid w:val="00BC1BA6"/>
     <w:pPr>
@@ -13671,7 +14627,7 @@
   </w:style>
   <w:style w:type="paragraph" w:customStyle="1" w:styleId="Code">
     <w:name w:val="Code"/>
-    <w:basedOn w:val="berschrift1"/>
+    <w:basedOn w:val="Heading1"/>
     <w:link w:val="CodeZchn"/>
     <w:rsid w:val="003A3B15"/>
     <w:pPr>
@@ -13682,9 +14638,9 @@
       <w:sz w:val="20"/>
     </w:rPr>
   </w:style>
-  <w:style w:type="character" w:customStyle="1" w:styleId="berschrift1Zchn">
-    <w:name w:val="Überschrift 1 Zchn"/>
-    <w:link w:val="berschrift1"/>
+  <w:style w:type="character" w:customStyle="1" w:styleId="Heading1Char">
+    <w:name w:val="Heading 1 Char"/>
+    <w:link w:val="Heading1"/>
     <w:rsid w:val="00B91D02"/>
     <w:rPr>
       <w:rFonts w:ascii="Trebuchet MS" w:hAnsi="Trebuchet MS" w:cs="Arial"/>
@@ -13708,7 +14664,7 @@
   </w:style>
   <w:style w:type="paragraph" w:customStyle="1" w:styleId="Teilnehmer">
     <w:name w:val="Teilnehmer"/>
-    <w:basedOn w:val="Standard"/>
+    <w:basedOn w:val="Normal"/>
     <w:rsid w:val="00482593"/>
     <w:pPr>
       <w:spacing w:before="60" w:after="60"/>
@@ -13719,7 +14675,7 @@
   </w:style>
   <w:style w:type="paragraph" w:customStyle="1" w:styleId="Headerbody">
     <w:name w:val="Headerbody"/>
-    <w:basedOn w:val="Standard"/>
+    <w:basedOn w:val="Normal"/>
     <w:rsid w:val="00482593"/>
     <w:rPr>
       <w:sz w:val="16"/>
@@ -13727,7 +14683,7 @@
   </w:style>
   <w:style w:type="paragraph" w:customStyle="1" w:styleId="Versionsnummer">
     <w:name w:val="Versionsnummer"/>
-    <w:basedOn w:val="Standard"/>
+    <w:basedOn w:val="Normal"/>
     <w:qFormat/>
     <w:rsid w:val="003F2BE4"/>
     <w:rPr>
@@ -13737,9 +14693,9 @@
       <w:lang w:val="de-AT" w:eastAsia="en-US"/>
     </w:rPr>
   </w:style>
-  <w:style w:type="paragraph" w:styleId="Sprechblasentext">
+  <w:style w:type="paragraph" w:styleId="BalloonText">
     <w:name w:val="Balloon Text"/>
-    <w:basedOn w:val="Standard"/>
+    <w:basedOn w:val="Normal"/>
     <w:semiHidden/>
     <w:rsid w:val="008F5181"/>
     <w:rPr>
@@ -13750,7 +14706,7 @@
   </w:style>
   <w:style w:type="paragraph" w:customStyle="1" w:styleId="BetonterText">
     <w:name w:val="Betonter Text"/>
-    <w:basedOn w:val="Standard"/>
+    <w:basedOn w:val="Normal"/>
     <w:link w:val="BetonterTextZchn"/>
     <w:rsid w:val="00156E32"/>
     <w:rPr>
@@ -13770,12 +14726,12 @@
   </w:style>
   <w:style w:type="paragraph" w:customStyle="1" w:styleId="Standardklein">
     <w:name w:val="Standard klein"/>
-    <w:basedOn w:val="Standard"/>
+    <w:basedOn w:val="Normal"/>
     <w:rsid w:val="005029CC"/>
   </w:style>
-  <w:style w:type="character" w:customStyle="1" w:styleId="berschrift2Zchn">
-    <w:name w:val="Überschrift 2 Zchn"/>
-    <w:link w:val="berschrift2"/>
+  <w:style w:type="character" w:customStyle="1" w:styleId="Heading2Char">
+    <w:name w:val="Heading 2 Char"/>
+    <w:link w:val="Heading2"/>
     <w:rsid w:val="00957E4A"/>
     <w:rPr>
       <w:rFonts w:ascii="Trebuchet MS" w:hAnsi="Trebuchet MS" w:cs="Arial"/>
@@ -13786,9 +14742,9 @@
       <w:lang w:eastAsia="de-DE"/>
     </w:rPr>
   </w:style>
-  <w:style w:type="paragraph" w:styleId="Listenabsatz">
+  <w:style w:type="paragraph" w:styleId="ListParagraph">
     <w:name w:val="List Paragraph"/>
-    <w:basedOn w:val="Standard"/>
+    <w:basedOn w:val="Normal"/>
     <w:autoRedefine/>
     <w:uiPriority w:val="34"/>
     <w:qFormat/>
@@ -13806,17 +14762,17 @@
   </w:style>
   <w:style w:type="paragraph" w:customStyle="1" w:styleId="Explanation">
     <w:name w:val="Explanation"/>
-    <w:basedOn w:val="Standard"/>
+    <w:basedOn w:val="Normal"/>
     <w:qFormat/>
     <w:rsid w:val="00E91055"/>
     <w:rPr>
       <w:color w:val="A6A6A6" w:themeColor="background1" w:themeShade="A6"/>
     </w:rPr>
   </w:style>
-  <w:style w:type="character" w:customStyle="1" w:styleId="KommentartextZchn">
-    <w:name w:val="Kommentartext Zchn"/>
-    <w:basedOn w:val="Absatz-Standardschriftart"/>
-    <w:link w:val="Kommentartext"/>
+  <w:style w:type="character" w:customStyle="1" w:styleId="CommentTextChar">
+    <w:name w:val="Comment Text Char"/>
+    <w:basedOn w:val="DefaultParagraphFont"/>
+    <w:link w:val="CommentText"/>
     <w:rsid w:val="00781C91"/>
     <w:rPr>
       <w:rFonts w:ascii="Verdana" w:hAnsi="Verdana"/>
@@ -13826,7 +14782,7 @@
   </w:style>
   <w:style w:type="paragraph" w:customStyle="1" w:styleId="Aufzhlung2">
     <w:name w:val="Aufzählung2"/>
-    <w:basedOn w:val="Aufzhlungszeichen"/>
+    <w:basedOn w:val="ListBullet"/>
     <w:qFormat/>
     <w:rsid w:val="00FD08EA"/>
     <w:pPr>
@@ -13864,10 +14820,10 @@
       <w:lang w:val="de-AT" w:eastAsia="de-AT"/>
     </w:rPr>
   </w:style>
-  <w:style w:type="paragraph" w:styleId="Beschriftung">
+  <w:style w:type="paragraph" w:styleId="Caption">
     <w:name w:val="caption"/>
-    <w:basedOn w:val="Standard"/>
-    <w:next w:val="Standard"/>
+    <w:basedOn w:val="Normal"/>
+    <w:next w:val="Normal"/>
     <w:uiPriority w:val="35"/>
     <w:unhideWhenUsed/>
     <w:qFormat/>
@@ -13887,7 +14843,7 @@
   </w:style>
   <w:style w:type="paragraph" w:customStyle="1" w:styleId="paragraph">
     <w:name w:val="paragraph"/>
-    <w:basedOn w:val="Standard"/>
+    <w:basedOn w:val="Normal"/>
     <w:rsid w:val="00B523E0"/>
     <w:pPr>
       <w:spacing w:before="100" w:beforeAutospacing="1" w:after="100" w:afterAutospacing="1" w:line="240" w:lineRule="auto"/>
@@ -13901,17 +14857,17 @@
   </w:style>
   <w:style w:type="character" w:customStyle="1" w:styleId="normaltextrun">
     <w:name w:val="normaltextrun"/>
-    <w:basedOn w:val="Absatz-Standardschriftart"/>
+    <w:basedOn w:val="DefaultParagraphFont"/>
     <w:rsid w:val="00B523E0"/>
   </w:style>
   <w:style w:type="character" w:customStyle="1" w:styleId="eop">
     <w:name w:val="eop"/>
-    <w:basedOn w:val="Absatz-Standardschriftart"/>
+    <w:basedOn w:val="DefaultParagraphFont"/>
     <w:rsid w:val="00B523E0"/>
   </w:style>
-  <w:style w:type="character" w:styleId="NichtaufgelsteErwhnung">
+  <w:style w:type="character" w:styleId="UnresolvedMention">
     <w:name w:val="Unresolved Mention"/>
-    <w:basedOn w:val="Absatz-Standardschriftart"/>
+    <w:basedOn w:val="DefaultParagraphFont"/>
     <w:uiPriority w:val="99"/>
     <w:semiHidden/>
     <w:unhideWhenUsed/>
@@ -14259,6 +15215,19 @@
 </file>
 
 <file path=customXml/item2.xml><?xml version="1.0" encoding="utf-8"?>
+<b:Sources xmlns:b="http://schemas.openxmlformats.org/officeDocument/2006/bibliography" xmlns="http://schemas.openxmlformats.org/officeDocument/2006/bibliography" SelectedStyle="/APA.XSL" StyleName="APA"/>
+</file>
+
+<file path=customXml/item3.xml><?xml version="1.0" encoding="utf-8"?>
+<?mso-contentType ?>
+<FormTemplates xmlns="http://schemas.microsoft.com/sharepoint/v3/contenttype/forms">
+  <Display>DocumentLibraryForm</Display>
+  <Edit>DocumentLibraryForm</Edit>
+  <New>DocumentLibraryForm</New>
+</FormTemplates>
+</file>
+
+<file path=customXml/item4.xml><?xml version="1.0" encoding="utf-8"?>
 <ct:contentTypeSchema xmlns:ct="http://schemas.microsoft.com/office/2006/metadata/contentType" xmlns:ma="http://schemas.microsoft.com/office/2006/metadata/properties/metaAttributes" ct:_="" ma:_="" ma:contentTypeName="Dokument" ma:contentTypeID="0x0101002DD8B84870093D45A1F627AF5F523CB3" ma:contentTypeVersion="4" ma:contentTypeDescription="Ein neues Dokument erstellen." ma:contentTypeScope="" ma:versionID="287c87413a1dfec1f046faa5030e3c6d">
   <xsd:schema xmlns:xsd="http://www.w3.org/2001/XMLSchema" xmlns:xs="http://www.w3.org/2001/XMLSchema" xmlns:p="http://schemas.microsoft.com/office/2006/metadata/properties" xmlns:ns2="fb7a9a7d-d11a-437a-bff1-65e6831d4549" xmlns:ns3="823a0d5d-eee2-46e1-886f-9d67e05c6d43" targetNamespace="http://schemas.microsoft.com/office/2006/metadata/properties" ma:root="true" ma:fieldsID="8c1afc4f0e30aa4a1384e34c2d62c556" ns2:_="" ns3:_="">
     <xsd:import namespace="fb7a9a7d-d11a-437a-bff1-65e6831d4549"/>
@@ -14423,19 +15392,6 @@
 </ct:contentTypeSchema>
 </file>
 
-<file path=customXml/item3.xml><?xml version="1.0" encoding="utf-8"?>
-<?mso-contentType ?>
-<FormTemplates xmlns="http://schemas.microsoft.com/sharepoint/v3/contenttype/forms">
-  <Display>DocumentLibraryForm</Display>
-  <Edit>DocumentLibraryForm</Edit>
-  <New>DocumentLibraryForm</New>
-</FormTemplates>
-</file>
-
-<file path=customXml/item4.xml><?xml version="1.0" encoding="utf-8"?>
-<b:Sources xmlns:b="http://schemas.openxmlformats.org/officeDocument/2006/bibliography" xmlns="http://schemas.openxmlformats.org/officeDocument/2006/bibliography" SelectedStyle="/APA.XSL" StyleName="APA"/>
-</file>
-
 <file path=customXml/itemProps1.xml><?xml version="1.0" encoding="utf-8"?>
 <ds:datastoreItem xmlns:ds="http://schemas.openxmlformats.org/officeDocument/2006/customXml" ds:itemID="{035E5313-2B75-422D-86EF-3786A2364D2E}">
   <ds:schemaRefs>
@@ -14447,6 +15403,22 @@
 </file>
 
 <file path=customXml/itemProps2.xml><?xml version="1.0" encoding="utf-8"?>
+<ds:datastoreItem xmlns:ds="http://schemas.openxmlformats.org/officeDocument/2006/customXml" ds:itemID="{10A2AC34-C8A0-42DD-9869-449672D7349C}">
+  <ds:schemaRefs>
+    <ds:schemaRef ds:uri="http://schemas.openxmlformats.org/officeDocument/2006/bibliography"/>
+  </ds:schemaRefs>
+</ds:datastoreItem>
+</file>
+
+<file path=customXml/itemProps3.xml><?xml version="1.0" encoding="utf-8"?>
+<ds:datastoreItem xmlns:ds="http://schemas.openxmlformats.org/officeDocument/2006/customXml" ds:itemID="{CC7BDB5C-171A-493F-8A79-25F72D88F79C}">
+  <ds:schemaRefs>
+    <ds:schemaRef ds:uri="http://schemas.microsoft.com/sharepoint/v3/contenttype/forms"/>
+  </ds:schemaRefs>
+</ds:datastoreItem>
+</file>
+
+<file path=customXml/itemProps4.xml><?xml version="1.0" encoding="utf-8"?>
 <ds:datastoreItem xmlns:ds="http://schemas.openxmlformats.org/officeDocument/2006/customXml" ds:itemID="{F2742EF3-5AA3-445E-A5FC-A31B84AAE92B}">
   <ds:schemaRefs>
     <ds:schemaRef ds:uri="http://schemas.microsoft.com/office/2006/metadata/contentType"/>
@@ -14463,20 +15435,4 @@
     <ds:schemaRef ds:uri="http://schemas.microsoft.com/internal/obd"/>
   </ds:schemaRefs>
 </ds:datastoreItem>
-</file>
-
-<file path=customXml/itemProps3.xml><?xml version="1.0" encoding="utf-8"?>
-<ds:datastoreItem xmlns:ds="http://schemas.openxmlformats.org/officeDocument/2006/customXml" ds:itemID="{CC7BDB5C-171A-493F-8A79-25F72D88F79C}">
-  <ds:schemaRefs>
-    <ds:schemaRef ds:uri="http://schemas.microsoft.com/sharepoint/v3/contenttype/forms"/>
-  </ds:schemaRefs>
-</ds:datastoreItem>
-</file>
-
-<file path=customXml/itemProps4.xml><?xml version="1.0" encoding="utf-8"?>
-<ds:datastoreItem xmlns:ds="http://schemas.openxmlformats.org/officeDocument/2006/customXml" ds:itemID="{10A2AC34-C8A0-42DD-9869-449672D7349C}">
-  <ds:schemaRefs>
-    <ds:schemaRef ds:uri="http://schemas.openxmlformats.org/officeDocument/2006/bibliography"/>
-  </ds:schemaRefs>
-</ds:datastoreItem>
 </file>
</xml_diff>

<commit_message>
Pflichtenheft Update v2.0 u. Game Version 0.5
</commit_message>
<xml_diff>
--- a/Ressourcen/Pflichtenheft/docx/JavaTetris_Pflichtenheft.docx
+++ b/Ressourcen/Pflichtenheft/docx/JavaTetris_Pflichtenheft.docx
@@ -3568,7 +3568,7 @@
           <w:tcPr>
             <w:cnfStyle w:val="001000000000" w:firstRow="0" w:lastRow="0" w:firstColumn="1" w:lastColumn="0" w:oddVBand="0" w:evenVBand="0" w:oddHBand="0" w:evenHBand="0" w:firstRowFirstColumn="0" w:firstRowLastColumn="0" w:lastRowFirstColumn="0" w:lastRowLastColumn="0"/>
             <w:tcW w:w="4814" w:type="dxa"/>
-            <w:shd w:val="clear" w:color="auto" w:fill="F79646" w:themeFill="accent6"/>
+            <w:shd w:val="clear" w:color="auto" w:fill="FABF8F" w:themeFill="accent6" w:themeFillTint="99"/>
           </w:tcPr>
           <w:p>
             <w:r>
@@ -3579,14 +3579,14 @@
         <w:tc>
           <w:tcPr>
             <w:tcW w:w="4814" w:type="dxa"/>
-            <w:shd w:val="clear" w:color="auto" w:fill="F79646" w:themeFill="accent6"/>
+            <w:shd w:val="clear" w:color="auto" w:fill="FABF8F" w:themeFill="accent6" w:themeFillTint="99"/>
           </w:tcPr>
           <w:p>
             <w:pPr>
               <w:cnfStyle w:val="000000000000" w:firstRow="0" w:lastRow="0" w:firstColumn="0" w:lastColumn="0" w:oddVBand="0" w:evenVBand="0" w:oddHBand="0" w:evenHBand="0" w:firstRowFirstColumn="0" w:firstRowLastColumn="0" w:lastRowFirstColumn="0" w:lastRowLastColumn="0"/>
             </w:pPr>
             <w:r>
-              <w:t>5</w:t>
+              <w:t>15</w:t>
             </w:r>
             <w:r>
               <w:t>%</w:t>
@@ -3841,7 +3841,7 @@
           <w:tcPr>
             <w:cnfStyle w:val="001000000000" w:firstRow="0" w:lastRow="0" w:firstColumn="1" w:lastColumn="0" w:oddVBand="0" w:evenVBand="0" w:oddHBand="0" w:evenHBand="0" w:firstRowFirstColumn="0" w:firstRowLastColumn="0" w:lastRowFirstColumn="0" w:lastRowLastColumn="0"/>
             <w:tcW w:w="4814" w:type="dxa"/>
-            <w:shd w:val="clear" w:color="auto" w:fill="F79646" w:themeFill="accent6"/>
+            <w:shd w:val="clear" w:color="auto" w:fill="C2D69B" w:themeFill="accent3" w:themeFillTint="99"/>
           </w:tcPr>
           <w:p>
             <w:r>
@@ -3855,14 +3855,20 @@
         <w:tc>
           <w:tcPr>
             <w:tcW w:w="4814" w:type="dxa"/>
-            <w:shd w:val="clear" w:color="auto" w:fill="F79646" w:themeFill="accent6"/>
+            <w:shd w:val="clear" w:color="auto" w:fill="C2D69B" w:themeFill="accent3" w:themeFillTint="99"/>
           </w:tcPr>
           <w:p>
             <w:pPr>
               <w:cnfStyle w:val="000000100000" w:firstRow="0" w:lastRow="0" w:firstColumn="0" w:lastColumn="0" w:oddVBand="0" w:evenVBand="0" w:oddHBand="1" w:evenHBand="0" w:firstRowFirstColumn="0" w:firstRowLastColumn="0" w:lastRowFirstColumn="0" w:lastRowLastColumn="0"/>
             </w:pPr>
             <w:r>
-              <w:t>0%</w:t>
+              <w:t>9</w:t>
+            </w:r>
+            <w:r>
+              <w:t>5</w:t>
+            </w:r>
+            <w:r>
+              <w:t>%</w:t>
             </w:r>
           </w:p>
         </w:tc>
@@ -4191,13 +4197,13 @@
         <w:ind w:left="578" w:hanging="578"/>
         <w:jc w:val="both"/>
       </w:pPr>
-      <w:bookmarkStart w:id="14" w:name="_Toc95901705"/>
-      <w:bookmarkStart w:id="15" w:name="_Zusätzliches_Know-How"/>
+      <w:bookmarkStart w:id="14" w:name="_Zusätzliches_Know-How"/>
+      <w:bookmarkStart w:id="15" w:name="_Toc95901705"/>
+      <w:bookmarkEnd w:id="14"/>
+      <w:r>
+        <w:t>Zusätzliches Know-How</w:t>
+      </w:r>
       <w:bookmarkEnd w:id="15"/>
-      <w:r>
-        <w:t>Zusätzliches Know-How</w:t>
-      </w:r>
-      <w:bookmarkEnd w:id="14"/>
     </w:p>
     <w:p>
       <w:pPr>
@@ -5025,10 +5031,7 @@
         <w:t>"Spiel (Modus: Tutorial)"</w:t>
       </w:r>
       <w:r>
-        <w:t xml:space="preserve"> </w:t>
-      </w:r>
-      <w:r>
-        <w:t>statt Severin, Roman zugewiese</w:t>
+        <w:t xml:space="preserve"> statt Severin, Roman zugewiese</w:t>
       </w:r>
       <w:r>
         <w:t>n</w:t>
@@ -5084,15 +5087,7 @@
             <w:rFonts w:ascii="Trebuchet MS" w:hAnsi="Trebuchet MS"/>
             <w:sz w:val="20"/>
           </w:rPr>
-          <w:t>t</w:t>
-        </w:r>
-        <w:r>
-          <w:rPr>
-            <w:rStyle w:val="Hyperlink"/>
-            <w:rFonts w:ascii="Trebuchet MS" w:hAnsi="Trebuchet MS"/>
-            <w:sz w:val="20"/>
-          </w:rPr>
-          <w:t>abelle</w:t>
+          <w:t>tabelle</w:t>
         </w:r>
       </w:hyperlink>
       <w:r>
@@ -5268,7 +5263,7 @@
                       <a:effectLst/>
                       <a:extLst>
                         <a:ext uri="{C572A759-6A51-4108-AA02-DFA0A04FC94B}">
-                          <ma14:wrappingTextBoxFlag xmlns="" xmlns:ma14="http://schemas.microsoft.com/office/mac/drawingml/2011/main" xmlns:w="http://schemas.openxmlformats.org/wordprocessingml/2006/main" xmlns:w10="urn:schemas-microsoft-com:office:word" xmlns:v="urn:schemas-microsoft-com:vml" xmlns:o="urn:schemas-microsoft-com:office:office" xmlns:arto="http://schemas.microsoft.com/office/word/2006/arto"/>
+                          <ma14:wrappingTextBoxFlag xmlns:arto="http://schemas.microsoft.com/office/word/2006/arto" xmlns:o="urn:schemas-microsoft-com:office:office" xmlns:v="urn:schemas-microsoft-com:vml" xmlns:w10="urn:schemas-microsoft-com:office:word" xmlns:w="http://schemas.openxmlformats.org/wordprocessingml/2006/main" xmlns:ma14="http://schemas.microsoft.com/office/mac/drawingml/2011/main" xmlns=""/>
                         </a:ext>
                       </a:extLst>
                     </wps:spPr>
@@ -5460,7 +5455,7 @@
                       <a:effectLst/>
                       <a:extLst>
                         <a:ext uri="{C572A759-6A51-4108-AA02-DFA0A04FC94B}">
-                          <ma14:wrappingTextBoxFlag xmlns="" xmlns:ma14="http://schemas.microsoft.com/office/mac/drawingml/2011/main" xmlns:w="http://schemas.openxmlformats.org/wordprocessingml/2006/main" xmlns:w10="urn:schemas-microsoft-com:office:word" xmlns:v="urn:schemas-microsoft-com:vml" xmlns:o="urn:schemas-microsoft-com:office:office" xmlns:arto="http://schemas.microsoft.com/office/word/2006/arto"/>
+                          <ma14:wrappingTextBoxFlag xmlns:arto="http://schemas.microsoft.com/office/word/2006/arto" xmlns:o="urn:schemas-microsoft-com:office:office" xmlns:v="urn:schemas-microsoft-com:vml" xmlns:w10="urn:schemas-microsoft-com:office:word" xmlns:w="http://schemas.openxmlformats.org/wordprocessingml/2006/main" xmlns:ma14="http://schemas.microsoft.com/office/mac/drawingml/2011/main" xmlns=""/>
                         </a:ext>
                       </a:extLst>
                     </wps:spPr>
@@ -5844,7 +5839,7 @@
                       <a:effectLst/>
                       <a:extLst>
                         <a:ext uri="{C572A759-6A51-4108-AA02-DFA0A04FC94B}">
-                          <ma14:wrappingTextBoxFlag xmlns="" xmlns:ma14="http://schemas.microsoft.com/office/mac/drawingml/2011/main" xmlns:w="http://schemas.openxmlformats.org/wordprocessingml/2006/main" xmlns:w10="urn:schemas-microsoft-com:office:word" xmlns:v="urn:schemas-microsoft-com:vml" xmlns:o="urn:schemas-microsoft-com:office:office" xmlns:arto="http://schemas.microsoft.com/office/word/2006/arto"/>
+                          <ma14:wrappingTextBoxFlag xmlns:arto="http://schemas.microsoft.com/office/word/2006/arto" xmlns:o="urn:schemas-microsoft-com:office:office" xmlns:v="urn:schemas-microsoft-com:vml" xmlns:w10="urn:schemas-microsoft-com:office:word" xmlns:w="http://schemas.openxmlformats.org/wordprocessingml/2006/main" xmlns:ma14="http://schemas.microsoft.com/office/mac/drawingml/2011/main" xmlns=""/>
                         </a:ext>
                       </a:extLst>
                     </wps:spPr>
@@ -6210,7 +6205,7 @@
                       <a:effectLst/>
                       <a:extLst>
                         <a:ext uri="{C572A759-6A51-4108-AA02-DFA0A04FC94B}">
-                          <ma14:wrappingTextBoxFlag xmlns="" xmlns:ma14="http://schemas.microsoft.com/office/mac/drawingml/2011/main" xmlns:w="http://schemas.openxmlformats.org/wordprocessingml/2006/main" xmlns:w10="urn:schemas-microsoft-com:office:word" xmlns:v="urn:schemas-microsoft-com:vml" xmlns:o="urn:schemas-microsoft-com:office:office" xmlns:arto="http://schemas.microsoft.com/office/word/2006/arto"/>
+                          <ma14:wrappingTextBoxFlag xmlns:arto="http://schemas.microsoft.com/office/word/2006/arto" xmlns:o="urn:schemas-microsoft-com:office:office" xmlns:v="urn:schemas-microsoft-com:vml" xmlns:w10="urn:schemas-microsoft-com:office:word" xmlns:w="http://schemas.openxmlformats.org/wordprocessingml/2006/main" xmlns:ma14="http://schemas.microsoft.com/office/mac/drawingml/2011/main" xmlns=""/>
                         </a:ext>
                       </a:extLst>
                     </wps:spPr>
@@ -6618,10 +6613,10 @@
                             <a:effectLst/>
                             <a:extLst>
                               <a:ext uri="{FAA26D3D-D897-4be2-8F04-BA451C77F1D7}">
-                                <ma14:placeholderFlag xmlns:pic="http://schemas.openxmlformats.org/drawingml/2006/picture" xmlns:a14="http://schemas.microsoft.com/office/drawing/2010/main" xmlns:o="urn:schemas-microsoft-com:office:office" xmlns:v="urn:schemas-microsoft-com:vml" xmlns:w10="urn:schemas-microsoft-com:office:word" xmlns:w="http://schemas.openxmlformats.org/wordprocessingml/2006/main" xmlns:ma14="http://schemas.microsoft.com/office/mac/drawingml/2011/main" xmlns="" xmlns:arto="http://schemas.microsoft.com/office/word/2006/arto"/>
+                                <ma14:placeholderFlag xmlns:arto="http://schemas.microsoft.com/office/word/2006/arto" xmlns="" xmlns:ma14="http://schemas.microsoft.com/office/mac/drawingml/2011/main" xmlns:w="http://schemas.openxmlformats.org/wordprocessingml/2006/main" xmlns:w10="urn:schemas-microsoft-com:office:word" xmlns:v="urn:schemas-microsoft-com:vml" xmlns:o="urn:schemas-microsoft-com:office:office" xmlns:a14="http://schemas.microsoft.com/office/drawing/2010/main" xmlns:pic="http://schemas.openxmlformats.org/drawingml/2006/picture"/>
                               </a:ext>
                               <a:ext uri="{C572A759-6A51-4108-AA02-DFA0A04FC94B}">
-                                <ma14:wrappingTextBoxFlag xmlns:pic="http://schemas.openxmlformats.org/drawingml/2006/picture" xmlns:a14="http://schemas.microsoft.com/office/drawing/2010/main" xmlns:o="urn:schemas-microsoft-com:office:office" xmlns:v="urn:schemas-microsoft-com:vml" xmlns:w10="urn:schemas-microsoft-com:office:word" xmlns:w="http://schemas.openxmlformats.org/wordprocessingml/2006/main" xmlns:ma14="http://schemas.microsoft.com/office/mac/drawingml/2011/main" xmlns="" xmlns:arto="http://schemas.microsoft.com/office/word/2006/arto"/>
+                                <ma14:wrappingTextBoxFlag xmlns:arto="http://schemas.microsoft.com/office/word/2006/arto" xmlns="" xmlns:ma14="http://schemas.microsoft.com/office/mac/drawingml/2011/main" xmlns:w="http://schemas.openxmlformats.org/wordprocessingml/2006/main" xmlns:w10="urn:schemas-microsoft-com:office:word" xmlns:v="urn:schemas-microsoft-com:vml" xmlns:o="urn:schemas-microsoft-com:office:office" xmlns:a14="http://schemas.microsoft.com/office/drawing/2010/main" xmlns:pic="http://schemas.openxmlformats.org/drawingml/2006/picture"/>
                               </a:ext>
                             </a:extLst>
                           </wps:spPr>
@@ -6786,7 +6781,7 @@
                         </a:ln>
                         <a:extLst>
                           <a:ext uri="{FAA26D3D-D897-4be2-8F04-BA451C77F1D7}">
-                            <ma14:placeholderFlag xmlns:a14="http://schemas.microsoft.com/office/drawing/2010/main" xmlns="" xmlns:mo="http://schemas.microsoft.com/office/mac/office/2008/main" xmlns:mv="urn:schemas-microsoft-com:mac:vml" xmlns:o="urn:schemas-microsoft-com:office:office" xmlns:v="urn:schemas-microsoft-com:vml" xmlns:w10="urn:schemas-microsoft-com:office:word" xmlns:w="http://schemas.openxmlformats.org/wordprocessingml/2006/main" xmlns:ma14="http://schemas.microsoft.com/office/mac/drawingml/2011/main" xmlns:ve="http://schemas.openxmlformats.org/markup-compatibility/2006" xmlns:arto="http://schemas.microsoft.com/office/word/2006/arto"/>
+                            <ma14:placeholderFlag xmlns:arto="http://schemas.microsoft.com/office/word/2006/arto" xmlns:ve="http://schemas.openxmlformats.org/markup-compatibility/2006" xmlns:ma14="http://schemas.microsoft.com/office/mac/drawingml/2011/main" xmlns:w="http://schemas.openxmlformats.org/wordprocessingml/2006/main" xmlns:w10="urn:schemas-microsoft-com:office:word" xmlns:v="urn:schemas-microsoft-com:vml" xmlns:o="urn:schemas-microsoft-com:office:office" xmlns:mv="urn:schemas-microsoft-com:mac:vml" xmlns:mo="http://schemas.microsoft.com/office/mac/office/2008/main" xmlns="" xmlns:a14="http://schemas.microsoft.com/office/drawing/2010/main"/>
                           </a:ext>
                         </a:extLst>
                       </pic:spPr>
@@ -6845,10 +6840,10 @@
                             <a:effectLst/>
                             <a:extLst>
                               <a:ext uri="{FAA26D3D-D897-4be2-8F04-BA451C77F1D7}">
-                                <ma14:placeholderFlag xmlns:pic="http://schemas.openxmlformats.org/drawingml/2006/picture" xmlns:a14="http://schemas.microsoft.com/office/drawing/2010/main" xmlns:o="urn:schemas-microsoft-com:office:office" xmlns:v="urn:schemas-microsoft-com:vml" xmlns:w10="urn:schemas-microsoft-com:office:word" xmlns:w="http://schemas.openxmlformats.org/wordprocessingml/2006/main" xmlns:ma14="http://schemas.microsoft.com/office/mac/drawingml/2011/main" xmlns="" xmlns:arto="http://schemas.microsoft.com/office/word/2006/arto"/>
+                                <ma14:placeholderFlag xmlns:arto="http://schemas.microsoft.com/office/word/2006/arto" xmlns="" xmlns:ma14="http://schemas.microsoft.com/office/mac/drawingml/2011/main" xmlns:w="http://schemas.openxmlformats.org/wordprocessingml/2006/main" xmlns:w10="urn:schemas-microsoft-com:office:word" xmlns:v="urn:schemas-microsoft-com:vml" xmlns:o="urn:schemas-microsoft-com:office:office" xmlns:a14="http://schemas.microsoft.com/office/drawing/2010/main" xmlns:pic="http://schemas.openxmlformats.org/drawingml/2006/picture"/>
                               </a:ext>
                               <a:ext uri="{C572A759-6A51-4108-AA02-DFA0A04FC94B}">
-                                <ma14:wrappingTextBoxFlag xmlns:pic="http://schemas.openxmlformats.org/drawingml/2006/picture" xmlns:a14="http://schemas.microsoft.com/office/drawing/2010/main" xmlns:o="urn:schemas-microsoft-com:office:office" xmlns:v="urn:schemas-microsoft-com:vml" xmlns:w10="urn:schemas-microsoft-com:office:word" xmlns:w="http://schemas.openxmlformats.org/wordprocessingml/2006/main" xmlns:ma14="http://schemas.microsoft.com/office/mac/drawingml/2011/main" xmlns="" xmlns:arto="http://schemas.microsoft.com/office/word/2006/arto"/>
+                                <ma14:wrappingTextBoxFlag xmlns:arto="http://schemas.microsoft.com/office/word/2006/arto" xmlns="" xmlns:ma14="http://schemas.microsoft.com/office/mac/drawingml/2011/main" xmlns:w="http://schemas.openxmlformats.org/wordprocessingml/2006/main" xmlns:w10="urn:schemas-microsoft-com:office:word" xmlns:v="urn:schemas-microsoft-com:vml" xmlns:o="urn:schemas-microsoft-com:office:office" xmlns:a14="http://schemas.microsoft.com/office/drawing/2010/main" xmlns:pic="http://schemas.openxmlformats.org/drawingml/2006/picture"/>
                               </a:ext>
                             </a:extLst>
                           </wps:spPr>
@@ -13582,6 +13577,19 @@
 </file>
 
 <file path=customXml/item2.xml><?xml version="1.0" encoding="utf-8"?>
+<b:Sources xmlns:b="http://schemas.openxmlformats.org/officeDocument/2006/bibliography" xmlns="http://schemas.openxmlformats.org/officeDocument/2006/bibliography" SelectedStyle="/APA.XSL" StyleName="APA"/>
+</file>
+
+<file path=customXml/item3.xml><?xml version="1.0" encoding="utf-8"?>
+<?mso-contentType ?>
+<FormTemplates xmlns="http://schemas.microsoft.com/sharepoint/v3/contenttype/forms">
+  <Display>DocumentLibraryForm</Display>
+  <Edit>DocumentLibraryForm</Edit>
+  <New>DocumentLibraryForm</New>
+</FormTemplates>
+</file>
+
+<file path=customXml/item4.xml><?xml version="1.0" encoding="utf-8"?>
 <ct:contentTypeSchema xmlns:ct="http://schemas.microsoft.com/office/2006/metadata/contentType" xmlns:ma="http://schemas.microsoft.com/office/2006/metadata/properties/metaAttributes" ct:_="" ma:_="" ma:contentTypeName="Dokument" ma:contentTypeID="0x0101002DD8B84870093D45A1F627AF5F523CB3" ma:contentTypeVersion="4" ma:contentTypeDescription="Ein neues Dokument erstellen." ma:contentTypeScope="" ma:versionID="287c87413a1dfec1f046faa5030e3c6d">
   <xsd:schema xmlns:xsd="http://www.w3.org/2001/XMLSchema" xmlns:xs="http://www.w3.org/2001/XMLSchema" xmlns:p="http://schemas.microsoft.com/office/2006/metadata/properties" xmlns:ns2="fb7a9a7d-d11a-437a-bff1-65e6831d4549" xmlns:ns3="823a0d5d-eee2-46e1-886f-9d67e05c6d43" targetNamespace="http://schemas.microsoft.com/office/2006/metadata/properties" ma:root="true" ma:fieldsID="8c1afc4f0e30aa4a1384e34c2d62c556" ns2:_="" ns3:_="">
     <xsd:import namespace="fb7a9a7d-d11a-437a-bff1-65e6831d4549"/>
@@ -13746,19 +13754,6 @@
 </ct:contentTypeSchema>
 </file>
 
-<file path=customXml/item3.xml><?xml version="1.0" encoding="utf-8"?>
-<?mso-contentType ?>
-<FormTemplates xmlns="http://schemas.microsoft.com/sharepoint/v3/contenttype/forms">
-  <Display>DocumentLibraryForm</Display>
-  <Edit>DocumentLibraryForm</Edit>
-  <New>DocumentLibraryForm</New>
-</FormTemplates>
-</file>
-
-<file path=customXml/item4.xml><?xml version="1.0" encoding="utf-8"?>
-<b:Sources xmlns:b="http://schemas.openxmlformats.org/officeDocument/2006/bibliography" xmlns="http://schemas.openxmlformats.org/officeDocument/2006/bibliography" SelectedStyle="/APA.XSL" StyleName="APA"/>
-</file>
-
 <file path=customXml/itemProps1.xml><?xml version="1.0" encoding="utf-8"?>
 <ds:datastoreItem xmlns:ds="http://schemas.openxmlformats.org/officeDocument/2006/customXml" ds:itemID="{035E5313-2B75-422D-86EF-3786A2364D2E}">
   <ds:schemaRefs>
@@ -13770,6 +13765,22 @@
 </file>
 
 <file path=customXml/itemProps2.xml><?xml version="1.0" encoding="utf-8"?>
+<ds:datastoreItem xmlns:ds="http://schemas.openxmlformats.org/officeDocument/2006/customXml" ds:itemID="{10A2AC34-C8A0-42DD-9869-449672D7349C}">
+  <ds:schemaRefs>
+    <ds:schemaRef ds:uri="http://schemas.openxmlformats.org/officeDocument/2006/bibliography"/>
+  </ds:schemaRefs>
+</ds:datastoreItem>
+</file>
+
+<file path=customXml/itemProps3.xml><?xml version="1.0" encoding="utf-8"?>
+<ds:datastoreItem xmlns:ds="http://schemas.openxmlformats.org/officeDocument/2006/customXml" ds:itemID="{CC7BDB5C-171A-493F-8A79-25F72D88F79C}">
+  <ds:schemaRefs>
+    <ds:schemaRef ds:uri="http://schemas.microsoft.com/sharepoint/v3/contenttype/forms"/>
+  </ds:schemaRefs>
+</ds:datastoreItem>
+</file>
+
+<file path=customXml/itemProps4.xml><?xml version="1.0" encoding="utf-8"?>
 <ds:datastoreItem xmlns:ds="http://schemas.openxmlformats.org/officeDocument/2006/customXml" ds:itemID="{F2742EF3-5AA3-445E-A5FC-A31B84AAE92B}">
   <ds:schemaRefs>
     <ds:schemaRef ds:uri="http://schemas.microsoft.com/office/2006/metadata/contentType"/>
@@ -13786,20 +13797,4 @@
     <ds:schemaRef ds:uri="http://schemas.microsoft.com/internal/obd"/>
   </ds:schemaRefs>
 </ds:datastoreItem>
-</file>
-
-<file path=customXml/itemProps3.xml><?xml version="1.0" encoding="utf-8"?>
-<ds:datastoreItem xmlns:ds="http://schemas.openxmlformats.org/officeDocument/2006/customXml" ds:itemID="{CC7BDB5C-171A-493F-8A79-25F72D88F79C}">
-  <ds:schemaRefs>
-    <ds:schemaRef ds:uri="http://schemas.microsoft.com/sharepoint/v3/contenttype/forms"/>
-  </ds:schemaRefs>
-</ds:datastoreItem>
-</file>
-
-<file path=customXml/itemProps4.xml><?xml version="1.0" encoding="utf-8"?>
-<ds:datastoreItem xmlns:ds="http://schemas.openxmlformats.org/officeDocument/2006/customXml" ds:itemID="{10A2AC34-C8A0-42DD-9869-449672D7349C}">
-  <ds:schemaRefs>
-    <ds:schemaRef ds:uri="http://schemas.openxmlformats.org/officeDocument/2006/bibliography"/>
-  </ds:schemaRefs>
-</ds:datastoreItem>
 </file>
</xml_diff>

<commit_message>
v.1.4.1: Important fix in LeaderboardController.java, to sort the tables  right, Pflichtenheft v.3, .exe and .jar
</commit_message>
<xml_diff>
--- a/Ressourcen/Pflichtenheft/docx/JavaTetris_Pflichtenheft.docx
+++ b/Ressourcen/Pflichtenheft/docx/JavaTetris_Pflichtenheft.docx
@@ -490,7 +490,7 @@
                 <w:color w:val="auto"/>
                 <w:sz w:val="18"/>
               </w:rPr>
-              <w:t>2</w:t>
+              <w:t>3</w:t>
             </w:r>
             <w:r>
               <w:rPr>
@@ -524,7 +524,7 @@
                 <w:color w:val="auto"/>
                 <w:sz w:val="18"/>
               </w:rPr>
-              <w:t>21</w:t>
+              <w:t>18</w:t>
             </w:r>
             <w:r>
               <w:rPr>
@@ -538,7 +538,7 @@
                 <w:color w:val="auto"/>
                 <w:sz w:val="18"/>
               </w:rPr>
-              <w:t>3</w:t>
+              <w:t>4</w:t>
             </w:r>
             <w:r>
               <w:rPr>
@@ -599,21 +599,23 @@
                 <w:color w:val="auto"/>
                 <w:sz w:val="18"/>
               </w:rPr>
-              <w:t>Change Request #1</w:t>
-            </w:r>
+              <w:t xml:space="preserve">Finale Abgabe (2 Tabellen und </w:t>
+            </w:r>
+            <w:proofErr w:type="spellStart"/>
             <w:r>
               <w:rPr>
                 <w:color w:val="auto"/>
                 <w:sz w:val="18"/>
               </w:rPr>
-              <w:t xml:space="preserve"> u. </w:t>
-            </w:r>
+              <w:t>KnowHow</w:t>
+            </w:r>
+            <w:proofErr w:type="spellEnd"/>
             <w:r>
               <w:rPr>
                 <w:color w:val="auto"/>
                 <w:sz w:val="18"/>
               </w:rPr>
-              <w:t>Zwischenabgabe</w:t>
+              <w:t>)</w:t>
             </w:r>
           </w:p>
         </w:tc>
@@ -684,7 +686,7 @@
         <w:rPr>
           <w:noProof/>
         </w:rPr>
-        <w:t>Vorwort</w:t>
+        <w:t>Vorworte</w:t>
       </w:r>
       <w:r>
         <w:rPr>
@@ -702,7 +704,7 @@
         <w:rPr>
           <w:noProof/>
         </w:rPr>
-        <w:instrText xml:space="preserve"> PAGEREF _Toc95901698 \h </w:instrText>
+        <w:instrText xml:space="preserve"> PAGEREF _Toc101218526 \h </w:instrText>
       </w:r>
       <w:r>
         <w:rPr>
@@ -779,7 +781,7 @@
         <w:rPr>
           <w:noProof/>
         </w:rPr>
-        <w:instrText xml:space="preserve"> PAGEREF _Toc95901699 \h </w:instrText>
+        <w:instrText xml:space="preserve"> PAGEREF _Toc101218527 \h </w:instrText>
       </w:r>
       <w:r>
         <w:rPr>
@@ -856,7 +858,7 @@
         <w:rPr>
           <w:noProof/>
         </w:rPr>
-        <w:instrText xml:space="preserve"> PAGEREF _Toc95901700 \h </w:instrText>
+        <w:instrText xml:space="preserve"> PAGEREF _Toc101218528 \h </w:instrText>
       </w:r>
       <w:r>
         <w:rPr>
@@ -935,7 +937,7 @@
         <w:rPr>
           <w:noProof/>
         </w:rPr>
-        <w:instrText xml:space="preserve"> PAGEREF _Toc95901701 \h </w:instrText>
+        <w:instrText xml:space="preserve"> PAGEREF _Toc101218529 \h </w:instrText>
       </w:r>
       <w:r>
         <w:rPr>
@@ -1014,7 +1016,7 @@
         <w:rPr>
           <w:noProof/>
         </w:rPr>
-        <w:instrText xml:space="preserve"> PAGEREF _Toc95901702 \h </w:instrText>
+        <w:instrText xml:space="preserve"> PAGEREF _Toc101218530 \h </w:instrText>
       </w:r>
       <w:r>
         <w:rPr>
@@ -1031,7 +1033,7 @@
         <w:rPr>
           <w:noProof/>
         </w:rPr>
-        <w:t>2</w:t>
+        <w:t>3</w:t>
       </w:r>
       <w:r>
         <w:rPr>
@@ -1073,7 +1075,7 @@
         <w:rPr>
           <w:noProof/>
         </w:rPr>
-        <w:t>Ressourcen</w:t>
+        <w:t>Zwischenabgabe</w:t>
       </w:r>
       <w:r>
         <w:rPr>
@@ -1091,7 +1093,7 @@
         <w:rPr>
           <w:noProof/>
         </w:rPr>
-        <w:instrText xml:space="preserve"> PAGEREF _Toc95901703 \h </w:instrText>
+        <w:instrText xml:space="preserve"> PAGEREF _Toc101218531 \h </w:instrText>
       </w:r>
       <w:r>
         <w:rPr>
@@ -1108,7 +1110,84 @@
         <w:rPr>
           <w:noProof/>
         </w:rPr>
-        <w:t>2</w:t>
+        <w:t>4</w:t>
+      </w:r>
+      <w:r>
+        <w:rPr>
+          <w:noProof/>
+        </w:rPr>
+        <w:fldChar w:fldCharType="end"/>
+      </w:r>
+    </w:p>
+    <w:p>
+      <w:pPr>
+        <w:pStyle w:val="Verzeichnis1"/>
+        <w:rPr>
+          <w:rFonts w:asciiTheme="minorHAnsi" w:eastAsiaTheme="minorEastAsia" w:hAnsiTheme="minorHAnsi" w:cstheme="minorBidi"/>
+          <w:noProof/>
+          <w:color w:val="auto"/>
+          <w:sz w:val="22"/>
+          <w:szCs w:val="22"/>
+          <w:lang w:val="de-AT" w:eastAsia="de-AT"/>
+        </w:rPr>
+      </w:pPr>
+      <w:r>
+        <w:rPr>
+          <w:noProof/>
+        </w:rPr>
+        <w:t>5</w:t>
+      </w:r>
+      <w:r>
+        <w:rPr>
+          <w:rFonts w:asciiTheme="minorHAnsi" w:eastAsiaTheme="minorEastAsia" w:hAnsiTheme="minorHAnsi" w:cstheme="minorBidi"/>
+          <w:noProof/>
+          <w:color w:val="auto"/>
+          <w:sz w:val="22"/>
+          <w:szCs w:val="22"/>
+          <w:lang w:val="de-AT" w:eastAsia="de-AT"/>
+        </w:rPr>
+        <w:tab/>
+      </w:r>
+      <w:r>
+        <w:rPr>
+          <w:noProof/>
+        </w:rPr>
+        <w:t>Finale Abgabe</w:t>
+      </w:r>
+      <w:r>
+        <w:rPr>
+          <w:noProof/>
+        </w:rPr>
+        <w:tab/>
+      </w:r>
+      <w:r>
+        <w:rPr>
+          <w:noProof/>
+        </w:rPr>
+        <w:fldChar w:fldCharType="begin"/>
+      </w:r>
+      <w:r>
+        <w:rPr>
+          <w:noProof/>
+        </w:rPr>
+        <w:instrText xml:space="preserve"> PAGEREF _Toc101218532 \h </w:instrText>
+      </w:r>
+      <w:r>
+        <w:rPr>
+          <w:noProof/>
+        </w:rPr>
+      </w:r>
+      <w:r>
+        <w:rPr>
+          <w:noProof/>
+        </w:rPr>
+        <w:fldChar w:fldCharType="separate"/>
+      </w:r>
+      <w:r>
+        <w:rPr>
+          <w:noProof/>
+        </w:rPr>
+        <w:t>4</w:t>
       </w:r>
       <w:r>
         <w:rPr>
@@ -1136,7 +1215,7 @@
         <w:rPr>
           <w:noProof/>
         </w:rPr>
-        <w:t>4.1</w:t>
+        <w:t>5.1</w:t>
       </w:r>
       <w:r>
         <w:rPr>
@@ -1152,7 +1231,7 @@
         <w:rPr>
           <w:noProof/>
         </w:rPr>
-        <w:t>GUI</w:t>
+        <w:t>Fortschritts Tabelle</w:t>
       </w:r>
       <w:r>
         <w:rPr>
@@ -1170,7 +1249,7 @@
         <w:rPr>
           <w:noProof/>
         </w:rPr>
-        <w:instrText xml:space="preserve"> PAGEREF _Toc95901704 \h </w:instrText>
+        <w:instrText xml:space="preserve"> PAGEREF _Toc101218533 \h </w:instrText>
       </w:r>
       <w:r>
         <w:rPr>
@@ -1187,7 +1266,7 @@
         <w:rPr>
           <w:noProof/>
         </w:rPr>
-        <w:t>2</w:t>
+        <w:t>4</w:t>
       </w:r>
       <w:r>
         <w:rPr>
@@ -1215,7 +1294,7 @@
         <w:rPr>
           <w:noProof/>
         </w:rPr>
-        <w:t>4.2</w:t>
+        <w:t>5.2</w:t>
       </w:r>
       <w:r>
         <w:rPr>
@@ -1231,7 +1310,7 @@
         <w:rPr>
           <w:noProof/>
         </w:rPr>
-        <w:t>Zusätzliches Know-How</w:t>
+        <w:t>SEW Inhalte</w:t>
       </w:r>
       <w:r>
         <w:rPr>
@@ -1249,7 +1328,7 @@
         <w:rPr>
           <w:noProof/>
         </w:rPr>
-        <w:instrText xml:space="preserve"> PAGEREF _Toc95901705 \h </w:instrText>
+        <w:instrText xml:space="preserve"> PAGEREF _Toc101218534 \h </w:instrText>
       </w:r>
       <w:r>
         <w:rPr>
@@ -1266,7 +1345,7 @@
         <w:rPr>
           <w:noProof/>
         </w:rPr>
-        <w:t>2</w:t>
+        <w:t>5</w:t>
       </w:r>
       <w:r>
         <w:rPr>
@@ -1291,7 +1370,7 @@
         <w:rPr>
           <w:noProof/>
         </w:rPr>
-        <w:t>5</w:t>
+        <w:t>6</w:t>
       </w:r>
       <w:r>
         <w:rPr>
@@ -1308,7 +1387,7 @@
         <w:rPr>
           <w:noProof/>
         </w:rPr>
-        <w:t>Richtlinien</w:t>
+        <w:t>Ressourcen</w:t>
       </w:r>
       <w:r>
         <w:rPr>
@@ -1326,7 +1405,7 @@
         <w:rPr>
           <w:noProof/>
         </w:rPr>
-        <w:instrText xml:space="preserve"> PAGEREF _Toc95901706 \h </w:instrText>
+        <w:instrText xml:space="preserve"> PAGEREF _Toc101218535 \h </w:instrText>
       </w:r>
       <w:r>
         <w:rPr>
@@ -1343,84 +1422,7 @@
         <w:rPr>
           <w:noProof/>
         </w:rPr>
-        <w:t>3</w:t>
-      </w:r>
-      <w:r>
-        <w:rPr>
-          <w:noProof/>
-        </w:rPr>
-        <w:fldChar w:fldCharType="end"/>
-      </w:r>
-    </w:p>
-    <w:p>
-      <w:pPr>
-        <w:pStyle w:val="Verzeichnis1"/>
-        <w:rPr>
-          <w:rFonts w:asciiTheme="minorHAnsi" w:eastAsiaTheme="minorEastAsia" w:hAnsiTheme="minorHAnsi" w:cstheme="minorBidi"/>
-          <w:noProof/>
-          <w:color w:val="auto"/>
-          <w:sz w:val="22"/>
-          <w:szCs w:val="22"/>
-          <w:lang w:val="de-AT" w:eastAsia="de-AT"/>
-        </w:rPr>
-      </w:pPr>
-      <w:r>
-        <w:rPr>
-          <w:noProof/>
-        </w:rPr>
-        <w:t>6</w:t>
-      </w:r>
-      <w:r>
-        <w:rPr>
-          <w:rFonts w:asciiTheme="minorHAnsi" w:eastAsiaTheme="minorEastAsia" w:hAnsiTheme="minorHAnsi" w:cstheme="minorBidi"/>
-          <w:noProof/>
-          <w:color w:val="auto"/>
-          <w:sz w:val="22"/>
-          <w:szCs w:val="22"/>
-          <w:lang w:val="de-AT" w:eastAsia="de-AT"/>
-        </w:rPr>
-        <w:tab/>
-      </w:r>
-      <w:r>
-        <w:rPr>
-          <w:noProof/>
-        </w:rPr>
-        <w:t>Use Cases</w:t>
-      </w:r>
-      <w:r>
-        <w:rPr>
-          <w:noProof/>
-        </w:rPr>
-        <w:tab/>
-      </w:r>
-      <w:r>
-        <w:rPr>
-          <w:noProof/>
-        </w:rPr>
-        <w:fldChar w:fldCharType="begin"/>
-      </w:r>
-      <w:r>
-        <w:rPr>
-          <w:noProof/>
-        </w:rPr>
-        <w:instrText xml:space="preserve"> PAGEREF _Toc95901707 \h </w:instrText>
-      </w:r>
-      <w:r>
-        <w:rPr>
-          <w:noProof/>
-        </w:rPr>
-      </w:r>
-      <w:r>
-        <w:rPr>
-          <w:noProof/>
-        </w:rPr>
-        <w:fldChar w:fldCharType="separate"/>
-      </w:r>
-      <w:r>
-        <w:rPr>
-          <w:noProof/>
-        </w:rPr>
-        <w:t>4</w:t>
+        <w:t>5</w:t>
       </w:r>
       <w:r>
         <w:rPr>
@@ -1464,7 +1466,7 @@
         <w:rPr>
           <w:noProof/>
         </w:rPr>
-        <w:t>Logisches Ablaufdiagramm</w:t>
+        <w:t>GIT</w:t>
       </w:r>
       <w:r>
         <w:rPr>
@@ -1482,7 +1484,7 @@
         <w:rPr>
           <w:noProof/>
         </w:rPr>
-        <w:instrText xml:space="preserve"> PAGEREF _Toc95901708 \h </w:instrText>
+        <w:instrText xml:space="preserve"> PAGEREF _Toc101218536 \h </w:instrText>
       </w:r>
       <w:r>
         <w:rPr>
@@ -1499,7 +1501,7 @@
         <w:rPr>
           <w:noProof/>
         </w:rPr>
-        <w:t>4</w:t>
+        <w:t>5</w:t>
       </w:r>
       <w:r>
         <w:rPr>
@@ -1543,6 +1545,476 @@
         <w:rPr>
           <w:noProof/>
         </w:rPr>
+        <w:t>GUI</w:t>
+      </w:r>
+      <w:r>
+        <w:rPr>
+          <w:noProof/>
+        </w:rPr>
+        <w:tab/>
+      </w:r>
+      <w:r>
+        <w:rPr>
+          <w:noProof/>
+        </w:rPr>
+        <w:fldChar w:fldCharType="begin"/>
+      </w:r>
+      <w:r>
+        <w:rPr>
+          <w:noProof/>
+        </w:rPr>
+        <w:instrText xml:space="preserve"> PAGEREF _Toc101218537 \h </w:instrText>
+      </w:r>
+      <w:r>
+        <w:rPr>
+          <w:noProof/>
+        </w:rPr>
+      </w:r>
+      <w:r>
+        <w:rPr>
+          <w:noProof/>
+        </w:rPr>
+        <w:fldChar w:fldCharType="separate"/>
+      </w:r>
+      <w:r>
+        <w:rPr>
+          <w:noProof/>
+        </w:rPr>
+        <w:t>5</w:t>
+      </w:r>
+      <w:r>
+        <w:rPr>
+          <w:noProof/>
+        </w:rPr>
+        <w:fldChar w:fldCharType="end"/>
+      </w:r>
+    </w:p>
+    <w:p>
+      <w:pPr>
+        <w:pStyle w:val="Verzeichnis2"/>
+        <w:tabs>
+          <w:tab w:val="left" w:pos="540"/>
+          <w:tab w:val="right" w:leader="dot" w:pos="9628"/>
+        </w:tabs>
+        <w:rPr>
+          <w:rFonts w:asciiTheme="minorHAnsi" w:eastAsiaTheme="minorEastAsia" w:hAnsiTheme="minorHAnsi" w:cstheme="minorBidi"/>
+          <w:noProof/>
+          <w:color w:val="auto"/>
+          <w:sz w:val="22"/>
+          <w:lang w:val="de-AT" w:eastAsia="de-AT"/>
+        </w:rPr>
+      </w:pPr>
+      <w:r>
+        <w:rPr>
+          <w:noProof/>
+        </w:rPr>
+        <w:t>6.3</w:t>
+      </w:r>
+      <w:r>
+        <w:rPr>
+          <w:rFonts w:asciiTheme="minorHAnsi" w:eastAsiaTheme="minorEastAsia" w:hAnsiTheme="minorHAnsi" w:cstheme="minorBidi"/>
+          <w:noProof/>
+          <w:color w:val="auto"/>
+          <w:sz w:val="22"/>
+          <w:lang w:val="de-AT" w:eastAsia="de-AT"/>
+        </w:rPr>
+        <w:tab/>
+      </w:r>
+      <w:r>
+        <w:rPr>
+          <w:noProof/>
+        </w:rPr>
+        <w:t>Zusätzliches Know-How</w:t>
+      </w:r>
+      <w:r>
+        <w:rPr>
+          <w:noProof/>
+        </w:rPr>
+        <w:tab/>
+      </w:r>
+      <w:r>
+        <w:rPr>
+          <w:noProof/>
+        </w:rPr>
+        <w:fldChar w:fldCharType="begin"/>
+      </w:r>
+      <w:r>
+        <w:rPr>
+          <w:noProof/>
+        </w:rPr>
+        <w:instrText xml:space="preserve"> PAGEREF _Toc101218538 \h </w:instrText>
+      </w:r>
+      <w:r>
+        <w:rPr>
+          <w:noProof/>
+        </w:rPr>
+      </w:r>
+      <w:r>
+        <w:rPr>
+          <w:noProof/>
+        </w:rPr>
+        <w:fldChar w:fldCharType="separate"/>
+      </w:r>
+      <w:r>
+        <w:rPr>
+          <w:noProof/>
+        </w:rPr>
+        <w:t>5</w:t>
+      </w:r>
+      <w:r>
+        <w:rPr>
+          <w:noProof/>
+        </w:rPr>
+        <w:fldChar w:fldCharType="end"/>
+      </w:r>
+    </w:p>
+    <w:p>
+      <w:pPr>
+        <w:pStyle w:val="Verzeichnis2"/>
+        <w:tabs>
+          <w:tab w:val="left" w:pos="540"/>
+          <w:tab w:val="right" w:leader="dot" w:pos="9628"/>
+        </w:tabs>
+        <w:rPr>
+          <w:rFonts w:asciiTheme="minorHAnsi" w:eastAsiaTheme="minorEastAsia" w:hAnsiTheme="minorHAnsi" w:cstheme="minorBidi"/>
+          <w:noProof/>
+          <w:color w:val="auto"/>
+          <w:sz w:val="22"/>
+          <w:lang w:val="de-AT" w:eastAsia="de-AT"/>
+        </w:rPr>
+      </w:pPr>
+      <w:r>
+        <w:rPr>
+          <w:noProof/>
+        </w:rPr>
+        <w:t>6.4</w:t>
+      </w:r>
+      <w:r>
+        <w:rPr>
+          <w:rFonts w:asciiTheme="minorHAnsi" w:eastAsiaTheme="minorEastAsia" w:hAnsiTheme="minorHAnsi" w:cstheme="minorBidi"/>
+          <w:noProof/>
+          <w:color w:val="auto"/>
+          <w:sz w:val="22"/>
+          <w:lang w:val="de-AT" w:eastAsia="de-AT"/>
+        </w:rPr>
+        <w:tab/>
+      </w:r>
+      <w:r>
+        <w:rPr>
+          <w:noProof/>
+        </w:rPr>
+        <w:t>Tests</w:t>
+      </w:r>
+      <w:r>
+        <w:rPr>
+          <w:noProof/>
+        </w:rPr>
+        <w:tab/>
+      </w:r>
+      <w:r>
+        <w:rPr>
+          <w:noProof/>
+        </w:rPr>
+        <w:fldChar w:fldCharType="begin"/>
+      </w:r>
+      <w:r>
+        <w:rPr>
+          <w:noProof/>
+        </w:rPr>
+        <w:instrText xml:space="preserve"> PAGEREF _Toc101218539 \h </w:instrText>
+      </w:r>
+      <w:r>
+        <w:rPr>
+          <w:noProof/>
+        </w:rPr>
+      </w:r>
+      <w:r>
+        <w:rPr>
+          <w:noProof/>
+        </w:rPr>
+        <w:fldChar w:fldCharType="separate"/>
+      </w:r>
+      <w:r>
+        <w:rPr>
+          <w:noProof/>
+        </w:rPr>
+        <w:t>6</w:t>
+      </w:r>
+      <w:r>
+        <w:rPr>
+          <w:noProof/>
+        </w:rPr>
+        <w:fldChar w:fldCharType="end"/>
+      </w:r>
+    </w:p>
+    <w:p>
+      <w:pPr>
+        <w:pStyle w:val="Verzeichnis1"/>
+        <w:rPr>
+          <w:rFonts w:asciiTheme="minorHAnsi" w:eastAsiaTheme="minorEastAsia" w:hAnsiTheme="minorHAnsi" w:cstheme="minorBidi"/>
+          <w:noProof/>
+          <w:color w:val="auto"/>
+          <w:sz w:val="22"/>
+          <w:szCs w:val="22"/>
+          <w:lang w:val="de-AT" w:eastAsia="de-AT"/>
+        </w:rPr>
+      </w:pPr>
+      <w:r>
+        <w:rPr>
+          <w:noProof/>
+        </w:rPr>
+        <w:t>7</w:t>
+      </w:r>
+      <w:r>
+        <w:rPr>
+          <w:rFonts w:asciiTheme="minorHAnsi" w:eastAsiaTheme="minorEastAsia" w:hAnsiTheme="minorHAnsi" w:cstheme="minorBidi"/>
+          <w:noProof/>
+          <w:color w:val="auto"/>
+          <w:sz w:val="22"/>
+          <w:szCs w:val="22"/>
+          <w:lang w:val="de-AT" w:eastAsia="de-AT"/>
+        </w:rPr>
+        <w:tab/>
+      </w:r>
+      <w:r>
+        <w:rPr>
+          <w:noProof/>
+        </w:rPr>
+        <w:t>Richtlinien</w:t>
+      </w:r>
+      <w:r>
+        <w:rPr>
+          <w:noProof/>
+        </w:rPr>
+        <w:tab/>
+      </w:r>
+      <w:r>
+        <w:rPr>
+          <w:noProof/>
+        </w:rPr>
+        <w:fldChar w:fldCharType="begin"/>
+      </w:r>
+      <w:r>
+        <w:rPr>
+          <w:noProof/>
+        </w:rPr>
+        <w:instrText xml:space="preserve"> PAGEREF _Toc101218540 \h </w:instrText>
+      </w:r>
+      <w:r>
+        <w:rPr>
+          <w:noProof/>
+        </w:rPr>
+      </w:r>
+      <w:r>
+        <w:rPr>
+          <w:noProof/>
+        </w:rPr>
+        <w:fldChar w:fldCharType="separate"/>
+      </w:r>
+      <w:r>
+        <w:rPr>
+          <w:noProof/>
+        </w:rPr>
+        <w:t>7</w:t>
+      </w:r>
+      <w:r>
+        <w:rPr>
+          <w:noProof/>
+        </w:rPr>
+        <w:fldChar w:fldCharType="end"/>
+      </w:r>
+    </w:p>
+    <w:p>
+      <w:pPr>
+        <w:pStyle w:val="Verzeichnis1"/>
+        <w:rPr>
+          <w:rFonts w:asciiTheme="minorHAnsi" w:eastAsiaTheme="minorEastAsia" w:hAnsiTheme="minorHAnsi" w:cstheme="minorBidi"/>
+          <w:noProof/>
+          <w:color w:val="auto"/>
+          <w:sz w:val="22"/>
+          <w:szCs w:val="22"/>
+          <w:lang w:val="de-AT" w:eastAsia="de-AT"/>
+        </w:rPr>
+      </w:pPr>
+      <w:r>
+        <w:rPr>
+          <w:noProof/>
+        </w:rPr>
+        <w:t>8</w:t>
+      </w:r>
+      <w:r>
+        <w:rPr>
+          <w:rFonts w:asciiTheme="minorHAnsi" w:eastAsiaTheme="minorEastAsia" w:hAnsiTheme="minorHAnsi" w:cstheme="minorBidi"/>
+          <w:noProof/>
+          <w:color w:val="auto"/>
+          <w:sz w:val="22"/>
+          <w:szCs w:val="22"/>
+          <w:lang w:val="de-AT" w:eastAsia="de-AT"/>
+        </w:rPr>
+        <w:tab/>
+      </w:r>
+      <w:r>
+        <w:rPr>
+          <w:noProof/>
+        </w:rPr>
+        <w:t>Use Cases</w:t>
+      </w:r>
+      <w:r>
+        <w:rPr>
+          <w:noProof/>
+        </w:rPr>
+        <w:tab/>
+      </w:r>
+      <w:r>
+        <w:rPr>
+          <w:noProof/>
+        </w:rPr>
+        <w:fldChar w:fldCharType="begin"/>
+      </w:r>
+      <w:r>
+        <w:rPr>
+          <w:noProof/>
+        </w:rPr>
+        <w:instrText xml:space="preserve"> PAGEREF _Toc101218541 \h </w:instrText>
+      </w:r>
+      <w:r>
+        <w:rPr>
+          <w:noProof/>
+        </w:rPr>
+      </w:r>
+      <w:r>
+        <w:rPr>
+          <w:noProof/>
+        </w:rPr>
+        <w:fldChar w:fldCharType="separate"/>
+      </w:r>
+      <w:r>
+        <w:rPr>
+          <w:noProof/>
+        </w:rPr>
+        <w:t>8</w:t>
+      </w:r>
+      <w:r>
+        <w:rPr>
+          <w:noProof/>
+        </w:rPr>
+        <w:fldChar w:fldCharType="end"/>
+      </w:r>
+    </w:p>
+    <w:p>
+      <w:pPr>
+        <w:pStyle w:val="Verzeichnis2"/>
+        <w:tabs>
+          <w:tab w:val="left" w:pos="540"/>
+          <w:tab w:val="right" w:leader="dot" w:pos="9628"/>
+        </w:tabs>
+        <w:rPr>
+          <w:rFonts w:asciiTheme="minorHAnsi" w:eastAsiaTheme="minorEastAsia" w:hAnsiTheme="minorHAnsi" w:cstheme="minorBidi"/>
+          <w:noProof/>
+          <w:color w:val="auto"/>
+          <w:sz w:val="22"/>
+          <w:lang w:val="de-AT" w:eastAsia="de-AT"/>
+        </w:rPr>
+      </w:pPr>
+      <w:r>
+        <w:rPr>
+          <w:noProof/>
+        </w:rPr>
+        <w:t>8.1</w:t>
+      </w:r>
+      <w:r>
+        <w:rPr>
+          <w:rFonts w:asciiTheme="minorHAnsi" w:eastAsiaTheme="minorEastAsia" w:hAnsiTheme="minorHAnsi" w:cstheme="minorBidi"/>
+          <w:noProof/>
+          <w:color w:val="auto"/>
+          <w:sz w:val="22"/>
+          <w:lang w:val="de-AT" w:eastAsia="de-AT"/>
+        </w:rPr>
+        <w:tab/>
+      </w:r>
+      <w:r>
+        <w:rPr>
+          <w:noProof/>
+        </w:rPr>
+        <w:t>Logisches Ablaufdiagramm</w:t>
+      </w:r>
+      <w:r>
+        <w:rPr>
+          <w:noProof/>
+        </w:rPr>
+        <w:tab/>
+      </w:r>
+      <w:r>
+        <w:rPr>
+          <w:noProof/>
+        </w:rPr>
+        <w:fldChar w:fldCharType="begin"/>
+      </w:r>
+      <w:r>
+        <w:rPr>
+          <w:noProof/>
+        </w:rPr>
+        <w:instrText xml:space="preserve"> PAGEREF _Toc101218542 \h </w:instrText>
+      </w:r>
+      <w:r>
+        <w:rPr>
+          <w:noProof/>
+        </w:rPr>
+      </w:r>
+      <w:r>
+        <w:rPr>
+          <w:noProof/>
+        </w:rPr>
+        <w:fldChar w:fldCharType="separate"/>
+      </w:r>
+      <w:r>
+        <w:rPr>
+          <w:noProof/>
+        </w:rPr>
+        <w:t>8</w:t>
+      </w:r>
+      <w:r>
+        <w:rPr>
+          <w:noProof/>
+        </w:rPr>
+        <w:fldChar w:fldCharType="end"/>
+      </w:r>
+    </w:p>
+    <w:p>
+      <w:pPr>
+        <w:pStyle w:val="Verzeichnis2"/>
+        <w:tabs>
+          <w:tab w:val="left" w:pos="540"/>
+          <w:tab w:val="right" w:leader="dot" w:pos="9628"/>
+        </w:tabs>
+        <w:rPr>
+          <w:rFonts w:asciiTheme="minorHAnsi" w:eastAsiaTheme="minorEastAsia" w:hAnsiTheme="minorHAnsi" w:cstheme="minorBidi"/>
+          <w:noProof/>
+          <w:color w:val="auto"/>
+          <w:sz w:val="22"/>
+          <w:lang w:val="de-AT" w:eastAsia="de-AT"/>
+        </w:rPr>
+      </w:pPr>
+      <w:r>
+        <w:rPr>
+          <w:noProof/>
+        </w:rPr>
+        <w:t>8.2</w:t>
+      </w:r>
+      <w:r>
+        <w:rPr>
+          <w:rFonts w:asciiTheme="minorHAnsi" w:eastAsiaTheme="minorEastAsia" w:hAnsiTheme="minorHAnsi" w:cstheme="minorBidi"/>
+          <w:noProof/>
+          <w:color w:val="auto"/>
+          <w:sz w:val="22"/>
+          <w:lang w:val="de-AT" w:eastAsia="de-AT"/>
+        </w:rPr>
+        <w:tab/>
+      </w:r>
+      <w:r>
+        <w:rPr>
+          <w:noProof/>
+        </w:rPr>
         <w:t>Skizzen</w:t>
       </w:r>
       <w:r>
@@ -1561,7 +2033,7 @@
         <w:rPr>
           <w:noProof/>
         </w:rPr>
-        <w:instrText xml:space="preserve"> PAGEREF _Toc95901709 \h </w:instrText>
+        <w:instrText xml:space="preserve"> PAGEREF _Toc101218543 \h </w:instrText>
       </w:r>
       <w:r>
         <w:rPr>
@@ -1578,7 +2050,321 @@
         <w:rPr>
           <w:noProof/>
         </w:rPr>
-        <w:t>5</w:t>
+        <w:t>9</w:t>
+      </w:r>
+      <w:r>
+        <w:rPr>
+          <w:noProof/>
+        </w:rPr>
+        <w:fldChar w:fldCharType="end"/>
+      </w:r>
+    </w:p>
+    <w:p>
+      <w:pPr>
+        <w:pStyle w:val="Verzeichnis1"/>
+        <w:rPr>
+          <w:rFonts w:asciiTheme="minorHAnsi" w:eastAsiaTheme="minorEastAsia" w:hAnsiTheme="minorHAnsi" w:cstheme="minorBidi"/>
+          <w:noProof/>
+          <w:color w:val="auto"/>
+          <w:sz w:val="22"/>
+          <w:szCs w:val="22"/>
+          <w:lang w:val="de-AT" w:eastAsia="de-AT"/>
+        </w:rPr>
+      </w:pPr>
+      <w:r>
+        <w:rPr>
+          <w:noProof/>
+        </w:rPr>
+        <w:t>9</w:t>
+      </w:r>
+      <w:r>
+        <w:rPr>
+          <w:rFonts w:asciiTheme="minorHAnsi" w:eastAsiaTheme="minorEastAsia" w:hAnsiTheme="minorHAnsi" w:cstheme="minorBidi"/>
+          <w:noProof/>
+          <w:color w:val="auto"/>
+          <w:sz w:val="22"/>
+          <w:szCs w:val="22"/>
+          <w:lang w:val="de-AT" w:eastAsia="de-AT"/>
+        </w:rPr>
+        <w:tab/>
+      </w:r>
+      <w:r>
+        <w:rPr>
+          <w:noProof/>
+        </w:rPr>
+        <w:t>Änderungen</w:t>
+      </w:r>
+      <w:r>
+        <w:rPr>
+          <w:noProof/>
+        </w:rPr>
+        <w:tab/>
+      </w:r>
+      <w:r>
+        <w:rPr>
+          <w:noProof/>
+        </w:rPr>
+        <w:fldChar w:fldCharType="begin"/>
+      </w:r>
+      <w:r>
+        <w:rPr>
+          <w:noProof/>
+        </w:rPr>
+        <w:instrText xml:space="preserve"> PAGEREF _Toc101218544 \h </w:instrText>
+      </w:r>
+      <w:r>
+        <w:rPr>
+          <w:noProof/>
+        </w:rPr>
+      </w:r>
+      <w:r>
+        <w:rPr>
+          <w:noProof/>
+        </w:rPr>
+        <w:fldChar w:fldCharType="separate"/>
+      </w:r>
+      <w:r>
+        <w:rPr>
+          <w:noProof/>
+        </w:rPr>
+        <w:t>12</w:t>
+      </w:r>
+      <w:r>
+        <w:rPr>
+          <w:noProof/>
+        </w:rPr>
+        <w:fldChar w:fldCharType="end"/>
+      </w:r>
+    </w:p>
+    <w:p>
+      <w:pPr>
+        <w:pStyle w:val="Verzeichnis2"/>
+        <w:tabs>
+          <w:tab w:val="left" w:pos="540"/>
+          <w:tab w:val="right" w:leader="dot" w:pos="9628"/>
+        </w:tabs>
+        <w:rPr>
+          <w:rFonts w:asciiTheme="minorHAnsi" w:eastAsiaTheme="minorEastAsia" w:hAnsiTheme="minorHAnsi" w:cstheme="minorBidi"/>
+          <w:noProof/>
+          <w:color w:val="auto"/>
+          <w:sz w:val="22"/>
+          <w:lang w:val="de-AT" w:eastAsia="de-AT"/>
+        </w:rPr>
+      </w:pPr>
+      <w:r>
+        <w:rPr>
+          <w:noProof/>
+        </w:rPr>
+        <w:t>9.1</w:t>
+      </w:r>
+      <w:r>
+        <w:rPr>
+          <w:rFonts w:asciiTheme="minorHAnsi" w:eastAsiaTheme="minorEastAsia" w:hAnsiTheme="minorHAnsi" w:cstheme="minorBidi"/>
+          <w:noProof/>
+          <w:color w:val="auto"/>
+          <w:sz w:val="22"/>
+          <w:lang w:val="de-AT" w:eastAsia="de-AT"/>
+        </w:rPr>
+        <w:tab/>
+      </w:r>
+      <w:r>
+        <w:rPr>
+          <w:noProof/>
+        </w:rPr>
+        <w:t>Change Requests</w:t>
+      </w:r>
+      <w:r>
+        <w:rPr>
+          <w:noProof/>
+        </w:rPr>
+        <w:tab/>
+      </w:r>
+      <w:r>
+        <w:rPr>
+          <w:noProof/>
+        </w:rPr>
+        <w:fldChar w:fldCharType="begin"/>
+      </w:r>
+      <w:r>
+        <w:rPr>
+          <w:noProof/>
+        </w:rPr>
+        <w:instrText xml:space="preserve"> PAGEREF _Toc101218545 \h </w:instrText>
+      </w:r>
+      <w:r>
+        <w:rPr>
+          <w:noProof/>
+        </w:rPr>
+      </w:r>
+      <w:r>
+        <w:rPr>
+          <w:noProof/>
+        </w:rPr>
+        <w:fldChar w:fldCharType="separate"/>
+      </w:r>
+      <w:r>
+        <w:rPr>
+          <w:noProof/>
+        </w:rPr>
+        <w:t>12</w:t>
+      </w:r>
+      <w:r>
+        <w:rPr>
+          <w:noProof/>
+        </w:rPr>
+        <w:fldChar w:fldCharType="end"/>
+      </w:r>
+    </w:p>
+    <w:p>
+      <w:pPr>
+        <w:pStyle w:val="Verzeichnis2"/>
+        <w:tabs>
+          <w:tab w:val="left" w:pos="540"/>
+          <w:tab w:val="right" w:leader="dot" w:pos="9628"/>
+        </w:tabs>
+        <w:rPr>
+          <w:rFonts w:asciiTheme="minorHAnsi" w:eastAsiaTheme="minorEastAsia" w:hAnsiTheme="minorHAnsi" w:cstheme="minorBidi"/>
+          <w:noProof/>
+          <w:color w:val="auto"/>
+          <w:sz w:val="22"/>
+          <w:lang w:val="de-AT" w:eastAsia="de-AT"/>
+        </w:rPr>
+      </w:pPr>
+      <w:r>
+        <w:rPr>
+          <w:noProof/>
+        </w:rPr>
+        <w:t>9.2</w:t>
+      </w:r>
+      <w:r>
+        <w:rPr>
+          <w:rFonts w:asciiTheme="minorHAnsi" w:eastAsiaTheme="minorEastAsia" w:hAnsiTheme="minorHAnsi" w:cstheme="minorBidi"/>
+          <w:noProof/>
+          <w:color w:val="auto"/>
+          <w:sz w:val="22"/>
+          <w:lang w:val="de-AT" w:eastAsia="de-AT"/>
+        </w:rPr>
+        <w:tab/>
+      </w:r>
+      <w:r>
+        <w:rPr>
+          <w:noProof/>
+        </w:rPr>
+        <w:t>Zwischenabgabe | 21.03.2022</w:t>
+      </w:r>
+      <w:r>
+        <w:rPr>
+          <w:noProof/>
+        </w:rPr>
+        <w:tab/>
+      </w:r>
+      <w:r>
+        <w:rPr>
+          <w:noProof/>
+        </w:rPr>
+        <w:fldChar w:fldCharType="begin"/>
+      </w:r>
+      <w:r>
+        <w:rPr>
+          <w:noProof/>
+        </w:rPr>
+        <w:instrText xml:space="preserve"> PAGEREF _Toc101218546 \h </w:instrText>
+      </w:r>
+      <w:r>
+        <w:rPr>
+          <w:noProof/>
+        </w:rPr>
+      </w:r>
+      <w:r>
+        <w:rPr>
+          <w:noProof/>
+        </w:rPr>
+        <w:fldChar w:fldCharType="separate"/>
+      </w:r>
+      <w:r>
+        <w:rPr>
+          <w:noProof/>
+        </w:rPr>
+        <w:t>12</w:t>
+      </w:r>
+      <w:r>
+        <w:rPr>
+          <w:noProof/>
+        </w:rPr>
+        <w:fldChar w:fldCharType="end"/>
+      </w:r>
+    </w:p>
+    <w:p>
+      <w:pPr>
+        <w:pStyle w:val="Verzeichnis2"/>
+        <w:tabs>
+          <w:tab w:val="left" w:pos="540"/>
+          <w:tab w:val="right" w:leader="dot" w:pos="9628"/>
+        </w:tabs>
+        <w:rPr>
+          <w:rFonts w:asciiTheme="minorHAnsi" w:eastAsiaTheme="minorEastAsia" w:hAnsiTheme="minorHAnsi" w:cstheme="minorBidi"/>
+          <w:noProof/>
+          <w:color w:val="auto"/>
+          <w:sz w:val="22"/>
+          <w:lang w:val="de-AT" w:eastAsia="de-AT"/>
+        </w:rPr>
+      </w:pPr>
+      <w:r>
+        <w:rPr>
+          <w:noProof/>
+        </w:rPr>
+        <w:t>9.3</w:t>
+      </w:r>
+      <w:r>
+        <w:rPr>
+          <w:rFonts w:asciiTheme="minorHAnsi" w:eastAsiaTheme="minorEastAsia" w:hAnsiTheme="minorHAnsi" w:cstheme="minorBidi"/>
+          <w:noProof/>
+          <w:color w:val="auto"/>
+          <w:sz w:val="22"/>
+          <w:lang w:val="de-AT" w:eastAsia="de-AT"/>
+        </w:rPr>
+        <w:tab/>
+      </w:r>
+      <w:r>
+        <w:rPr>
+          <w:noProof/>
+        </w:rPr>
+        <w:t>Finale Abgabe | 18.04.2022</w:t>
+      </w:r>
+      <w:r>
+        <w:rPr>
+          <w:noProof/>
+        </w:rPr>
+        <w:tab/>
+      </w:r>
+      <w:r>
+        <w:rPr>
+          <w:noProof/>
+        </w:rPr>
+        <w:fldChar w:fldCharType="begin"/>
+      </w:r>
+      <w:r>
+        <w:rPr>
+          <w:noProof/>
+        </w:rPr>
+        <w:instrText xml:space="preserve"> PAGEREF _Toc101218547 \h </w:instrText>
+      </w:r>
+      <w:r>
+        <w:rPr>
+          <w:noProof/>
+        </w:rPr>
+      </w:r>
+      <w:r>
+        <w:rPr>
+          <w:noProof/>
+        </w:rPr>
+        <w:fldChar w:fldCharType="separate"/>
+      </w:r>
+      <w:r>
+        <w:rPr>
+          <w:noProof/>
+        </w:rPr>
+        <w:t>12</w:t>
       </w:r>
       <w:r>
         <w:rPr>
@@ -1634,17 +2420,17 @@
         <w:ind w:left="432"/>
         <w:jc w:val="both"/>
       </w:pPr>
-      <w:bookmarkStart w:id="4" w:name="_Toc95901698"/>
+      <w:bookmarkStart w:id="4" w:name="_Toc101218526"/>
       <w:bookmarkEnd w:id="2"/>
       <w:bookmarkEnd w:id="3"/>
       <w:r>
         <w:lastRenderedPageBreak/>
         <w:t>Vorwort</w:t>
       </w:r>
+      <w:r>
+        <w:t>e</w:t>
+      </w:r>
       <w:bookmarkEnd w:id="4"/>
-      <w:r>
-        <w:t>e</w:t>
-      </w:r>
     </w:p>
     <w:p>
       <w:pPr>
@@ -1757,7 +2543,7 @@
         <w:jc w:val="both"/>
       </w:pPr>
       <w:bookmarkStart w:id="5" w:name="_Toc226030647"/>
-      <w:bookmarkStart w:id="6" w:name="_Toc95901699"/>
+      <w:bookmarkStart w:id="6" w:name="_Toc101218527"/>
       <w:r>
         <w:t>Ausgangssituation</w:t>
       </w:r>
@@ -1822,7 +2608,7 @@
         <w:jc w:val="both"/>
       </w:pPr>
       <w:bookmarkStart w:id="7" w:name="_Toc226030648"/>
-      <w:bookmarkStart w:id="8" w:name="_Toc95901700"/>
+      <w:bookmarkStart w:id="8" w:name="_Toc101218528"/>
       <w:r>
         <w:t>Ziele</w:t>
       </w:r>
@@ -1844,7 +2630,7 @@
         <w:ind w:left="578" w:hanging="578"/>
         <w:jc w:val="both"/>
       </w:pPr>
-      <w:bookmarkStart w:id="9" w:name="_Toc95901701"/>
+      <w:bookmarkStart w:id="9" w:name="_Toc101218529"/>
       <w:r>
         <w:t>Mussziele</w:t>
       </w:r>
@@ -3403,7 +4189,7 @@
         <w:ind w:left="578" w:hanging="578"/>
         <w:jc w:val="both"/>
       </w:pPr>
-      <w:bookmarkStart w:id="10" w:name="_Toc95901702"/>
+      <w:bookmarkStart w:id="10" w:name="_Toc101218530"/>
       <w:r>
         <w:t>Optionale Ziele</w:t>
       </w:r>
@@ -3435,7 +4221,27 @@
         <w:t>bietet das Spiel noch mehr</w:t>
       </w:r>
       <w:r>
-        <w:t>. </w:t>
+        <w:t>.</w:t>
+      </w:r>
+      <w:r>
+        <w:t xml:space="preserve"> Es gibt </w:t>
+      </w:r>
+      <w:r>
+        <w:t>Online-Accounts</w:t>
+      </w:r>
+      <w:r>
+        <w:t xml:space="preserve"> und </w:t>
+      </w:r>
+      <w:proofErr w:type="spellStart"/>
+      <w:r>
+        <w:t>Discord</w:t>
+      </w:r>
+      <w:proofErr w:type="spellEnd"/>
+      <w:r>
+        <w:t xml:space="preserve"> RPC.</w:t>
+      </w:r>
+      <w:r>
+        <w:t> </w:t>
       </w:r>
       <w:r>
         <w:t xml:space="preserve">Möglicherweise ist </w:t>
@@ -3445,6 +4251,12 @@
       </w:r>
       <w:r>
         <w:t>möglich.</w:t>
+      </w:r>
+      <w:r>
+        <w:t xml:space="preserve"> </w:t>
+      </w:r>
+      <w:r>
+        <w:t>Start durch .exe.</w:t>
       </w:r>
     </w:p>
     <w:p>
@@ -3462,15 +4274,20 @@
         <w:jc w:val="both"/>
       </w:pPr>
       <w:bookmarkStart w:id="11" w:name="_Zwischenabgabe"/>
+      <w:bookmarkStart w:id="12" w:name="_Toc101218531"/>
       <w:bookmarkEnd w:id="11"/>
       <w:r>
         <w:lastRenderedPageBreak/>
         <w:t>Zwischenabgabe</w:t>
       </w:r>
+      <w:bookmarkEnd w:id="12"/>
     </w:p>
     <w:p>
       <w:r>
         <w:t>Zwischenabgabe am 22.03.2022</w:t>
+      </w:r>
+      <w:r>
+        <w:t xml:space="preserve"> (erreichte Note: 100%)</w:t>
       </w:r>
     </w:p>
     <w:p>
@@ -4019,14 +4836,16 @@
         <w:ind w:left="431" w:hanging="431"/>
         <w:jc w:val="both"/>
       </w:pPr>
-      <w:bookmarkStart w:id="12" w:name="_Toc95901703"/>
-      <w:r>
-        <w:t>Ress</w:t>
-      </w:r>
-      <w:r>
-        <w:t>ourcen</w:t>
-      </w:r>
-      <w:bookmarkEnd w:id="12"/>
+      <w:bookmarkStart w:id="13" w:name="_Toc101218532"/>
+      <w:r>
+        <w:t>Finale Abgabe</w:t>
+      </w:r>
+      <w:bookmarkEnd w:id="13"/>
+    </w:p>
+    <w:p>
+      <w:r>
+        <w:t>Finale Abgabe am 19.04.2022 (erreichte Note: ---)</w:t>
+      </w:r>
     </w:p>
     <w:p>
       <w:pPr>
@@ -4043,82 +4862,645 @@
         <w:ind w:left="578" w:hanging="578"/>
         <w:jc w:val="both"/>
       </w:pPr>
-      <w:r>
-        <w:t>GIT</w:t>
-      </w:r>
-    </w:p>
-    <w:p>
-      <w:r>
-        <w:t xml:space="preserve">Das Projekt </w:t>
-      </w:r>
-      <w:r>
-        <w:t>wird auf den</w:t>
-      </w:r>
-      <w:r>
-        <w:t xml:space="preserve"> Schul-Git-Server unter </w:t>
-      </w:r>
-      <w:r>
-        <w:t>„2</w:t>
-      </w:r>
-      <w:r>
-        <w:t>1_2ci/public/projekt02_JavaTetris</w:t>
-      </w:r>
-      <w:r>
-        <w:t xml:space="preserve">“ </w:t>
-      </w:r>
-      <w:r>
-        <w:t xml:space="preserve">und </w:t>
-      </w:r>
-      <w:r>
-        <w:t xml:space="preserve">auf </w:t>
-      </w:r>
-      <w:r>
-        <w:t>das private Repository „</w:t>
-      </w:r>
-      <w:hyperlink r:id="rId15" w:history="1">
-        <w:r>
-          <w:rPr>
-            <w:rStyle w:val="Hyperlink"/>
-            <w:rFonts w:ascii="Trebuchet MS" w:hAnsi="Trebuchet MS"/>
-            <w:sz w:val="20"/>
-          </w:rPr>
-          <w:t>https://github.com/EinSev/JavaTetris</w:t>
-        </w:r>
-      </w:hyperlink>
-      <w:r>
-        <w:rPr>
-          <w:rStyle w:val="Hyperlink"/>
-          <w:rFonts w:ascii="Trebuchet MS" w:hAnsi="Trebuchet MS"/>
-          <w:sz w:val="20"/>
-        </w:rPr>
-        <w:t>“</w:t>
-      </w:r>
-      <w:r>
-        <w:t xml:space="preserve"> </w:t>
-      </w:r>
-      <w:r>
-        <w:t>gepusht.</w:t>
-      </w:r>
-      <w:r>
-        <w:t xml:space="preserve"> Befehle dazu findet man in </w:t>
-      </w:r>
-      <w:hyperlink r:id="rId16" w:history="1">
-        <w:r>
-          <w:rPr>
-            <w:rStyle w:val="Hyperlink"/>
-            <w:rFonts w:ascii="Trebuchet MS" w:hAnsi="Trebuchet MS"/>
-            <w:sz w:val="20"/>
-          </w:rPr>
-          <w:t>README.md</w:t>
-        </w:r>
-      </w:hyperlink>
-      <w:r>
-        <w:t>.</w:t>
-      </w:r>
-      <w:r>
-        <w:t xml:space="preserve"> </w:t>
-      </w:r>
-    </w:p>
+      <w:bookmarkStart w:id="14" w:name="_Fortschritts_Tabelle"/>
+      <w:bookmarkStart w:id="15" w:name="_Toc101218533"/>
+      <w:bookmarkEnd w:id="14"/>
+      <w:r>
+        <w:t>Fortschritts Tabelle</w:t>
+      </w:r>
+      <w:bookmarkEnd w:id="15"/>
+    </w:p>
+    <w:tbl>
+      <w:tblPr>
+        <w:tblStyle w:val="EinfacheTabelle3"/>
+        <w:tblW w:w="0" w:type="auto"/>
+        <w:tblLook w:val="04A0" w:firstRow="1" w:lastRow="0" w:firstColumn="1" w:lastColumn="0" w:noHBand="0" w:noVBand="1"/>
+      </w:tblPr>
+      <w:tblGrid>
+        <w:gridCol w:w="4814"/>
+        <w:gridCol w:w="4814"/>
+      </w:tblGrid>
+      <w:tr>
+        <w:trPr>
+          <w:cnfStyle w:val="100000000000" w:firstRow="1" w:lastRow="0" w:firstColumn="0" w:lastColumn="0" w:oddVBand="0" w:evenVBand="0" w:oddHBand="0" w:evenHBand="0" w:firstRowFirstColumn="0" w:firstRowLastColumn="0" w:lastRowFirstColumn="0" w:lastRowLastColumn="0"/>
+        </w:trPr>
+        <w:tc>
+          <w:tcPr>
+            <w:cnfStyle w:val="001000000100" w:firstRow="0" w:lastRow="0" w:firstColumn="1" w:lastColumn="0" w:oddVBand="0" w:evenVBand="0" w:oddHBand="0" w:evenHBand="0" w:firstRowFirstColumn="1" w:firstRowLastColumn="0" w:lastRowFirstColumn="0" w:lastRowLastColumn="0"/>
+            <w:tcW w:w="4814" w:type="dxa"/>
+          </w:tcPr>
+          <w:p>
+            <w:r>
+              <w:rPr>
+                <w:sz w:val="24"/>
+                <w:szCs w:val="24"/>
+              </w:rPr>
+              <w:t>Aufgabe</w:t>
+            </w:r>
+          </w:p>
+        </w:tc>
+        <w:tc>
+          <w:tcPr>
+            <w:tcW w:w="4814" w:type="dxa"/>
+          </w:tcPr>
+          <w:p>
+            <w:pPr>
+              <w:cnfStyle w:val="100000000000" w:firstRow="1" w:lastRow="0" w:firstColumn="0" w:lastColumn="0" w:oddVBand="0" w:evenVBand="0" w:oddHBand="0" w:evenHBand="0" w:firstRowFirstColumn="0" w:firstRowLastColumn="0" w:lastRowFirstColumn="0" w:lastRowLastColumn="0"/>
+              <w:rPr>
+                <w:sz w:val="24"/>
+                <w:szCs w:val="24"/>
+              </w:rPr>
+            </w:pPr>
+            <w:r>
+              <w:rPr>
+                <w:sz w:val="24"/>
+                <w:szCs w:val="24"/>
+              </w:rPr>
+              <w:t>Prozent</w:t>
+            </w:r>
+          </w:p>
+        </w:tc>
+      </w:tr>
+      <w:tr>
+        <w:trPr>
+          <w:cnfStyle w:val="000000100000" w:firstRow="0" w:lastRow="0" w:firstColumn="0" w:lastColumn="0" w:oddVBand="0" w:evenVBand="0" w:oddHBand="1" w:evenHBand="0" w:firstRowFirstColumn="0" w:firstRowLastColumn="0" w:lastRowFirstColumn="0" w:lastRowLastColumn="0"/>
+        </w:trPr>
+        <w:tc>
+          <w:tcPr>
+            <w:cnfStyle w:val="001000000000" w:firstRow="0" w:lastRow="0" w:firstColumn="1" w:lastColumn="0" w:oddVBand="0" w:evenVBand="0" w:oddHBand="0" w:evenHBand="0" w:firstRowFirstColumn="0" w:firstRowLastColumn="0" w:lastRowFirstColumn="0" w:lastRowLastColumn="0"/>
+            <w:tcW w:w="4814" w:type="dxa"/>
+            <w:shd w:val="clear" w:color="auto" w:fill="9BBB59" w:themeFill="accent3"/>
+          </w:tcPr>
+          <w:p>
+            <w:r>
+              <w:t>Modusauswahl</w:t>
+            </w:r>
+            <w:r>
+              <w:tab/>
+            </w:r>
+          </w:p>
+        </w:tc>
+        <w:tc>
+          <w:tcPr>
+            <w:tcW w:w="4814" w:type="dxa"/>
+            <w:shd w:val="clear" w:color="auto" w:fill="9BBB59" w:themeFill="accent3"/>
+          </w:tcPr>
+          <w:p>
+            <w:pPr>
+              <w:cnfStyle w:val="000000100000" w:firstRow="0" w:lastRow="0" w:firstColumn="0" w:lastColumn="0" w:oddVBand="0" w:evenVBand="0" w:oddHBand="1" w:evenHBand="0" w:firstRowFirstColumn="0" w:firstRowLastColumn="0" w:lastRowFirstColumn="0" w:lastRowLastColumn="0"/>
+            </w:pPr>
+            <w:r>
+              <w:t>100%</w:t>
+            </w:r>
+          </w:p>
+        </w:tc>
+      </w:tr>
+      <w:tr>
+        <w:tc>
+          <w:tcPr>
+            <w:cnfStyle w:val="001000000000" w:firstRow="0" w:lastRow="0" w:firstColumn="1" w:lastColumn="0" w:oddVBand="0" w:evenVBand="0" w:oddHBand="0" w:evenHBand="0" w:firstRowFirstColumn="0" w:firstRowLastColumn="0" w:lastRowFirstColumn="0" w:lastRowLastColumn="0"/>
+            <w:tcW w:w="4814" w:type="dxa"/>
+            <w:shd w:val="clear" w:color="auto" w:fill="9BBB59" w:themeFill="accent3"/>
+          </w:tcPr>
+          <w:p>
+            <w:r>
+              <w:t>Leaderboard / Statistik</w:t>
+            </w:r>
+          </w:p>
+        </w:tc>
+        <w:tc>
+          <w:tcPr>
+            <w:tcW w:w="4814" w:type="dxa"/>
+            <w:shd w:val="clear" w:color="auto" w:fill="9BBB59" w:themeFill="accent3"/>
+          </w:tcPr>
+          <w:p>
+            <w:pPr>
+              <w:cnfStyle w:val="000000000000" w:firstRow="0" w:lastRow="0" w:firstColumn="0" w:lastColumn="0" w:oddVBand="0" w:evenVBand="0" w:oddHBand="0" w:evenHBand="0" w:firstRowFirstColumn="0" w:firstRowLastColumn="0" w:lastRowFirstColumn="0" w:lastRowLastColumn="0"/>
+            </w:pPr>
+            <w:r>
+              <w:t>100%</w:t>
+            </w:r>
+          </w:p>
+        </w:tc>
+      </w:tr>
+      <w:tr>
+        <w:trPr>
+          <w:cnfStyle w:val="000000100000" w:firstRow="0" w:lastRow="0" w:firstColumn="0" w:lastColumn="0" w:oddVBand="0" w:evenVBand="0" w:oddHBand="1" w:evenHBand="0" w:firstRowFirstColumn="0" w:firstRowLastColumn="0" w:lastRowFirstColumn="0" w:lastRowLastColumn="0"/>
+        </w:trPr>
+        <w:tc>
+          <w:tcPr>
+            <w:cnfStyle w:val="001000000000" w:firstRow="0" w:lastRow="0" w:firstColumn="1" w:lastColumn="0" w:oddVBand="0" w:evenVBand="0" w:oddHBand="0" w:evenHBand="0" w:firstRowFirstColumn="0" w:firstRowLastColumn="0" w:lastRowFirstColumn="0" w:lastRowLastColumn="0"/>
+            <w:tcW w:w="4814" w:type="dxa"/>
+            <w:shd w:val="clear" w:color="auto" w:fill="9BBB59" w:themeFill="accent3"/>
+          </w:tcPr>
+          <w:p>
+            <w:r>
+              <w:t>Account</w:t>
+            </w:r>
+          </w:p>
+        </w:tc>
+        <w:tc>
+          <w:tcPr>
+            <w:tcW w:w="4814" w:type="dxa"/>
+            <w:shd w:val="clear" w:color="auto" w:fill="9BBB59" w:themeFill="accent3"/>
+          </w:tcPr>
+          <w:p>
+            <w:pPr>
+              <w:cnfStyle w:val="000000100000" w:firstRow="0" w:lastRow="0" w:firstColumn="0" w:lastColumn="0" w:oddVBand="0" w:evenVBand="0" w:oddHBand="1" w:evenHBand="0" w:firstRowFirstColumn="0" w:firstRowLastColumn="0" w:lastRowFirstColumn="0" w:lastRowLastColumn="0"/>
+            </w:pPr>
+            <w:r>
+              <w:t>100%</w:t>
+            </w:r>
+          </w:p>
+        </w:tc>
+      </w:tr>
+      <w:tr>
+        <w:tc>
+          <w:tcPr>
+            <w:cnfStyle w:val="001000000000" w:firstRow="0" w:lastRow="0" w:firstColumn="1" w:lastColumn="0" w:oddVBand="0" w:evenVBand="0" w:oddHBand="0" w:evenHBand="0" w:firstRowFirstColumn="0" w:firstRowLastColumn="0" w:lastRowFirstColumn="0" w:lastRowLastColumn="0"/>
+            <w:tcW w:w="4814" w:type="dxa"/>
+            <w:shd w:val="clear" w:color="auto" w:fill="9BBB59" w:themeFill="accent3"/>
+          </w:tcPr>
+          <w:p>
+            <w:r>
+              <w:t>Einstellungen</w:t>
+            </w:r>
+          </w:p>
+        </w:tc>
+        <w:tc>
+          <w:tcPr>
+            <w:tcW w:w="4814" w:type="dxa"/>
+            <w:shd w:val="clear" w:color="auto" w:fill="9BBB59" w:themeFill="accent3"/>
+          </w:tcPr>
+          <w:p>
+            <w:pPr>
+              <w:cnfStyle w:val="000000000000" w:firstRow="0" w:lastRow="0" w:firstColumn="0" w:lastColumn="0" w:oddVBand="0" w:evenVBand="0" w:oddHBand="0" w:evenHBand="0" w:firstRowFirstColumn="0" w:firstRowLastColumn="0" w:lastRowFirstColumn="0" w:lastRowLastColumn="0"/>
+            </w:pPr>
+            <w:r>
+              <w:t>100%</w:t>
+            </w:r>
+          </w:p>
+        </w:tc>
+      </w:tr>
+      <w:tr>
+        <w:trPr>
+          <w:cnfStyle w:val="000000100000" w:firstRow="0" w:lastRow="0" w:firstColumn="0" w:lastColumn="0" w:oddVBand="0" w:evenVBand="0" w:oddHBand="1" w:evenHBand="0" w:firstRowFirstColumn="0" w:firstRowLastColumn="0" w:lastRowFirstColumn="0" w:lastRowLastColumn="0"/>
+        </w:trPr>
+        <w:tc>
+          <w:tcPr>
+            <w:cnfStyle w:val="001000000000" w:firstRow="0" w:lastRow="0" w:firstColumn="1" w:lastColumn="0" w:oddVBand="0" w:evenVBand="0" w:oddHBand="0" w:evenHBand="0" w:firstRowFirstColumn="0" w:firstRowLastColumn="0" w:lastRowFirstColumn="0" w:lastRowLastColumn="0"/>
+            <w:tcW w:w="4814" w:type="dxa"/>
+            <w:shd w:val="clear" w:color="auto" w:fill="9BBB59" w:themeFill="accent3"/>
+          </w:tcPr>
+          <w:p>
+            <w:r>
+              <w:t>Keymapping/Controls</w:t>
+            </w:r>
+          </w:p>
+        </w:tc>
+        <w:tc>
+          <w:tcPr>
+            <w:tcW w:w="4814" w:type="dxa"/>
+            <w:shd w:val="clear" w:color="auto" w:fill="9BBB59" w:themeFill="accent3"/>
+          </w:tcPr>
+          <w:p>
+            <w:pPr>
+              <w:cnfStyle w:val="000000100000" w:firstRow="0" w:lastRow="0" w:firstColumn="0" w:lastColumn="0" w:oddVBand="0" w:evenVBand="0" w:oddHBand="1" w:evenHBand="0" w:firstRowFirstColumn="0" w:firstRowLastColumn="0" w:lastRowFirstColumn="0" w:lastRowLastColumn="0"/>
+            </w:pPr>
+            <w:r>
+              <w:t>100%</w:t>
+            </w:r>
+          </w:p>
+        </w:tc>
+      </w:tr>
+      <w:tr>
+        <w:tc>
+          <w:tcPr>
+            <w:cnfStyle w:val="001000000000" w:firstRow="0" w:lastRow="0" w:firstColumn="1" w:lastColumn="0" w:oddVBand="0" w:evenVBand="0" w:oddHBand="0" w:evenHBand="0" w:firstRowFirstColumn="0" w:firstRowLastColumn="0" w:lastRowFirstColumn="0" w:lastRowLastColumn="0"/>
+            <w:tcW w:w="4814" w:type="dxa"/>
+            <w:shd w:val="clear" w:color="auto" w:fill="9BBB59" w:themeFill="accent3"/>
+          </w:tcPr>
+          <w:p>
+            <w:r>
+              <w:t>About / Info</w:t>
+            </w:r>
+            <w:r>
+              <w:tab/>
+            </w:r>
+          </w:p>
+        </w:tc>
+        <w:tc>
+          <w:tcPr>
+            <w:tcW w:w="4814" w:type="dxa"/>
+            <w:shd w:val="clear" w:color="auto" w:fill="9BBB59" w:themeFill="accent3"/>
+          </w:tcPr>
+          <w:p>
+            <w:pPr>
+              <w:cnfStyle w:val="000000000000" w:firstRow="0" w:lastRow="0" w:firstColumn="0" w:lastColumn="0" w:oddVBand="0" w:evenVBand="0" w:oddHBand="0" w:evenHBand="0" w:firstRowFirstColumn="0" w:firstRowLastColumn="0" w:lastRowFirstColumn="0" w:lastRowLastColumn="0"/>
+            </w:pPr>
+            <w:r>
+              <w:t>100%</w:t>
+            </w:r>
+          </w:p>
+        </w:tc>
+      </w:tr>
+      <w:tr>
+        <w:trPr>
+          <w:cnfStyle w:val="000000100000" w:firstRow="0" w:lastRow="0" w:firstColumn="0" w:lastColumn="0" w:oddVBand="0" w:evenVBand="0" w:oddHBand="1" w:evenHBand="0" w:firstRowFirstColumn="0" w:firstRowLastColumn="0" w:lastRowFirstColumn="0" w:lastRowLastColumn="0"/>
+        </w:trPr>
+        <w:tc>
+          <w:tcPr>
+            <w:cnfStyle w:val="001000000000" w:firstRow="0" w:lastRow="0" w:firstColumn="1" w:lastColumn="0" w:oddVBand="0" w:evenVBand="0" w:oddHBand="0" w:evenHBand="0" w:firstRowFirstColumn="0" w:firstRowLastColumn="0" w:lastRowFirstColumn="0" w:lastRowLastColumn="0"/>
+            <w:tcW w:w="4814" w:type="dxa"/>
+            <w:shd w:val="clear" w:color="auto" w:fill="9BBB59" w:themeFill="accent3"/>
+          </w:tcPr>
+          <w:p>
+            <w:r>
+              <w:t>Spielfeld</w:t>
+            </w:r>
+          </w:p>
+        </w:tc>
+        <w:tc>
+          <w:tcPr>
+            <w:tcW w:w="4814" w:type="dxa"/>
+            <w:shd w:val="clear" w:color="auto" w:fill="9BBB59" w:themeFill="accent3"/>
+          </w:tcPr>
+          <w:p>
+            <w:pPr>
+              <w:cnfStyle w:val="000000100000" w:firstRow="0" w:lastRow="0" w:firstColumn="0" w:lastColumn="0" w:oddVBand="0" w:evenVBand="0" w:oddHBand="1" w:evenHBand="0" w:firstRowFirstColumn="0" w:firstRowLastColumn="0" w:lastRowFirstColumn="0" w:lastRowLastColumn="0"/>
+            </w:pPr>
+            <w:r>
+              <w:t>100%</w:t>
+            </w:r>
+          </w:p>
+        </w:tc>
+      </w:tr>
+      <w:tr>
+        <w:tc>
+          <w:tcPr>
+            <w:cnfStyle w:val="001000000000" w:firstRow="0" w:lastRow="0" w:firstColumn="1" w:lastColumn="0" w:oddVBand="0" w:evenVBand="0" w:oddHBand="0" w:evenHBand="0" w:firstRowFirstColumn="0" w:firstRowLastColumn="0" w:lastRowFirstColumn="0" w:lastRowLastColumn="0"/>
+            <w:tcW w:w="4814" w:type="dxa"/>
+            <w:shd w:val="clear" w:color="auto" w:fill="9BBB59" w:themeFill="accent3"/>
+          </w:tcPr>
+          <w:p>
+            <w:r>
+              <w:t>Pause</w:t>
+            </w:r>
+          </w:p>
+        </w:tc>
+        <w:tc>
+          <w:tcPr>
+            <w:tcW w:w="4814" w:type="dxa"/>
+            <w:shd w:val="clear" w:color="auto" w:fill="9BBB59" w:themeFill="accent3"/>
+          </w:tcPr>
+          <w:p>
+            <w:pPr>
+              <w:cnfStyle w:val="000000000000" w:firstRow="0" w:lastRow="0" w:firstColumn="0" w:lastColumn="0" w:oddVBand="0" w:evenVBand="0" w:oddHBand="0" w:evenHBand="0" w:firstRowFirstColumn="0" w:firstRowLastColumn="0" w:lastRowFirstColumn="0" w:lastRowLastColumn="0"/>
+            </w:pPr>
+            <w:r>
+              <w:t>100%</w:t>
+            </w:r>
+          </w:p>
+        </w:tc>
+      </w:tr>
+      <w:tr>
+        <w:trPr>
+          <w:cnfStyle w:val="000000100000" w:firstRow="0" w:lastRow="0" w:firstColumn="0" w:lastColumn="0" w:oddVBand="0" w:evenVBand="0" w:oddHBand="1" w:evenHBand="0" w:firstRowFirstColumn="0" w:firstRowLastColumn="0" w:lastRowFirstColumn="0" w:lastRowLastColumn="0"/>
+        </w:trPr>
+        <w:tc>
+          <w:tcPr>
+            <w:cnfStyle w:val="001000000000" w:firstRow="0" w:lastRow="0" w:firstColumn="1" w:lastColumn="0" w:oddVBand="0" w:evenVBand="0" w:oddHBand="0" w:evenHBand="0" w:firstRowFirstColumn="0" w:firstRowLastColumn="0" w:lastRowFirstColumn="0" w:lastRowLastColumn="0"/>
+            <w:tcW w:w="4814" w:type="dxa"/>
+            <w:shd w:val="clear" w:color="auto" w:fill="9BBB59" w:themeFill="accent3"/>
+          </w:tcPr>
+          <w:p>
+            <w:r>
+              <w:t>Erneut Spielen</w:t>
+            </w:r>
+          </w:p>
+        </w:tc>
+        <w:tc>
+          <w:tcPr>
+            <w:tcW w:w="4814" w:type="dxa"/>
+            <w:shd w:val="clear" w:color="auto" w:fill="9BBB59" w:themeFill="accent3"/>
+          </w:tcPr>
+          <w:p>
+            <w:pPr>
+              <w:cnfStyle w:val="000000100000" w:firstRow="0" w:lastRow="0" w:firstColumn="0" w:lastColumn="0" w:oddVBand="0" w:evenVBand="0" w:oddHBand="1" w:evenHBand="0" w:firstRowFirstColumn="0" w:firstRowLastColumn="0" w:lastRowFirstColumn="0" w:lastRowLastColumn="0"/>
+            </w:pPr>
+            <w:r>
+              <w:t>100%</w:t>
+            </w:r>
+          </w:p>
+        </w:tc>
+      </w:tr>
+      <w:tr>
+        <w:tc>
+          <w:tcPr>
+            <w:cnfStyle w:val="001000000000" w:firstRow="0" w:lastRow="0" w:firstColumn="1" w:lastColumn="0" w:oddVBand="0" w:evenVBand="0" w:oddHBand="0" w:evenHBand="0" w:firstRowFirstColumn="0" w:firstRowLastColumn="0" w:lastRowFirstColumn="0" w:lastRowLastColumn="0"/>
+            <w:tcW w:w="4814" w:type="dxa"/>
+            <w:shd w:val="clear" w:color="auto" w:fill="9BBB59" w:themeFill="accent3"/>
+          </w:tcPr>
+          <w:p>
+            <w:r>
+              <w:t>Spiel (jeder Modus)</w:t>
+            </w:r>
+          </w:p>
+        </w:tc>
+        <w:tc>
+          <w:tcPr>
+            <w:tcW w:w="4814" w:type="dxa"/>
+            <w:shd w:val="clear" w:color="auto" w:fill="9BBB59" w:themeFill="accent3"/>
+          </w:tcPr>
+          <w:p>
+            <w:pPr>
+              <w:cnfStyle w:val="000000000000" w:firstRow="0" w:lastRow="0" w:firstColumn="0" w:lastColumn="0" w:oddVBand="0" w:evenVBand="0" w:oddHBand="0" w:evenHBand="0" w:firstRowFirstColumn="0" w:firstRowLastColumn="0" w:lastRowFirstColumn="0" w:lastRowLastColumn="0"/>
+            </w:pPr>
+            <w:r>
+              <w:t>100%</w:t>
+            </w:r>
+          </w:p>
+        </w:tc>
+      </w:tr>
+      <w:tr>
+        <w:trPr>
+          <w:cnfStyle w:val="000000100000" w:firstRow="0" w:lastRow="0" w:firstColumn="0" w:lastColumn="0" w:oddVBand="0" w:evenVBand="0" w:oddHBand="1" w:evenHBand="0" w:firstRowFirstColumn="0" w:firstRowLastColumn="0" w:lastRowFirstColumn="0" w:lastRowLastColumn="0"/>
+        </w:trPr>
+        <w:tc>
+          <w:tcPr>
+            <w:cnfStyle w:val="001000000000" w:firstRow="0" w:lastRow="0" w:firstColumn="1" w:lastColumn="0" w:oddVBand="0" w:evenVBand="0" w:oddHBand="0" w:evenHBand="0" w:firstRowFirstColumn="0" w:firstRowLastColumn="0" w:lastRowFirstColumn="0" w:lastRowLastColumn="0"/>
+            <w:tcW w:w="4814" w:type="dxa"/>
+            <w:shd w:val="clear" w:color="auto" w:fill="9BBB59" w:themeFill="accent3"/>
+          </w:tcPr>
+          <w:p>
+            <w:r>
+              <w:t>Spiel (Modus: Gegen die Zeit)</w:t>
+            </w:r>
+            <w:r>
+              <w:tab/>
+            </w:r>
+          </w:p>
+        </w:tc>
+        <w:tc>
+          <w:tcPr>
+            <w:tcW w:w="4814" w:type="dxa"/>
+            <w:shd w:val="clear" w:color="auto" w:fill="9BBB59" w:themeFill="accent3"/>
+          </w:tcPr>
+          <w:p>
+            <w:pPr>
+              <w:cnfStyle w:val="000000100000" w:firstRow="0" w:lastRow="0" w:firstColumn="0" w:lastColumn="0" w:oddVBand="0" w:evenVBand="0" w:oddHBand="1" w:evenHBand="0" w:firstRowFirstColumn="0" w:firstRowLastColumn="0" w:lastRowFirstColumn="0" w:lastRowLastColumn="0"/>
+            </w:pPr>
+            <w:r>
+              <w:t>100%</w:t>
+            </w:r>
+          </w:p>
+        </w:tc>
+      </w:tr>
+      <w:tr>
+        <w:tc>
+          <w:tcPr>
+            <w:cnfStyle w:val="001000000000" w:firstRow="0" w:lastRow="0" w:firstColumn="1" w:lastColumn="0" w:oddVBand="0" w:evenVBand="0" w:oddHBand="0" w:evenHBand="0" w:firstRowFirstColumn="0" w:firstRowLastColumn="0" w:lastRowFirstColumn="0" w:lastRowLastColumn="0"/>
+            <w:tcW w:w="4814" w:type="dxa"/>
+            <w:shd w:val="clear" w:color="auto" w:fill="9BBB59" w:themeFill="accent3"/>
+          </w:tcPr>
+          <w:p>
+            <w:r>
+              <w:t>Spiel (Modus: Endlos)</w:t>
+            </w:r>
+          </w:p>
+        </w:tc>
+        <w:tc>
+          <w:tcPr>
+            <w:tcW w:w="4814" w:type="dxa"/>
+            <w:shd w:val="clear" w:color="auto" w:fill="9BBB59" w:themeFill="accent3"/>
+          </w:tcPr>
+          <w:p>
+            <w:pPr>
+              <w:cnfStyle w:val="000000000000" w:firstRow="0" w:lastRow="0" w:firstColumn="0" w:lastColumn="0" w:oddVBand="0" w:evenVBand="0" w:oddHBand="0" w:evenHBand="0" w:firstRowFirstColumn="0" w:firstRowLastColumn="0" w:lastRowFirstColumn="0" w:lastRowLastColumn="0"/>
+            </w:pPr>
+            <w:r>
+              <w:t>100%</w:t>
+            </w:r>
+          </w:p>
+        </w:tc>
+      </w:tr>
+      <w:tr>
+        <w:trPr>
+          <w:cnfStyle w:val="000000100000" w:firstRow="0" w:lastRow="0" w:firstColumn="0" w:lastColumn="0" w:oddVBand="0" w:evenVBand="0" w:oddHBand="1" w:evenHBand="0" w:firstRowFirstColumn="0" w:firstRowLastColumn="0" w:lastRowFirstColumn="0" w:lastRowLastColumn="0"/>
+        </w:trPr>
+        <w:tc>
+          <w:tcPr>
+            <w:cnfStyle w:val="001000000000" w:firstRow="0" w:lastRow="0" w:firstColumn="1" w:lastColumn="0" w:oddVBand="0" w:evenVBand="0" w:oddHBand="0" w:evenHBand="0" w:firstRowFirstColumn="0" w:firstRowLastColumn="0" w:lastRowFirstColumn="0" w:lastRowLastColumn="0"/>
+            <w:tcW w:w="4814" w:type="dxa"/>
+            <w:shd w:val="clear" w:color="auto" w:fill="9BBB59" w:themeFill="accent3"/>
+          </w:tcPr>
+          <w:p>
+            <w:r>
+              <w:rPr>
+                <w:lang w:val="de-AT"/>
+              </w:rPr>
+              <w:t>Spiel (Modus: Tutorial)</w:t>
+            </w:r>
+            <w:r>
+              <w:rPr>
+                <w:lang w:val="de-AT"/>
+              </w:rPr>
+              <w:tab/>
+            </w:r>
+          </w:p>
+        </w:tc>
+        <w:tc>
+          <w:tcPr>
+            <w:tcW w:w="4814" w:type="dxa"/>
+            <w:shd w:val="clear" w:color="auto" w:fill="9BBB59" w:themeFill="accent3"/>
+          </w:tcPr>
+          <w:p>
+            <w:pPr>
+              <w:cnfStyle w:val="000000100000" w:firstRow="0" w:lastRow="0" w:firstColumn="0" w:lastColumn="0" w:oddVBand="0" w:evenVBand="0" w:oddHBand="1" w:evenHBand="0" w:firstRowFirstColumn="0" w:firstRowLastColumn="0" w:lastRowFirstColumn="0" w:lastRowLastColumn="0"/>
+            </w:pPr>
+            <w:r>
+              <w:t>100%</w:t>
+            </w:r>
+          </w:p>
+        </w:tc>
+      </w:tr>
+      <w:tr>
+        <w:tc>
+          <w:tcPr>
+            <w:cnfStyle w:val="001000000000" w:firstRow="0" w:lastRow="0" w:firstColumn="1" w:lastColumn="0" w:oddVBand="0" w:evenVBand="0" w:oddHBand="0" w:evenHBand="0" w:firstRowFirstColumn="0" w:firstRowLastColumn="0" w:lastRowFirstColumn="0" w:lastRowLastColumn="0"/>
+            <w:tcW w:w="4814" w:type="dxa"/>
+            <w:shd w:val="clear" w:color="auto" w:fill="9BBB59" w:themeFill="accent3"/>
+          </w:tcPr>
+          <w:p>
+            <w:r>
+              <w:t>Einstellungen</w:t>
+            </w:r>
+          </w:p>
+        </w:tc>
+        <w:tc>
+          <w:tcPr>
+            <w:tcW w:w="4814" w:type="dxa"/>
+            <w:shd w:val="clear" w:color="auto" w:fill="9BBB59" w:themeFill="accent3"/>
+          </w:tcPr>
+          <w:p>
+            <w:pPr>
+              <w:cnfStyle w:val="000000000000" w:firstRow="0" w:lastRow="0" w:firstColumn="0" w:lastColumn="0" w:oddVBand="0" w:evenVBand="0" w:oddHBand="0" w:evenHBand="0" w:firstRowFirstColumn="0" w:firstRowLastColumn="0" w:lastRowFirstColumn="0" w:lastRowLastColumn="0"/>
+            </w:pPr>
+            <w:r>
+              <w:t>100%</w:t>
+            </w:r>
+          </w:p>
+        </w:tc>
+      </w:tr>
+      <w:tr>
+        <w:trPr>
+          <w:cnfStyle w:val="000000100000" w:firstRow="0" w:lastRow="0" w:firstColumn="0" w:lastColumn="0" w:oddVBand="0" w:evenVBand="0" w:oddHBand="1" w:evenHBand="0" w:firstRowFirstColumn="0" w:firstRowLastColumn="0" w:lastRowFirstColumn="0" w:lastRowLastColumn="0"/>
+        </w:trPr>
+        <w:tc>
+          <w:tcPr>
+            <w:cnfStyle w:val="001000000000" w:firstRow="0" w:lastRow="0" w:firstColumn="1" w:lastColumn="0" w:oddVBand="0" w:evenVBand="0" w:oddHBand="0" w:evenHBand="0" w:firstRowFirstColumn="0" w:firstRowLastColumn="0" w:lastRowFirstColumn="0" w:lastRowLastColumn="0"/>
+            <w:tcW w:w="4814" w:type="dxa"/>
+            <w:shd w:val="clear" w:color="auto" w:fill="9BBB59" w:themeFill="accent3"/>
+          </w:tcPr>
+          <w:p>
+            <w:r>
+              <w:t>Account (lokal)</w:t>
+            </w:r>
+          </w:p>
+        </w:tc>
+        <w:tc>
+          <w:tcPr>
+            <w:tcW w:w="4814" w:type="dxa"/>
+            <w:shd w:val="clear" w:color="auto" w:fill="9BBB59" w:themeFill="accent3"/>
+          </w:tcPr>
+          <w:p>
+            <w:pPr>
+              <w:cnfStyle w:val="000000100000" w:firstRow="0" w:lastRow="0" w:firstColumn="0" w:lastColumn="0" w:oddVBand="0" w:evenVBand="0" w:oddHBand="1" w:evenHBand="0" w:firstRowFirstColumn="0" w:firstRowLastColumn="0" w:lastRowFirstColumn="0" w:lastRowLastColumn="0"/>
+            </w:pPr>
+            <w:r>
+              <w:t>100%</w:t>
+            </w:r>
+          </w:p>
+        </w:tc>
+      </w:tr>
+      <w:tr>
+        <w:tc>
+          <w:tcPr>
+            <w:cnfStyle w:val="001000000000" w:firstRow="0" w:lastRow="0" w:firstColumn="1" w:lastColumn="0" w:oddVBand="0" w:evenVBand="0" w:oddHBand="0" w:evenHBand="0" w:firstRowFirstColumn="0" w:firstRowLastColumn="0" w:lastRowFirstColumn="0" w:lastRowLastColumn="0"/>
+            <w:tcW w:w="4814" w:type="dxa"/>
+            <w:shd w:val="clear" w:color="auto" w:fill="auto"/>
+          </w:tcPr>
+          <w:p>
+            <w:r>
+              <w:t>optional</w:t>
+            </w:r>
+          </w:p>
+        </w:tc>
+        <w:tc>
+          <w:tcPr>
+            <w:tcW w:w="4814" w:type="dxa"/>
+            <w:shd w:val="clear" w:color="auto" w:fill="auto"/>
+          </w:tcPr>
+          <w:p>
+            <w:pPr>
+              <w:cnfStyle w:val="000000000000" w:firstRow="0" w:lastRow="0" w:firstColumn="0" w:lastColumn="0" w:oddVBand="0" w:evenVBand="0" w:oddHBand="0" w:evenHBand="0" w:firstRowFirstColumn="0" w:firstRowLastColumn="0" w:lastRowFirstColumn="0" w:lastRowLastColumn="0"/>
+            </w:pPr>
+          </w:p>
+        </w:tc>
+      </w:tr>
+      <w:tr>
+        <w:trPr>
+          <w:cnfStyle w:val="000000100000" w:firstRow="0" w:lastRow="0" w:firstColumn="0" w:lastColumn="0" w:oddVBand="0" w:evenVBand="0" w:oddHBand="1" w:evenHBand="0" w:firstRowFirstColumn="0" w:firstRowLastColumn="0" w:lastRowFirstColumn="0" w:lastRowLastColumn="0"/>
+        </w:trPr>
+        <w:tc>
+          <w:tcPr>
+            <w:cnfStyle w:val="001000000000" w:firstRow="0" w:lastRow="0" w:firstColumn="1" w:lastColumn="0" w:oddVBand="0" w:evenVBand="0" w:oddHBand="0" w:evenHBand="0" w:firstRowFirstColumn="0" w:firstRowLastColumn="0" w:lastRowFirstColumn="0" w:lastRowLastColumn="0"/>
+            <w:tcW w:w="4814" w:type="dxa"/>
+            <w:shd w:val="clear" w:color="auto" w:fill="9BBB59" w:themeFill="accent3"/>
+          </w:tcPr>
+          <w:p>
+            <w:r>
+              <w:t>ACCOUNT (ONLINE)</w:t>
+            </w:r>
+          </w:p>
+        </w:tc>
+        <w:tc>
+          <w:tcPr>
+            <w:tcW w:w="4814" w:type="dxa"/>
+            <w:shd w:val="clear" w:color="auto" w:fill="9BBB59" w:themeFill="accent3"/>
+          </w:tcPr>
+          <w:p>
+            <w:pPr>
+              <w:cnfStyle w:val="000000100000" w:firstRow="0" w:lastRow="0" w:firstColumn="0" w:lastColumn="0" w:oddVBand="0" w:evenVBand="0" w:oddHBand="1" w:evenHBand="0" w:firstRowFirstColumn="0" w:firstRowLastColumn="0" w:lastRowFirstColumn="0" w:lastRowLastColumn="0"/>
+            </w:pPr>
+            <w:r>
+              <w:t>100%</w:t>
+            </w:r>
+          </w:p>
+        </w:tc>
+      </w:tr>
+      <w:tr>
+        <w:tc>
+          <w:tcPr>
+            <w:cnfStyle w:val="001000000000" w:firstRow="0" w:lastRow="0" w:firstColumn="1" w:lastColumn="0" w:oddVBand="0" w:evenVBand="0" w:oddHBand="0" w:evenHBand="0" w:firstRowFirstColumn="0" w:firstRowLastColumn="0" w:lastRowFirstColumn="0" w:lastRowLastColumn="0"/>
+            <w:tcW w:w="4814" w:type="dxa"/>
+            <w:shd w:val="clear" w:color="auto" w:fill="9BBB59" w:themeFill="accent3"/>
+          </w:tcPr>
+          <w:p>
+            <w:r>
+              <w:t>DISCORD RPC</w:t>
+            </w:r>
+          </w:p>
+        </w:tc>
+        <w:tc>
+          <w:tcPr>
+            <w:tcW w:w="4814" w:type="dxa"/>
+            <w:shd w:val="clear" w:color="auto" w:fill="9BBB59" w:themeFill="accent3"/>
+          </w:tcPr>
+          <w:p>
+            <w:pPr>
+              <w:cnfStyle w:val="000000000000" w:firstRow="0" w:lastRow="0" w:firstColumn="0" w:lastColumn="0" w:oddVBand="0" w:evenVBand="0" w:oddHBand="0" w:evenHBand="0" w:firstRowFirstColumn="0" w:firstRowLastColumn="0" w:lastRowFirstColumn="0" w:lastRowLastColumn="0"/>
+            </w:pPr>
+            <w:r>
+              <w:t>100%</w:t>
+            </w:r>
+          </w:p>
+        </w:tc>
+      </w:tr>
+      <w:tr>
+        <w:trPr>
+          <w:cnfStyle w:val="000000100000" w:firstRow="0" w:lastRow="0" w:firstColumn="0" w:lastColumn="0" w:oddVBand="0" w:evenVBand="0" w:oddHBand="1" w:evenHBand="0" w:firstRowFirstColumn="0" w:firstRowLastColumn="0" w:lastRowFirstColumn="0" w:lastRowLastColumn="0"/>
+        </w:trPr>
+        <w:tc>
+          <w:tcPr>
+            <w:cnfStyle w:val="001000000000" w:firstRow="0" w:lastRow="0" w:firstColumn="1" w:lastColumn="0" w:oddVBand="0" w:evenVBand="0" w:oddHBand="0" w:evenHBand="0" w:firstRowFirstColumn="0" w:firstRowLastColumn="0" w:lastRowFirstColumn="0" w:lastRowLastColumn="0"/>
+            <w:tcW w:w="4814" w:type="dxa"/>
+            <w:shd w:val="clear" w:color="auto" w:fill="9BBB59" w:themeFill="accent3"/>
+          </w:tcPr>
+          <w:p>
+            <w:r>
+              <w:lastRenderedPageBreak/>
+              <w:t>.exe Datei</w:t>
+            </w:r>
+          </w:p>
+        </w:tc>
+        <w:tc>
+          <w:tcPr>
+            <w:tcW w:w="4814" w:type="dxa"/>
+            <w:shd w:val="clear" w:color="auto" w:fill="9BBB59" w:themeFill="accent3"/>
+          </w:tcPr>
+          <w:p>
+            <w:pPr>
+              <w:cnfStyle w:val="000000100000" w:firstRow="0" w:lastRow="0" w:firstColumn="0" w:lastColumn="0" w:oddVBand="0" w:evenVBand="0" w:oddHBand="1" w:evenHBand="0" w:firstRowFirstColumn="0" w:firstRowLastColumn="0" w:lastRowFirstColumn="0" w:lastRowLastColumn="0"/>
+            </w:pPr>
+            <w:r>
+              <w:t>100%</w:t>
+            </w:r>
+          </w:p>
+        </w:tc>
+      </w:tr>
+    </w:tbl>
+    <w:p/>
     <w:p>
       <w:pPr>
         <w:pStyle w:val="berschrift2"/>
@@ -4134,53 +5516,701 @@
         <w:ind w:left="578" w:hanging="578"/>
         <w:jc w:val="both"/>
       </w:pPr>
-      <w:bookmarkStart w:id="13" w:name="_Toc95901704"/>
-      <w:r>
-        <w:t>GUI</w:t>
-      </w:r>
-      <w:bookmarkEnd w:id="13"/>
-    </w:p>
-    <w:p>
-      <w:pPr>
-        <w:rPr>
-          <w:lang w:val="de-AT"/>
-        </w:rPr>
-      </w:pPr>
-      <w:r>
-        <w:rPr>
-          <w:lang w:val="de-AT"/>
-        </w:rPr>
-        <w:t>Die grafische Benutzeroberfläche wird mit JavaFX umgesetzt</w:t>
-      </w:r>
-      <w:r>
-        <w:rPr>
-          <w:lang w:val="de-AT"/>
-        </w:rPr>
-        <w:t xml:space="preserve">, zur Hilfe wird mit dem Programm </w:t>
-      </w:r>
-      <w:hyperlink r:id="rId17" w:history="1">
-        <w:r>
-          <w:rPr>
-            <w:rStyle w:val="Hyperlink"/>
-            <w:rFonts w:ascii="Trebuchet MS" w:hAnsi="Trebuchet MS"/>
-            <w:sz w:val="20"/>
-            <w:lang w:val="de-AT"/>
-          </w:rPr>
-          <w:t>SceneBuilder</w:t>
-        </w:r>
-      </w:hyperlink>
-      <w:r>
-        <w:rPr>
-          <w:lang w:val="de-AT"/>
-        </w:rPr>
-        <w:t xml:space="preserve"> gearbeitet</w:t>
-      </w:r>
-      <w:r>
-        <w:rPr>
-          <w:lang w:val="de-AT"/>
-        </w:rPr>
-        <w:t>.</w:t>
-      </w:r>
+      <w:bookmarkStart w:id="16" w:name="_SEW_Inhalte"/>
+      <w:bookmarkStart w:id="17" w:name="_Toc101218534"/>
+      <w:bookmarkEnd w:id="16"/>
+      <w:r>
+        <w:t>SEW</w:t>
+      </w:r>
+      <w:r>
+        <w:t xml:space="preserve"> </w:t>
+      </w:r>
+      <w:r>
+        <w:t>Inhalte</w:t>
+      </w:r>
+      <w:bookmarkEnd w:id="17"/>
+    </w:p>
+    <w:tbl>
+      <w:tblPr>
+        <w:tblStyle w:val="EinfacheTabelle1"/>
+        <w:tblW w:w="0" w:type="auto"/>
+        <w:tblLook w:val="04A0" w:firstRow="1" w:lastRow="0" w:firstColumn="1" w:lastColumn="0" w:noHBand="0" w:noVBand="1"/>
+      </w:tblPr>
+      <w:tblGrid>
+        <w:gridCol w:w="3385"/>
+        <w:gridCol w:w="3623"/>
+        <w:gridCol w:w="2620"/>
+      </w:tblGrid>
+      <w:tr>
+        <w:trPr>
+          <w:cnfStyle w:val="100000000000" w:firstRow="1" w:lastRow="0" w:firstColumn="0" w:lastColumn="0" w:oddVBand="0" w:evenVBand="0" w:oddHBand="0" w:evenHBand="0" w:firstRowFirstColumn="0" w:firstRowLastColumn="0" w:lastRowFirstColumn="0" w:lastRowLastColumn="0"/>
+        </w:trPr>
+        <w:tc>
+          <w:tcPr>
+            <w:cnfStyle w:val="001000000000" w:firstRow="0" w:lastRow="0" w:firstColumn="1" w:lastColumn="0" w:oddVBand="0" w:evenVBand="0" w:oddHBand="0" w:evenHBand="0" w:firstRowFirstColumn="0" w:firstRowLastColumn="0" w:lastRowFirstColumn="0" w:lastRowLastColumn="0"/>
+            <w:tcW w:w="3385" w:type="dxa"/>
+          </w:tcPr>
+          <w:p>
+            <w:pPr>
+              <w:rPr>
+                <w:b w:val="0"/>
+                <w:bCs w:val="0"/>
+              </w:rPr>
+            </w:pPr>
+            <w:r>
+              <w:rPr>
+                <w:b w:val="0"/>
+                <w:bCs w:val="0"/>
+              </w:rPr>
+              <w:t>SEW Inhalt</w:t>
+            </w:r>
+          </w:p>
+        </w:tc>
+        <w:tc>
+          <w:tcPr>
+            <w:tcW w:w="3623" w:type="dxa"/>
+          </w:tcPr>
+          <w:p>
+            <w:pPr>
+              <w:cnfStyle w:val="100000000000" w:firstRow="1" w:lastRow="0" w:firstColumn="0" w:lastColumn="0" w:oddVBand="0" w:evenVBand="0" w:oddHBand="0" w:evenHBand="0" w:firstRowFirstColumn="0" w:firstRowLastColumn="0" w:lastRowFirstColumn="0" w:lastRowLastColumn="0"/>
+              <w:rPr>
+                <w:b w:val="0"/>
+                <w:bCs w:val="0"/>
+              </w:rPr>
+            </w:pPr>
+            <w:r>
+              <w:rPr>
+                <w:b w:val="0"/>
+                <w:bCs w:val="0"/>
+              </w:rPr>
+              <w:t>Wo</w:t>
+            </w:r>
+          </w:p>
+        </w:tc>
+        <w:tc>
+          <w:tcPr>
+            <w:tcW w:w="2620" w:type="dxa"/>
+          </w:tcPr>
+          <w:p>
+            <w:pPr>
+              <w:cnfStyle w:val="100000000000" w:firstRow="1" w:lastRow="0" w:firstColumn="0" w:lastColumn="0" w:oddVBand="0" w:evenVBand="0" w:oddHBand="0" w:evenHBand="0" w:firstRowFirstColumn="0" w:firstRowLastColumn="0" w:lastRowFirstColumn="0" w:lastRowLastColumn="0"/>
+              <w:rPr>
+                <w:b w:val="0"/>
+                <w:bCs w:val="0"/>
+              </w:rPr>
+            </w:pPr>
+            <w:r>
+              <w:rPr>
+                <w:b w:val="0"/>
+                <w:bCs w:val="0"/>
+              </w:rPr>
+              <w:t>Warum</w:t>
+            </w:r>
+          </w:p>
+        </w:tc>
+      </w:tr>
+      <w:tr>
+        <w:trPr>
+          <w:cnfStyle w:val="000000100000" w:firstRow="0" w:lastRow="0" w:firstColumn="0" w:lastColumn="0" w:oddVBand="0" w:evenVBand="0" w:oddHBand="1" w:evenHBand="0" w:firstRowFirstColumn="0" w:firstRowLastColumn="0" w:lastRowFirstColumn="0" w:lastRowLastColumn="0"/>
+        </w:trPr>
+        <w:tc>
+          <w:tcPr>
+            <w:cnfStyle w:val="001000000000" w:firstRow="0" w:lastRow="0" w:firstColumn="1" w:lastColumn="0" w:oddVBand="0" w:evenVBand="0" w:oddHBand="0" w:evenHBand="0" w:firstRowFirstColumn="0" w:firstRowLastColumn="0" w:lastRowFirstColumn="0" w:lastRowLastColumn="0"/>
+            <w:tcW w:w="3385" w:type="dxa"/>
+          </w:tcPr>
+          <w:p>
+            <w:r>
+              <w:t>Konstruktoren</w:t>
+            </w:r>
+          </w:p>
+        </w:tc>
+        <w:tc>
+          <w:tcPr>
+            <w:tcW w:w="3623" w:type="dxa"/>
+          </w:tcPr>
+          <w:p>
+            <w:pPr>
+              <w:cnfStyle w:val="000000100000" w:firstRow="0" w:lastRow="0" w:firstColumn="0" w:lastColumn="0" w:oddVBand="0" w:evenVBand="0" w:oddHBand="1" w:evenHBand="0" w:firstRowFirstColumn="0" w:firstRowLastColumn="0" w:lastRowFirstColumn="0" w:lastRowLastColumn="0"/>
+            </w:pPr>
+            <w:proofErr w:type="spellStart"/>
+            <w:r>
+              <w:t>OneCube</w:t>
+            </w:r>
+            <w:proofErr w:type="spellEnd"/>
+            <w:r>
+              <w:t xml:space="preserve">, Player, </w:t>
+            </w:r>
+            <w:proofErr w:type="spellStart"/>
+            <w:r>
+              <w:t>TetrisBlock</w:t>
+            </w:r>
+            <w:proofErr w:type="spellEnd"/>
+          </w:p>
+        </w:tc>
+        <w:tc>
+          <w:tcPr>
+            <w:tcW w:w="2620" w:type="dxa"/>
+          </w:tcPr>
+          <w:p>
+            <w:pPr>
+              <w:cnfStyle w:val="000000100000" w:firstRow="0" w:lastRow="0" w:firstColumn="0" w:lastColumn="0" w:oddVBand="0" w:evenVBand="0" w:oddHBand="1" w:evenHBand="0" w:firstRowFirstColumn="0" w:firstRowLastColumn="0" w:lastRowFirstColumn="0" w:lastRowLastColumn="0"/>
+            </w:pPr>
+            <w:r>
+              <w:t>Um Tetris Blöcke und um einen Player zu erstellen</w:t>
+            </w:r>
+          </w:p>
+        </w:tc>
+      </w:tr>
+      <w:tr>
+        <w:tc>
+          <w:tcPr>
+            <w:cnfStyle w:val="001000000000" w:firstRow="0" w:lastRow="0" w:firstColumn="1" w:lastColumn="0" w:oddVBand="0" w:evenVBand="0" w:oddHBand="0" w:evenHBand="0" w:firstRowFirstColumn="0" w:firstRowLastColumn="0" w:lastRowFirstColumn="0" w:lastRowLastColumn="0"/>
+            <w:tcW w:w="3385" w:type="dxa"/>
+          </w:tcPr>
+          <w:p>
+            <w:proofErr w:type="spellStart"/>
+            <w:r>
+              <w:t>Typecasting</w:t>
+            </w:r>
+            <w:proofErr w:type="spellEnd"/>
+          </w:p>
+        </w:tc>
+        <w:tc>
+          <w:tcPr>
+            <w:tcW w:w="3623" w:type="dxa"/>
+          </w:tcPr>
+          <w:p>
+            <w:pPr>
+              <w:cnfStyle w:val="000000000000" w:firstRow="0" w:lastRow="0" w:firstColumn="0" w:lastColumn="0" w:oddVBand="0" w:evenVBand="0" w:oddHBand="0" w:evenHBand="0" w:firstRowFirstColumn="0" w:firstRowLastColumn="0" w:lastRowFirstColumn="0" w:lastRowLastColumn="0"/>
+            </w:pPr>
+            <w:proofErr w:type="spellStart"/>
+            <w:r>
+              <w:t>UserDataLocal</w:t>
+            </w:r>
+            <w:proofErr w:type="spellEnd"/>
+            <w:r>
+              <w:t xml:space="preserve">, </w:t>
+            </w:r>
+            <w:proofErr w:type="spellStart"/>
+            <w:r>
+              <w:t>UserDataOnline</w:t>
+            </w:r>
+            <w:proofErr w:type="spellEnd"/>
+            <w:r>
+              <w:t xml:space="preserve">, </w:t>
+            </w:r>
+            <w:proofErr w:type="spellStart"/>
+            <w:r>
+              <w:t>GameOverGUI</w:t>
+            </w:r>
+            <w:proofErr w:type="spellEnd"/>
+            <w:r>
+              <w:t xml:space="preserve">, </w:t>
+            </w:r>
+            <w:proofErr w:type="spellStart"/>
+            <w:r>
+              <w:t>LeaderboardController</w:t>
+            </w:r>
+            <w:proofErr w:type="spellEnd"/>
+            <w:r>
+              <w:t xml:space="preserve">, </w:t>
+            </w:r>
+          </w:p>
+        </w:tc>
+        <w:tc>
+          <w:tcPr>
+            <w:tcW w:w="2620" w:type="dxa"/>
+          </w:tcPr>
+          <w:p>
+            <w:pPr>
+              <w:cnfStyle w:val="000000000000" w:firstRow="0" w:lastRow="0" w:firstColumn="0" w:lastColumn="0" w:oddVBand="0" w:evenVBand="0" w:oddHBand="0" w:evenHBand="0" w:firstRowFirstColumn="0" w:firstRowLastColumn="0" w:lastRowFirstColumn="0" w:lastRowLastColumn="0"/>
+            </w:pPr>
+          </w:p>
+        </w:tc>
+      </w:tr>
+      <w:tr>
+        <w:trPr>
+          <w:cnfStyle w:val="000000100000" w:firstRow="0" w:lastRow="0" w:firstColumn="0" w:lastColumn="0" w:oddVBand="0" w:evenVBand="0" w:oddHBand="1" w:evenHBand="0" w:firstRowFirstColumn="0" w:firstRowLastColumn="0" w:lastRowFirstColumn="0" w:lastRowLastColumn="0"/>
+        </w:trPr>
+        <w:tc>
+          <w:tcPr>
+            <w:cnfStyle w:val="001000000000" w:firstRow="0" w:lastRow="0" w:firstColumn="1" w:lastColumn="0" w:oddVBand="0" w:evenVBand="0" w:oddHBand="0" w:evenHBand="0" w:firstRowFirstColumn="0" w:firstRowLastColumn="0" w:lastRowFirstColumn="0" w:lastRowLastColumn="0"/>
+            <w:tcW w:w="3385" w:type="dxa"/>
+          </w:tcPr>
+          <w:p>
+            <w:r>
+              <w:t>Klassenhierarchie (</w:t>
+            </w:r>
+            <w:proofErr w:type="spellStart"/>
+            <w:r>
+              <w:t>extends</w:t>
+            </w:r>
+            <w:proofErr w:type="spellEnd"/>
+            <w:r>
+              <w:t>)</w:t>
+            </w:r>
+          </w:p>
+        </w:tc>
+        <w:tc>
+          <w:tcPr>
+            <w:tcW w:w="3623" w:type="dxa"/>
+          </w:tcPr>
+          <w:p>
+            <w:pPr>
+              <w:cnfStyle w:val="000000100000" w:firstRow="0" w:lastRow="0" w:firstColumn="0" w:lastColumn="0" w:oddVBand="0" w:evenVBand="0" w:oddHBand="1" w:evenHBand="0" w:firstRowFirstColumn="0" w:firstRowLastColumn="0" w:lastRowFirstColumn="0" w:lastRowLastColumn="0"/>
+              <w:rPr>
+                <w:lang w:val="en-US"/>
+              </w:rPr>
+            </w:pPr>
+            <w:r>
+              <w:rPr>
+                <w:lang w:val="en-US"/>
+              </w:rPr>
+              <w:t xml:space="preserve">OneCube (extends Rectangle), </w:t>
+            </w:r>
+            <w:proofErr w:type="spellStart"/>
+            <w:r>
+              <w:rPr>
+                <w:lang w:val="en-US"/>
+              </w:rPr>
+              <w:t>TetrisBlock</w:t>
+            </w:r>
+            <w:proofErr w:type="spellEnd"/>
+            <w:r>
+              <w:rPr>
+                <w:lang w:val="en-US"/>
+              </w:rPr>
+              <w:t xml:space="preserve"> (extends On</w:t>
+            </w:r>
+            <w:r>
+              <w:rPr>
+                <w:lang w:val="en-US"/>
+              </w:rPr>
+              <w:t>eCube)</w:t>
+            </w:r>
+          </w:p>
+        </w:tc>
+        <w:tc>
+          <w:tcPr>
+            <w:tcW w:w="2620" w:type="dxa"/>
+          </w:tcPr>
+          <w:p>
+            <w:pPr>
+              <w:cnfStyle w:val="000000100000" w:firstRow="0" w:lastRow="0" w:firstColumn="0" w:lastColumn="0" w:oddVBand="0" w:evenVBand="0" w:oddHBand="1" w:evenHBand="0" w:firstRowFirstColumn="0" w:firstRowLastColumn="0" w:lastRowFirstColumn="0" w:lastRowLastColumn="0"/>
+              <w:rPr>
+                <w:lang w:val="de-AT"/>
+              </w:rPr>
+            </w:pPr>
+          </w:p>
+        </w:tc>
+      </w:tr>
+      <w:tr>
+        <w:tc>
+          <w:tcPr>
+            <w:cnfStyle w:val="001000000000" w:firstRow="0" w:lastRow="0" w:firstColumn="1" w:lastColumn="0" w:oddVBand="0" w:evenVBand="0" w:oddHBand="0" w:evenHBand="0" w:firstRowFirstColumn="0" w:firstRowLastColumn="0" w:lastRowFirstColumn="0" w:lastRowLastColumn="0"/>
+            <w:tcW w:w="3385" w:type="dxa"/>
+          </w:tcPr>
+          <w:p>
+            <w:proofErr w:type="spellStart"/>
+            <w:r>
+              <w:t>Exceptions</w:t>
+            </w:r>
+            <w:proofErr w:type="spellEnd"/>
+          </w:p>
+        </w:tc>
+        <w:tc>
+          <w:tcPr>
+            <w:tcW w:w="3623" w:type="dxa"/>
+          </w:tcPr>
+          <w:p>
+            <w:pPr>
+              <w:cnfStyle w:val="000000000000" w:firstRow="0" w:lastRow="0" w:firstColumn="0" w:lastColumn="0" w:oddVBand="0" w:evenVBand="0" w:oddHBand="0" w:evenHBand="0" w:firstRowFirstColumn="0" w:firstRowLastColumn="0" w:lastRowFirstColumn="0" w:lastRowLastColumn="0"/>
+            </w:pPr>
+            <w:r>
+              <w:t>fast überall</w:t>
+            </w:r>
+          </w:p>
+        </w:tc>
+        <w:tc>
+          <w:tcPr>
+            <w:tcW w:w="2620" w:type="dxa"/>
+          </w:tcPr>
+          <w:p>
+            <w:pPr>
+              <w:cnfStyle w:val="000000000000" w:firstRow="0" w:lastRow="0" w:firstColumn="0" w:lastColumn="0" w:oddVBand="0" w:evenVBand="0" w:oddHBand="0" w:evenHBand="0" w:firstRowFirstColumn="0" w:firstRowLastColumn="0" w:lastRowFirstColumn="0" w:lastRowLastColumn="0"/>
+            </w:pPr>
+            <w:r>
+              <w:t>z.B. wenn Datenbank nicht erreichbar</w:t>
+            </w:r>
+          </w:p>
+        </w:tc>
+      </w:tr>
+      <w:tr>
+        <w:trPr>
+          <w:cnfStyle w:val="000000100000" w:firstRow="0" w:lastRow="0" w:firstColumn="0" w:lastColumn="0" w:oddVBand="0" w:evenVBand="0" w:oddHBand="1" w:evenHBand="0" w:firstRowFirstColumn="0" w:firstRowLastColumn="0" w:lastRowFirstColumn="0" w:lastRowLastColumn="0"/>
+        </w:trPr>
+        <w:tc>
+          <w:tcPr>
+            <w:cnfStyle w:val="001000000000" w:firstRow="0" w:lastRow="0" w:firstColumn="1" w:lastColumn="0" w:oddVBand="0" w:evenVBand="0" w:oddHBand="0" w:evenHBand="0" w:firstRowFirstColumn="0" w:firstRowLastColumn="0" w:lastRowFirstColumn="0" w:lastRowLastColumn="0"/>
+            <w:tcW w:w="3385" w:type="dxa"/>
+          </w:tcPr>
+          <w:p>
+            <w:r>
+              <w:t>Eindimensionale Arrays</w:t>
+            </w:r>
+          </w:p>
+        </w:tc>
+        <w:tc>
+          <w:tcPr>
+            <w:tcW w:w="3623" w:type="dxa"/>
+          </w:tcPr>
+          <w:p>
+            <w:pPr>
+              <w:cnfStyle w:val="000000100000" w:firstRow="0" w:lastRow="0" w:firstColumn="0" w:lastColumn="0" w:oddVBand="0" w:evenVBand="0" w:oddHBand="1" w:evenHBand="0" w:firstRowFirstColumn="0" w:firstRowLastColumn="0" w:lastRowFirstColumn="0" w:lastRowLastColumn="0"/>
+            </w:pPr>
+            <w:proofErr w:type="spellStart"/>
+            <w:r>
+              <w:t>UserDataLocal</w:t>
+            </w:r>
+            <w:proofErr w:type="spellEnd"/>
+            <w:r>
+              <w:t xml:space="preserve">, </w:t>
+            </w:r>
+            <w:proofErr w:type="spellStart"/>
+            <w:r>
+              <w:t>UserDataOnline</w:t>
+            </w:r>
+            <w:proofErr w:type="spellEnd"/>
+          </w:p>
+        </w:tc>
+        <w:tc>
+          <w:tcPr>
+            <w:tcW w:w="2620" w:type="dxa"/>
+          </w:tcPr>
+          <w:p>
+            <w:pPr>
+              <w:cnfStyle w:val="000000100000" w:firstRow="0" w:lastRow="0" w:firstColumn="0" w:lastColumn="0" w:oddVBand="0" w:evenVBand="0" w:oddHBand="1" w:evenHBand="0" w:firstRowFirstColumn="0" w:firstRowLastColumn="0" w:lastRowFirstColumn="0" w:lastRowLastColumn="0"/>
+            </w:pPr>
+            <w:r>
+              <w:t>um Array mit allen Scores zu bekommen</w:t>
+            </w:r>
+          </w:p>
+        </w:tc>
+      </w:tr>
+      <w:tr>
+        <w:tc>
+          <w:tcPr>
+            <w:cnfStyle w:val="001000000000" w:firstRow="0" w:lastRow="0" w:firstColumn="1" w:lastColumn="0" w:oddVBand="0" w:evenVBand="0" w:oddHBand="0" w:evenHBand="0" w:firstRowFirstColumn="0" w:firstRowLastColumn="0" w:lastRowFirstColumn="0" w:lastRowLastColumn="0"/>
+            <w:tcW w:w="3385" w:type="dxa"/>
+          </w:tcPr>
+          <w:p>
+            <w:r>
+              <w:t>Zweidimensionale Arrays</w:t>
+            </w:r>
+          </w:p>
+        </w:tc>
+        <w:tc>
+          <w:tcPr>
+            <w:tcW w:w="3623" w:type="dxa"/>
+          </w:tcPr>
+          <w:p>
+            <w:pPr>
+              <w:cnfStyle w:val="000000000000" w:firstRow="0" w:lastRow="0" w:firstColumn="0" w:lastColumn="0" w:oddVBand="0" w:evenVBand="0" w:oddHBand="0" w:evenHBand="0" w:firstRowFirstColumn="0" w:firstRowLastColumn="0" w:lastRowFirstColumn="0" w:lastRowLastColumn="0"/>
+            </w:pPr>
+            <w:proofErr w:type="spellStart"/>
+            <w:r>
+              <w:t>GameStag</w:t>
+            </w:r>
+            <w:proofErr w:type="spellEnd"/>
+          </w:p>
+        </w:tc>
+        <w:tc>
+          <w:tcPr>
+            <w:tcW w:w="2620" w:type="dxa"/>
+          </w:tcPr>
+          <w:p>
+            <w:pPr>
+              <w:cnfStyle w:val="000000000000" w:firstRow="0" w:lastRow="0" w:firstColumn="0" w:lastColumn="0" w:oddVBand="0" w:evenVBand="0" w:oddHBand="0" w:evenHBand="0" w:firstRowFirstColumn="0" w:firstRowLastColumn="0" w:lastRowFirstColumn="0" w:lastRowLastColumn="0"/>
+            </w:pPr>
+            <w:r>
+              <w:t xml:space="preserve">um </w:t>
+            </w:r>
+            <w:r>
+              <w:t>alle Cubes zu speichern</w:t>
+            </w:r>
+          </w:p>
+        </w:tc>
+      </w:tr>
+      <w:tr>
+        <w:trPr>
+          <w:cnfStyle w:val="000000100000" w:firstRow="0" w:lastRow="0" w:firstColumn="0" w:lastColumn="0" w:oddVBand="0" w:evenVBand="0" w:oddHBand="1" w:evenHBand="0" w:firstRowFirstColumn="0" w:firstRowLastColumn="0" w:lastRowFirstColumn="0" w:lastRowLastColumn="0"/>
+        </w:trPr>
+        <w:tc>
+          <w:tcPr>
+            <w:cnfStyle w:val="001000000000" w:firstRow="0" w:lastRow="0" w:firstColumn="1" w:lastColumn="0" w:oddVBand="0" w:evenVBand="0" w:oddHBand="0" w:evenHBand="0" w:firstRowFirstColumn="0" w:firstRowLastColumn="0" w:lastRowFirstColumn="0" w:lastRowLastColumn="0"/>
+            <w:tcW w:w="3385" w:type="dxa"/>
+          </w:tcPr>
+          <w:p>
+            <w:r>
+              <w:t>Array Initialisierung</w:t>
+            </w:r>
+          </w:p>
+        </w:tc>
+        <w:tc>
+          <w:tcPr>
+            <w:tcW w:w="3623" w:type="dxa"/>
+          </w:tcPr>
+          <w:p>
+            <w:pPr>
+              <w:cnfStyle w:val="000000100000" w:firstRow="0" w:lastRow="0" w:firstColumn="0" w:lastColumn="0" w:oddVBand="0" w:evenVBand="0" w:oddHBand="1" w:evenHBand="0" w:firstRowFirstColumn="0" w:firstRowLastColumn="0" w:lastRowFirstColumn="0" w:lastRowLastColumn="0"/>
+            </w:pPr>
+            <w:proofErr w:type="spellStart"/>
+            <w:r>
+              <w:t>UserDataLocal</w:t>
+            </w:r>
+            <w:proofErr w:type="spellEnd"/>
+            <w:r>
+              <w:t xml:space="preserve">, </w:t>
+            </w:r>
+            <w:proofErr w:type="spellStart"/>
+            <w:r>
+              <w:t>UserDataOnline</w:t>
+            </w:r>
+            <w:proofErr w:type="spellEnd"/>
+            <w:r>
+              <w:t xml:space="preserve">, </w:t>
+            </w:r>
+            <w:proofErr w:type="spellStart"/>
+            <w:r>
+              <w:t>GameStage</w:t>
+            </w:r>
+            <w:proofErr w:type="spellEnd"/>
+          </w:p>
+        </w:tc>
+        <w:tc>
+          <w:tcPr>
+            <w:tcW w:w="2620" w:type="dxa"/>
+          </w:tcPr>
+          <w:p>
+            <w:pPr>
+              <w:cnfStyle w:val="000000100000" w:firstRow="0" w:lastRow="0" w:firstColumn="0" w:lastColumn="0" w:oddVBand="0" w:evenVBand="0" w:oddHBand="1" w:evenHBand="0" w:firstRowFirstColumn="0" w:firstRowLastColumn="0" w:lastRowFirstColumn="0" w:lastRowLastColumn="0"/>
+            </w:pPr>
+          </w:p>
+        </w:tc>
+      </w:tr>
+      <w:tr>
+        <w:tc>
+          <w:tcPr>
+            <w:cnfStyle w:val="001000000000" w:firstRow="0" w:lastRow="0" w:firstColumn="1" w:lastColumn="0" w:oddVBand="0" w:evenVBand="0" w:oddHBand="0" w:evenHBand="0" w:firstRowFirstColumn="0" w:firstRowLastColumn="0" w:lastRowFirstColumn="0" w:lastRowLastColumn="0"/>
+            <w:tcW w:w="3385" w:type="dxa"/>
+          </w:tcPr>
+          <w:p>
+            <w:proofErr w:type="spellStart"/>
+            <w:r>
+              <w:t>for</w:t>
+            </w:r>
+            <w:proofErr w:type="spellEnd"/>
+            <w:r>
+              <w:t xml:space="preserve"> </w:t>
+            </w:r>
+            <w:proofErr w:type="spellStart"/>
+            <w:r>
+              <w:t>each</w:t>
+            </w:r>
+            <w:proofErr w:type="spellEnd"/>
+            <w:r>
+              <w:t xml:space="preserve"> schleifen</w:t>
+            </w:r>
+          </w:p>
+        </w:tc>
+        <w:tc>
+          <w:tcPr>
+            <w:tcW w:w="3623" w:type="dxa"/>
+          </w:tcPr>
+          <w:p>
+            <w:pPr>
+              <w:cnfStyle w:val="000000000000" w:firstRow="0" w:lastRow="0" w:firstColumn="0" w:lastColumn="0" w:oddVBand="0" w:evenVBand="0" w:oddHBand="0" w:evenHBand="0" w:firstRowFirstColumn="0" w:firstRowLastColumn="0" w:lastRowFirstColumn="0" w:lastRowLastColumn="0"/>
+            </w:pPr>
+            <w:proofErr w:type="spellStart"/>
+            <w:r>
+              <w:t>UserDataLocal</w:t>
+            </w:r>
+            <w:proofErr w:type="spellEnd"/>
+            <w:r>
+              <w:t xml:space="preserve">, </w:t>
+            </w:r>
+            <w:proofErr w:type="spellStart"/>
+            <w:r>
+              <w:t>UserDataOnline</w:t>
+            </w:r>
+            <w:proofErr w:type="spellEnd"/>
+          </w:p>
+        </w:tc>
+        <w:tc>
+          <w:tcPr>
+            <w:tcW w:w="2620" w:type="dxa"/>
+          </w:tcPr>
+          <w:p>
+            <w:pPr>
+              <w:cnfStyle w:val="000000000000" w:firstRow="0" w:lastRow="0" w:firstColumn="0" w:lastColumn="0" w:oddVBand="0" w:evenVBand="0" w:oddHBand="0" w:evenHBand="0" w:firstRowFirstColumn="0" w:firstRowLastColumn="0" w:lastRowFirstColumn="0" w:lastRowLastColumn="0"/>
+            </w:pPr>
+            <w:r>
+              <w:t>um Highscore von erstem Spieler aus Liste zu bekommen</w:t>
+            </w:r>
+          </w:p>
+        </w:tc>
+      </w:tr>
+      <w:tr>
+        <w:trPr>
+          <w:cnfStyle w:val="000000100000" w:firstRow="0" w:lastRow="0" w:firstColumn="0" w:lastColumn="0" w:oddVBand="0" w:evenVBand="0" w:oddHBand="1" w:evenHBand="0" w:firstRowFirstColumn="0" w:firstRowLastColumn="0" w:lastRowFirstColumn="0" w:lastRowLastColumn="0"/>
+        </w:trPr>
+        <w:tc>
+          <w:tcPr>
+            <w:cnfStyle w:val="001000000000" w:firstRow="0" w:lastRow="0" w:firstColumn="1" w:lastColumn="0" w:oddVBand="0" w:evenVBand="0" w:oddHBand="0" w:evenHBand="0" w:firstRowFirstColumn="0" w:firstRowLastColumn="0" w:lastRowFirstColumn="0" w:lastRowLastColumn="0"/>
+            <w:tcW w:w="3385" w:type="dxa"/>
+          </w:tcPr>
+          <w:p>
+            <w:proofErr w:type="spellStart"/>
+            <w:r>
+              <w:t>String.format</w:t>
+            </w:r>
+            <w:proofErr w:type="spellEnd"/>
+            <w:r>
+              <w:t>()</w:t>
+            </w:r>
+          </w:p>
+        </w:tc>
+        <w:tc>
+          <w:tcPr>
+            <w:tcW w:w="3623" w:type="dxa"/>
+          </w:tcPr>
+          <w:p>
+            <w:pPr>
+              <w:cnfStyle w:val="000000100000" w:firstRow="0" w:lastRow="0" w:firstColumn="0" w:lastColumn="0" w:oddVBand="0" w:evenVBand="0" w:oddHBand="1" w:evenHBand="0" w:firstRowFirstColumn="0" w:firstRowLastColumn="0" w:lastRowFirstColumn="0" w:lastRowLastColumn="0"/>
+            </w:pPr>
+            <w:proofErr w:type="spellStart"/>
+            <w:r>
+              <w:t>LeaderboradController</w:t>
+            </w:r>
+            <w:proofErr w:type="spellEnd"/>
+          </w:p>
+        </w:tc>
+        <w:tc>
+          <w:tcPr>
+            <w:tcW w:w="2620" w:type="dxa"/>
+          </w:tcPr>
+          <w:p>
+            <w:pPr>
+              <w:cnfStyle w:val="000000100000" w:firstRow="0" w:lastRow="0" w:firstColumn="0" w:lastColumn="0" w:oddVBand="0" w:evenVBand="0" w:oddHBand="1" w:evenHBand="0" w:firstRowFirstColumn="0" w:firstRowLastColumn="0" w:lastRowFirstColumn="0" w:lastRowLastColumn="0"/>
+            </w:pPr>
+            <w:r>
+              <w:t>um Spielzeit darzustellen</w:t>
+            </w:r>
+          </w:p>
+        </w:tc>
+      </w:tr>
+      <w:tr>
+        <w:tc>
+          <w:tcPr>
+            <w:cnfStyle w:val="001000000000" w:firstRow="0" w:lastRow="0" w:firstColumn="1" w:lastColumn="0" w:oddVBand="0" w:evenVBand="0" w:oddHBand="0" w:evenHBand="0" w:firstRowFirstColumn="0" w:firstRowLastColumn="0" w:lastRowFirstColumn="0" w:lastRowLastColumn="0"/>
+            <w:tcW w:w="3385" w:type="dxa"/>
+          </w:tcPr>
+          <w:p>
+            <w:r>
+              <w:t>Grafische Oberfläche</w:t>
+            </w:r>
+          </w:p>
+        </w:tc>
+        <w:tc>
+          <w:tcPr>
+            <w:tcW w:w="3623" w:type="dxa"/>
+          </w:tcPr>
+          <w:p>
+            <w:pPr>
+              <w:cnfStyle w:val="000000000000" w:firstRow="0" w:lastRow="0" w:firstColumn="0" w:lastColumn="0" w:oddVBand="0" w:evenVBand="0" w:oddHBand="0" w:evenHBand="0" w:firstRowFirstColumn="0" w:firstRowLastColumn="0" w:lastRowFirstColumn="0" w:lastRowLastColumn="0"/>
+            </w:pPr>
+            <w:r>
+              <w:t>jede …GUI Klasse</w:t>
+            </w:r>
+          </w:p>
+        </w:tc>
+        <w:tc>
+          <w:tcPr>
+            <w:tcW w:w="2620" w:type="dxa"/>
+          </w:tcPr>
+          <w:p>
+            <w:pPr>
+              <w:cnfStyle w:val="000000000000" w:firstRow="0" w:lastRow="0" w:firstColumn="0" w:lastColumn="0" w:oddVBand="0" w:evenVBand="0" w:oddHBand="0" w:evenHBand="0" w:firstRowFirstColumn="0" w:firstRowLastColumn="0" w:lastRowFirstColumn="0" w:lastRowLastColumn="0"/>
+            </w:pPr>
+          </w:p>
+        </w:tc>
+      </w:tr>
+      <w:tr>
+        <w:trPr>
+          <w:cnfStyle w:val="000000100000" w:firstRow="0" w:lastRow="0" w:firstColumn="0" w:lastColumn="0" w:oddVBand="0" w:evenVBand="0" w:oddHBand="1" w:evenHBand="0" w:firstRowFirstColumn="0" w:firstRowLastColumn="0" w:lastRowFirstColumn="0" w:lastRowLastColumn="0"/>
+        </w:trPr>
+        <w:tc>
+          <w:tcPr>
+            <w:cnfStyle w:val="001000000000" w:firstRow="0" w:lastRow="0" w:firstColumn="1" w:lastColumn="0" w:oddVBand="0" w:evenVBand="0" w:oddHBand="0" w:evenHBand="0" w:firstRowFirstColumn="0" w:firstRowLastColumn="0" w:lastRowFirstColumn="0" w:lastRowLastColumn="0"/>
+            <w:tcW w:w="3385" w:type="dxa"/>
+          </w:tcPr>
+          <w:p>
+            <w:r>
+              <w:t>Checkstyle</w:t>
+            </w:r>
+          </w:p>
+        </w:tc>
+        <w:tc>
+          <w:tcPr>
+            <w:tcW w:w="3623" w:type="dxa"/>
+          </w:tcPr>
+          <w:p>
+            <w:pPr>
+              <w:cnfStyle w:val="000000100000" w:firstRow="0" w:lastRow="0" w:firstColumn="0" w:lastColumn="0" w:oddVBand="0" w:evenVBand="0" w:oddHBand="1" w:evenHBand="0" w:firstRowFirstColumn="0" w:firstRowLastColumn="0" w:lastRowFirstColumn="0" w:lastRowLastColumn="0"/>
+            </w:pPr>
+            <w:r>
+              <w:t>jede Klasse</w:t>
+            </w:r>
+          </w:p>
+        </w:tc>
+        <w:tc>
+          <w:tcPr>
+            <w:tcW w:w="2620" w:type="dxa"/>
+          </w:tcPr>
+          <w:p>
+            <w:pPr>
+              <w:cnfStyle w:val="000000100000" w:firstRow="0" w:lastRow="0" w:firstColumn="0" w:lastColumn="0" w:oddVBand="0" w:evenVBand="0" w:oddHBand="1" w:evenHBand="0" w:firstRowFirstColumn="0" w:firstRowLastColumn="0" w:lastRowFirstColumn="0" w:lastRowLastColumn="0"/>
+            </w:pPr>
+            <w:r>
+              <w:t>einheitlich</w:t>
+            </w:r>
+          </w:p>
+        </w:tc>
+      </w:tr>
+    </w:tbl>
+    <w:p/>
+    <w:p>
+      <w:pPr>
+        <w:pStyle w:val="berschrift1"/>
+        <w:numPr>
+          <w:ilvl w:val="0"/>
+          <w:numId w:val="12"/>
+        </w:numPr>
+        <w:tabs>
+          <w:tab w:val="clear" w:pos="864"/>
+        </w:tabs>
+        <w:spacing w:line="240" w:lineRule="auto"/>
+        <w:ind w:left="431" w:hanging="431"/>
+        <w:jc w:val="both"/>
+      </w:pPr>
+      <w:bookmarkStart w:id="18" w:name="_Toc101218535"/>
+      <w:r>
+        <w:t>Ress</w:t>
+      </w:r>
+      <w:r>
+        <w:t>ourcen</w:t>
+      </w:r>
+      <w:bookmarkEnd w:id="18"/>
     </w:p>
     <w:p>
       <w:pPr>
@@ -4197,83 +6227,82 @@
         <w:ind w:left="578" w:hanging="578"/>
         <w:jc w:val="both"/>
       </w:pPr>
-      <w:bookmarkStart w:id="14" w:name="_Zusätzliches_Know-How"/>
-      <w:bookmarkStart w:id="15" w:name="_Toc95901705"/>
-      <w:bookmarkEnd w:id="14"/>
-      <w:r>
-        <w:t>Zusätzliches Know-How</w:t>
-      </w:r>
-      <w:bookmarkEnd w:id="15"/>
-    </w:p>
-    <w:p>
-      <w:pPr>
-        <w:pStyle w:val="Aufzhlungszeichen"/>
-      </w:pPr>
-      <w:r>
-        <w:t>Erweiterte JavaFX Kenntnisse</w:t>
-      </w:r>
-    </w:p>
-    <w:p>
-      <w:pPr>
-        <w:pStyle w:val="Aufzhlungszeichen"/>
-      </w:pPr>
-      <w:r>
-        <w:t>SceneBuilder und Implementierung von FXML Files</w:t>
-      </w:r>
-    </w:p>
-    <w:p>
-      <w:pPr>
-        <w:pStyle w:val="Aufzhlungszeichen"/>
-      </w:pPr>
-      <w:r>
-        <w:t>KeyEvents</w:t>
-      </w:r>
-      <w:r>
-        <w:t xml:space="preserve"> (für Tastatureingaben)</w:t>
-      </w:r>
-    </w:p>
-    <w:p>
-      <w:pPr>
-        <w:pStyle w:val="Aufzhlungszeichen"/>
-      </w:pPr>
-      <w:proofErr w:type="spellStart"/>
-      <w:r>
-        <w:t>MediaPlayer</w:t>
-      </w:r>
-      <w:proofErr w:type="spellEnd"/>
-    </w:p>
-    <w:p>
-      <w:pPr>
-        <w:pStyle w:val="Aufzhlungszeichen"/>
-      </w:pPr>
-      <w:r>
-        <w:t>Datenbank (</w:t>
-      </w:r>
-      <w:proofErr w:type="spellStart"/>
-      <w:r>
-        <w:t>MariaDB</w:t>
-      </w:r>
-      <w:proofErr w:type="spellEnd"/>
-      <w:r>
-        <w:t>)</w:t>
-      </w:r>
-    </w:p>
-    <w:p>
-      <w:pPr>
-        <w:pStyle w:val="Aufzhlungszeichen"/>
-      </w:pPr>
-      <w:proofErr w:type="spellStart"/>
-      <w:r>
-        <w:t>FileIO</w:t>
-      </w:r>
-      <w:proofErr w:type="spellEnd"/>
-    </w:p>
-    <w:p>
-      <w:pPr>
-        <w:pStyle w:val="Aufzhlungszeichen"/>
-      </w:pPr>
-      <w:r>
-        <w:t>Properties</w:t>
+      <w:bookmarkStart w:id="19" w:name="_Toc101218536"/>
+      <w:r>
+        <w:t>GIT</w:t>
+      </w:r>
+      <w:bookmarkEnd w:id="19"/>
+    </w:p>
+    <w:p>
+      <w:r>
+        <w:t xml:space="preserve">Das Projekt </w:t>
+      </w:r>
+      <w:r>
+        <w:t>wird auf den</w:t>
+      </w:r>
+      <w:r>
+        <w:t xml:space="preserve"> Schul-Git-Server unter </w:t>
+      </w:r>
+      <w:r>
+        <w:t>„2</w:t>
+      </w:r>
+      <w:r>
+        <w:t>1_2ci/public/projekt02_JavaTetris</w:t>
+      </w:r>
+      <w:r>
+        <w:t xml:space="preserve">“ </w:t>
+      </w:r>
+      <w:r>
+        <w:t xml:space="preserve">und </w:t>
+      </w:r>
+      <w:r>
+        <w:t xml:space="preserve">auf </w:t>
+      </w:r>
+      <w:r>
+        <w:t>das private Repository „</w:t>
+      </w:r>
+      <w:hyperlink r:id="rId15" w:history="1">
+        <w:r>
+          <w:rPr>
+            <w:rStyle w:val="Hyperlink"/>
+            <w:rFonts w:ascii="Trebuchet MS" w:hAnsi="Trebuchet MS"/>
+            <w:sz w:val="20"/>
+          </w:rPr>
+          <w:t>https://github.com/EinSev/JavaTetris</w:t>
+        </w:r>
+      </w:hyperlink>
+      <w:r>
+        <w:rPr>
+          <w:rStyle w:val="Hyperlink"/>
+          <w:rFonts w:ascii="Trebuchet MS" w:hAnsi="Trebuchet MS"/>
+          <w:sz w:val="20"/>
+        </w:rPr>
+        <w:t>“</w:t>
+      </w:r>
+      <w:r>
+        <w:t xml:space="preserve"> </w:t>
+      </w:r>
+      <w:r>
+        <w:t>gepusht.</w:t>
+      </w:r>
+      <w:r>
+        <w:t xml:space="preserve"> Befehle dazu findet man in </w:t>
+      </w:r>
+      <w:hyperlink r:id="rId16" w:history="1">
+        <w:r>
+          <w:rPr>
+            <w:rStyle w:val="Hyperlink"/>
+            <w:rFonts w:ascii="Trebuchet MS" w:hAnsi="Trebuchet MS"/>
+            <w:sz w:val="20"/>
+          </w:rPr>
+          <w:t>README.md</w:t>
+        </w:r>
+      </w:hyperlink>
+      <w:r>
+        <w:t>.</w:t>
+      </w:r>
+      <w:r>
+        <w:t xml:space="preserve"> </w:t>
       </w:r>
     </w:p>
     <w:p>
@@ -4291,10 +6320,237 @@
         <w:ind w:left="578" w:hanging="578"/>
         <w:jc w:val="both"/>
       </w:pPr>
+      <w:bookmarkStart w:id="20" w:name="_Toc101218537"/>
+      <w:r>
+        <w:t>GUI</w:t>
+      </w:r>
+      <w:bookmarkEnd w:id="20"/>
+    </w:p>
+    <w:p>
+      <w:pPr>
+        <w:rPr>
+          <w:lang w:val="de-AT"/>
+        </w:rPr>
+      </w:pPr>
+      <w:r>
+        <w:rPr>
+          <w:lang w:val="de-AT"/>
+        </w:rPr>
+        <w:t>Die grafische Benutzeroberfläche wird mit JavaFX umgesetzt</w:t>
+      </w:r>
+      <w:r>
+        <w:rPr>
+          <w:lang w:val="de-AT"/>
+        </w:rPr>
+        <w:t xml:space="preserve">, zur Hilfe wird mit dem Programm </w:t>
+      </w:r>
+      <w:hyperlink r:id="rId17" w:history="1">
+        <w:r>
+          <w:rPr>
+            <w:rStyle w:val="Hyperlink"/>
+            <w:rFonts w:ascii="Trebuchet MS" w:hAnsi="Trebuchet MS"/>
+            <w:sz w:val="20"/>
+            <w:lang w:val="de-AT"/>
+          </w:rPr>
+          <w:t>SceneBuilder</w:t>
+        </w:r>
+      </w:hyperlink>
+      <w:r>
+        <w:rPr>
+          <w:lang w:val="de-AT"/>
+        </w:rPr>
+        <w:t xml:space="preserve"> gearbeitet</w:t>
+      </w:r>
+      <w:r>
+        <w:rPr>
+          <w:lang w:val="de-AT"/>
+        </w:rPr>
+        <w:t>.</w:t>
+      </w:r>
+    </w:p>
+    <w:p>
+      <w:pPr>
+        <w:pStyle w:val="berschrift2"/>
+        <w:numPr>
+          <w:ilvl w:val="1"/>
+          <w:numId w:val="12"/>
+        </w:numPr>
+        <w:tabs>
+          <w:tab w:val="clear" w:pos="510"/>
+          <w:tab w:val="clear" w:pos="1008"/>
+        </w:tabs>
+        <w:spacing w:after="240" w:line="240" w:lineRule="auto"/>
+        <w:ind w:left="578" w:hanging="578"/>
+        <w:jc w:val="both"/>
+      </w:pPr>
+      <w:bookmarkStart w:id="21" w:name="_Zusätzliches_Know-How"/>
+      <w:bookmarkStart w:id="22" w:name="_Toc101218538"/>
+      <w:bookmarkEnd w:id="21"/>
+      <w:r>
+        <w:t>Zusätzliches Know-How</w:t>
+      </w:r>
+      <w:bookmarkEnd w:id="22"/>
+    </w:p>
+    <w:p>
+      <w:pPr>
+        <w:pStyle w:val="Aufzhlungszeichen"/>
+      </w:pPr>
+      <w:r>
+        <w:t>Erweiterte JavaFX Kenntnisse</w:t>
+      </w:r>
+    </w:p>
+    <w:p>
+      <w:pPr>
+        <w:pStyle w:val="Aufzhlungszeichen"/>
+      </w:pPr>
+      <w:r>
+        <w:t>SceneBuilder und Implementierung von FXML Files</w:t>
+      </w:r>
+    </w:p>
+    <w:p>
+      <w:pPr>
+        <w:pStyle w:val="Aufzhlungszeichen"/>
+      </w:pPr>
+      <w:r>
+        <w:t>KeyEvents</w:t>
+      </w:r>
+      <w:r>
+        <w:t xml:space="preserve"> (für Tastatureingaben)</w:t>
+      </w:r>
+    </w:p>
+    <w:p>
+      <w:pPr>
+        <w:pStyle w:val="Aufzhlungszeichen"/>
+      </w:pPr>
+      <w:proofErr w:type="spellStart"/>
       <w:r>
         <w:lastRenderedPageBreak/>
+        <w:t>MediaPlayer</w:t>
+      </w:r>
+      <w:proofErr w:type="spellEnd"/>
+    </w:p>
+    <w:p>
+      <w:pPr>
+        <w:pStyle w:val="Aufzhlungszeichen"/>
+      </w:pPr>
+      <w:r>
+        <w:t>Datenbank (</w:t>
+      </w:r>
+      <w:proofErr w:type="spellStart"/>
+      <w:r>
+        <w:t>MariaDB</w:t>
+      </w:r>
+      <w:proofErr w:type="spellEnd"/>
+      <w:r>
+        <w:t>)</w:t>
+      </w:r>
+    </w:p>
+    <w:p>
+      <w:pPr>
+        <w:pStyle w:val="Aufzhlungszeichen"/>
+      </w:pPr>
+      <w:proofErr w:type="spellStart"/>
+      <w:r>
+        <w:t>FileIO</w:t>
+      </w:r>
+      <w:proofErr w:type="spellEnd"/>
+    </w:p>
+    <w:p>
+      <w:pPr>
+        <w:pStyle w:val="Aufzhlungszeichen"/>
+      </w:pPr>
+      <w:r>
+        <w:t>Properties</w:t>
+      </w:r>
+    </w:p>
+    <w:p>
+      <w:pPr>
+        <w:pStyle w:val="Aufzhlungszeichen"/>
+      </w:pPr>
+      <w:proofErr w:type="spellStart"/>
+      <w:r>
+        <w:t>Discord</w:t>
+      </w:r>
+      <w:proofErr w:type="spellEnd"/>
+      <w:r>
+        <w:t xml:space="preserve"> RPC</w:t>
+      </w:r>
+    </w:p>
+    <w:p>
+      <w:pPr>
+        <w:pStyle w:val="Aufzhlungszeichen"/>
+      </w:pPr>
+      <w:r>
+        <w:t>Projekt zu .</w:t>
+      </w:r>
+      <w:proofErr w:type="spellStart"/>
+      <w:r>
+        <w:t>jar</w:t>
+      </w:r>
+      <w:proofErr w:type="spellEnd"/>
+    </w:p>
+    <w:p>
+      <w:pPr>
+        <w:pStyle w:val="Aufzhlungszeichen"/>
+      </w:pPr>
+      <w:r>
+        <w:t>.</w:t>
+      </w:r>
+      <w:proofErr w:type="spellStart"/>
+      <w:r>
+        <w:t>jar</w:t>
+      </w:r>
+      <w:proofErr w:type="spellEnd"/>
+      <w:r>
+        <w:t xml:space="preserve"> zu .exe (Launch4j)</w:t>
+      </w:r>
+    </w:p>
+    <w:p>
+      <w:pPr>
+        <w:pStyle w:val="Aufzhlungszeichen"/>
+      </w:pPr>
+      <w:proofErr w:type="spellStart"/>
+      <w:r>
+        <w:t>HttpsURLConnection</w:t>
+      </w:r>
+      <w:proofErr w:type="spellEnd"/>
+    </w:p>
+    <w:p>
+      <w:pPr>
+        <w:pStyle w:val="Aufzhlungszeichen"/>
+      </w:pPr>
+      <w:r>
+        <w:t>Threads</w:t>
+      </w:r>
+    </w:p>
+    <w:p>
+      <w:pPr>
+        <w:pStyle w:val="Aufzhlungszeichen"/>
+      </w:pPr>
+      <w:r>
+        <w:t>Listen</w:t>
+      </w:r>
+    </w:p>
+    <w:p>
+      <w:pPr>
+        <w:pStyle w:val="berschrift2"/>
+        <w:numPr>
+          <w:ilvl w:val="1"/>
+          <w:numId w:val="12"/>
+        </w:numPr>
+        <w:tabs>
+          <w:tab w:val="clear" w:pos="510"/>
+          <w:tab w:val="clear" w:pos="1008"/>
+        </w:tabs>
+        <w:spacing w:after="240" w:line="240" w:lineRule="auto"/>
+        <w:ind w:left="578" w:hanging="578"/>
+        <w:jc w:val="both"/>
+      </w:pPr>
+      <w:bookmarkStart w:id="23" w:name="_Toc101218539"/>
+      <w:r>
         <w:t>Tests</w:t>
       </w:r>
+      <w:bookmarkEnd w:id="23"/>
     </w:p>
     <w:p>
       <w:r>
@@ -4324,14 +6580,14 @@
         <w:ind w:left="431" w:hanging="431"/>
         <w:jc w:val="both"/>
       </w:pPr>
-      <w:bookmarkStart w:id="16" w:name="_Toc95901706"/>
-      <w:bookmarkStart w:id="17" w:name="_Toc211580401"/>
-      <w:bookmarkStart w:id="18" w:name="_Toc226030650"/>
+      <w:bookmarkStart w:id="24" w:name="_Toc211580401"/>
+      <w:bookmarkStart w:id="25" w:name="_Toc226030650"/>
+      <w:bookmarkStart w:id="26" w:name="_Toc101218540"/>
       <w:r>
         <w:lastRenderedPageBreak/>
         <w:t>Richtlinien</w:t>
       </w:r>
-      <w:bookmarkEnd w:id="16"/>
+      <w:bookmarkEnd w:id="26"/>
     </w:p>
     <w:p>
       <w:pPr>
@@ -4494,11 +6750,11 @@
         <w:ind w:left="432"/>
         <w:jc w:val="both"/>
       </w:pPr>
-      <w:bookmarkStart w:id="19" w:name="_Toc211580409"/>
-      <w:bookmarkStart w:id="20" w:name="_Toc226030658"/>
-      <w:bookmarkStart w:id="21" w:name="_Toc95901707"/>
-      <w:bookmarkEnd w:id="17"/>
-      <w:bookmarkEnd w:id="18"/>
+      <w:bookmarkStart w:id="27" w:name="_Toc211580409"/>
+      <w:bookmarkStart w:id="28" w:name="_Toc226030658"/>
+      <w:bookmarkStart w:id="29" w:name="_Toc101218541"/>
+      <w:bookmarkEnd w:id="24"/>
+      <w:bookmarkEnd w:id="25"/>
       <w:r>
         <w:lastRenderedPageBreak/>
         <w:t>Us</w:t>
@@ -4509,9 +6765,9 @@
       <w:r>
         <w:t>Cases</w:t>
       </w:r>
-      <w:bookmarkEnd w:id="19"/>
-      <w:bookmarkEnd w:id="20"/>
-      <w:bookmarkEnd w:id="21"/>
+      <w:bookmarkEnd w:id="27"/>
+      <w:bookmarkEnd w:id="28"/>
+      <w:bookmarkEnd w:id="29"/>
       <w:r>
         <w:t xml:space="preserve"> </w:t>
       </w:r>
@@ -4531,17 +6787,17 @@
         <w:ind w:left="578" w:hanging="578"/>
         <w:jc w:val="both"/>
       </w:pPr>
-      <w:bookmarkStart w:id="22" w:name="_Toc206900326"/>
-      <w:bookmarkStart w:id="23" w:name="_Toc211580416"/>
-      <w:bookmarkStart w:id="24" w:name="_Toc226030665"/>
-      <w:bookmarkStart w:id="25" w:name="_Toc95901708"/>
+      <w:bookmarkStart w:id="30" w:name="_Toc206900326"/>
+      <w:bookmarkStart w:id="31" w:name="_Toc211580416"/>
+      <w:bookmarkStart w:id="32" w:name="_Toc226030665"/>
+      <w:bookmarkStart w:id="33" w:name="_Toc101218542"/>
       <w:r>
         <w:t>Logisches Ablaufdiagramm</w:t>
       </w:r>
-      <w:bookmarkEnd w:id="22"/>
-      <w:bookmarkEnd w:id="23"/>
-      <w:bookmarkEnd w:id="24"/>
-      <w:bookmarkEnd w:id="25"/>
+      <w:bookmarkEnd w:id="30"/>
+      <w:bookmarkEnd w:id="31"/>
+      <w:bookmarkEnd w:id="32"/>
+      <w:bookmarkEnd w:id="33"/>
     </w:p>
     <w:p>
       <w:r>
@@ -4571,9 +6827,9 @@
         <w:pStyle w:val="Beschriftung"/>
         <w:jc w:val="center"/>
       </w:pPr>
-      <w:bookmarkStart w:id="26" w:name="_Toc206900327"/>
-      <w:bookmarkStart w:id="27" w:name="_Toc211580417"/>
-      <w:bookmarkStart w:id="28" w:name="_Toc226030666"/>
+      <w:bookmarkStart w:id="34" w:name="_Toc206900327"/>
+      <w:bookmarkStart w:id="35" w:name="_Toc211580417"/>
+      <w:bookmarkStart w:id="36" w:name="_Toc226030666"/>
       <w:r>
         <w:rPr>
           <w:noProof/>
@@ -4646,13 +6902,13 @@
         <w:ind w:left="578" w:hanging="578"/>
         <w:jc w:val="both"/>
       </w:pPr>
-      <w:bookmarkStart w:id="29" w:name="_Toc206900328"/>
-      <w:bookmarkStart w:id="30" w:name="_Toc211580418"/>
-      <w:bookmarkStart w:id="31" w:name="_Toc226030667"/>
-      <w:bookmarkStart w:id="32" w:name="_Toc95901709"/>
-      <w:bookmarkEnd w:id="26"/>
-      <w:bookmarkEnd w:id="27"/>
-      <w:bookmarkEnd w:id="28"/>
+      <w:bookmarkStart w:id="37" w:name="_Toc206900328"/>
+      <w:bookmarkStart w:id="38" w:name="_Toc211580418"/>
+      <w:bookmarkStart w:id="39" w:name="_Toc226030667"/>
+      <w:bookmarkStart w:id="40" w:name="_Toc101218543"/>
+      <w:bookmarkEnd w:id="34"/>
+      <w:bookmarkEnd w:id="35"/>
+      <w:bookmarkEnd w:id="36"/>
       <w:r>
         <w:rPr>
           <w:rFonts w:cs="Times New Roman"/>
@@ -4708,13 +6964,13 @@
           </wp:anchor>
         </w:drawing>
       </w:r>
-      <w:bookmarkEnd w:id="29"/>
-      <w:bookmarkEnd w:id="30"/>
-      <w:bookmarkEnd w:id="31"/>
+      <w:bookmarkEnd w:id="37"/>
+      <w:bookmarkEnd w:id="38"/>
+      <w:bookmarkEnd w:id="39"/>
       <w:r>
         <w:t>Skizzen</w:t>
       </w:r>
-      <w:bookmarkEnd w:id="32"/>
+      <w:bookmarkEnd w:id="40"/>
     </w:p>
     <w:p>
       <w:r>
@@ -4963,10 +7219,12 @@
         <w:ind w:left="432"/>
         <w:jc w:val="both"/>
       </w:pPr>
+      <w:bookmarkStart w:id="41" w:name="_Toc101218544"/>
       <w:r>
         <w:lastRenderedPageBreak/>
         <w:t>Änderungen</w:t>
       </w:r>
+      <w:bookmarkEnd w:id="41"/>
     </w:p>
     <w:p>
       <w:pPr>
@@ -4983,9 +7241,11 @@
         <w:ind w:left="578" w:hanging="578"/>
         <w:jc w:val="both"/>
       </w:pPr>
+      <w:bookmarkStart w:id="42" w:name="_Toc101218545"/>
       <w:r>
         <w:t>Change Requests</w:t>
       </w:r>
+      <w:bookmarkEnd w:id="42"/>
     </w:p>
     <w:p>
       <w:pPr>
@@ -5061,12 +7321,14 @@
         <w:ind w:left="578" w:hanging="578"/>
         <w:jc w:val="both"/>
       </w:pPr>
+      <w:bookmarkStart w:id="43" w:name="_Toc101218546"/>
       <w:r>
         <w:t>Zwischenabgabe</w:t>
       </w:r>
       <w:r>
         <w:t xml:space="preserve"> | 21.03.2022</w:t>
       </w:r>
+      <w:bookmarkEnd w:id="43"/>
     </w:p>
     <w:p>
       <w:pPr>
@@ -5087,7 +7349,23 @@
             <w:rFonts w:ascii="Trebuchet MS" w:hAnsi="Trebuchet MS"/>
             <w:sz w:val="20"/>
           </w:rPr>
-          <w:t>tabelle</w:t>
+          <w:t>t</w:t>
+        </w:r>
+        <w:r>
+          <w:rPr>
+            <w:rStyle w:val="Hyperlink"/>
+            <w:rFonts w:ascii="Trebuchet MS" w:hAnsi="Trebuchet MS"/>
+            <w:sz w:val="20"/>
+          </w:rPr>
+          <w:t>a</w:t>
+        </w:r>
+        <w:r>
+          <w:rPr>
+            <w:rStyle w:val="Hyperlink"/>
+            <w:rFonts w:ascii="Trebuchet MS" w:hAnsi="Trebuchet MS"/>
+            <w:sz w:val="20"/>
+          </w:rPr>
+          <w:t>belle</w:t>
         </w:r>
       </w:hyperlink>
       <w:r>
@@ -5136,6 +7414,112 @@
       </w:hyperlink>
       <w:r>
         <w:t xml:space="preserve"> erweitert</w:t>
+      </w:r>
+    </w:p>
+    <w:p>
+      <w:pPr>
+        <w:pStyle w:val="Aufzhlungszeichen"/>
+        <w:numPr>
+          <w:ilvl w:val="0"/>
+          <w:numId w:val="0"/>
+        </w:numPr>
+      </w:pPr>
+    </w:p>
+    <w:p>
+      <w:pPr>
+        <w:pStyle w:val="berschrift2"/>
+        <w:numPr>
+          <w:ilvl w:val="1"/>
+          <w:numId w:val="12"/>
+        </w:numPr>
+        <w:tabs>
+          <w:tab w:val="clear" w:pos="510"/>
+          <w:tab w:val="clear" w:pos="1008"/>
+        </w:tabs>
+        <w:spacing w:after="240" w:line="240" w:lineRule="auto"/>
+        <w:ind w:left="578" w:hanging="578"/>
+        <w:jc w:val="both"/>
+      </w:pPr>
+      <w:bookmarkStart w:id="44" w:name="_Toc101218547"/>
+      <w:r>
+        <w:t>Finale Abgabe | 18.04.2022</w:t>
+      </w:r>
+      <w:bookmarkEnd w:id="44"/>
+    </w:p>
+    <w:p>
+      <w:pPr>
+        <w:pStyle w:val="Listenabsatz"/>
+      </w:pPr>
+      <w:hyperlink w:anchor="_Fortschritts_Tabelle" w:history="1">
+        <w:r>
+          <w:rPr>
+            <w:rStyle w:val="Hyperlink"/>
+            <w:rFonts w:ascii="Trebuchet MS" w:hAnsi="Trebuchet MS"/>
+            <w:sz w:val="20"/>
+          </w:rPr>
+          <w:t>Fortschrittstabelle</w:t>
+        </w:r>
+      </w:hyperlink>
+      <w:r>
+        <w:t xml:space="preserve"> eingefügt</w:t>
+      </w:r>
+    </w:p>
+    <w:p>
+      <w:pPr>
+        <w:pStyle w:val="Listenabsatz"/>
+      </w:pPr>
+      <w:hyperlink w:anchor="_SEW_Inhalte" w:history="1">
+        <w:r>
+          <w:rPr>
+            <w:rStyle w:val="Hyperlink"/>
+            <w:rFonts w:ascii="Trebuchet MS" w:hAnsi="Trebuchet MS"/>
+            <w:sz w:val="20"/>
+          </w:rPr>
+          <w:t>SEW Inhalte</w:t>
+        </w:r>
+      </w:hyperlink>
+      <w:r>
+        <w:t xml:space="preserve"> Tabelle eingefügt</w:t>
+      </w:r>
+    </w:p>
+    <w:p>
+      <w:pPr>
+        <w:pStyle w:val="Listenabsatz"/>
+      </w:pPr>
+      <w:hyperlink w:anchor="_Zusätzliches_Know-How" w:history="1">
+        <w:proofErr w:type="spellStart"/>
+        <w:proofErr w:type="gramStart"/>
+        <w:r>
+          <w:rPr>
+            <w:rStyle w:val="Hyperlink"/>
+            <w:rFonts w:ascii="Trebuchet MS" w:hAnsi="Trebuchet MS"/>
+            <w:sz w:val="20"/>
+          </w:rPr>
+          <w:t>Know</w:t>
+        </w:r>
+        <w:proofErr w:type="spellEnd"/>
+        <w:r>
+          <w:rPr>
+            <w:rStyle w:val="Hyperlink"/>
+            <w:rFonts w:ascii="Trebuchet MS" w:hAnsi="Trebuchet MS"/>
+            <w:sz w:val="20"/>
+          </w:rPr>
+          <w:t xml:space="preserve"> </w:t>
+        </w:r>
+        <w:proofErr w:type="spellStart"/>
+        <w:r>
+          <w:rPr>
+            <w:rStyle w:val="Hyperlink"/>
+            <w:rFonts w:ascii="Trebuchet MS" w:hAnsi="Trebuchet MS"/>
+            <w:sz w:val="20"/>
+          </w:rPr>
+          <w:t>How</w:t>
+        </w:r>
+        <w:proofErr w:type="spellEnd"/>
+        <w:proofErr w:type="gramEnd"/>
+      </w:hyperlink>
+      <w:r>
+        <w:t xml:space="preserve"> geupdated</w:t>
       </w:r>
     </w:p>
     <w:p>
@@ -8107,6 +10491,120 @@
     </w:lvl>
   </w:abstractNum>
   <w:abstractNum w:abstractNumId="16" w15:restartNumberingAfterBreak="0">
+    <w:nsid w:val="4C9816E4"/>
+    <w:multiLevelType w:val="hybridMultilevel"/>
+    <w:tmpl w:val="8F9CC4CA"/>
+    <w:lvl w:ilvl="0" w:tplc="36FA7C7E">
+      <w:start w:val="1"/>
+      <w:numFmt w:val="bullet"/>
+      <w:pStyle w:val="Listenabsatz"/>
+      <w:lvlText w:val=""/>
+      <w:lvlJc w:val="left"/>
+      <w:pPr>
+        <w:ind w:left="720" w:hanging="360"/>
+      </w:pPr>
+      <w:rPr>
+        <w:rFonts w:ascii="Symbol" w:hAnsi="Symbol" w:hint="default"/>
+      </w:rPr>
+    </w:lvl>
+    <w:lvl w:ilvl="1" w:tplc="0C070003" w:tentative="1">
+      <w:start w:val="1"/>
+      <w:numFmt w:val="bullet"/>
+      <w:lvlText w:val="o"/>
+      <w:lvlJc w:val="left"/>
+      <w:pPr>
+        <w:ind w:left="1440" w:hanging="360"/>
+      </w:pPr>
+      <w:rPr>
+        <w:rFonts w:ascii="Courier New" w:hAnsi="Courier New" w:cs="Courier New" w:hint="default"/>
+      </w:rPr>
+    </w:lvl>
+    <w:lvl w:ilvl="2" w:tplc="0C070005" w:tentative="1">
+      <w:start w:val="1"/>
+      <w:numFmt w:val="bullet"/>
+      <w:lvlText w:val=""/>
+      <w:lvlJc w:val="left"/>
+      <w:pPr>
+        <w:ind w:left="2160" w:hanging="360"/>
+      </w:pPr>
+      <w:rPr>
+        <w:rFonts w:ascii="Wingdings" w:hAnsi="Wingdings" w:hint="default"/>
+      </w:rPr>
+    </w:lvl>
+    <w:lvl w:ilvl="3" w:tplc="0C070001" w:tentative="1">
+      <w:start w:val="1"/>
+      <w:numFmt w:val="bullet"/>
+      <w:lvlText w:val=""/>
+      <w:lvlJc w:val="left"/>
+      <w:pPr>
+        <w:ind w:left="2880" w:hanging="360"/>
+      </w:pPr>
+      <w:rPr>
+        <w:rFonts w:ascii="Symbol" w:hAnsi="Symbol" w:hint="default"/>
+      </w:rPr>
+    </w:lvl>
+    <w:lvl w:ilvl="4" w:tplc="0C070003" w:tentative="1">
+      <w:start w:val="1"/>
+      <w:numFmt w:val="bullet"/>
+      <w:lvlText w:val="o"/>
+      <w:lvlJc w:val="left"/>
+      <w:pPr>
+        <w:ind w:left="3600" w:hanging="360"/>
+      </w:pPr>
+      <w:rPr>
+        <w:rFonts w:ascii="Courier New" w:hAnsi="Courier New" w:cs="Courier New" w:hint="default"/>
+      </w:rPr>
+    </w:lvl>
+    <w:lvl w:ilvl="5" w:tplc="0C070005" w:tentative="1">
+      <w:start w:val="1"/>
+      <w:numFmt w:val="bullet"/>
+      <w:lvlText w:val=""/>
+      <w:lvlJc w:val="left"/>
+      <w:pPr>
+        <w:ind w:left="4320" w:hanging="360"/>
+      </w:pPr>
+      <w:rPr>
+        <w:rFonts w:ascii="Wingdings" w:hAnsi="Wingdings" w:hint="default"/>
+      </w:rPr>
+    </w:lvl>
+    <w:lvl w:ilvl="6" w:tplc="0C070001" w:tentative="1">
+      <w:start w:val="1"/>
+      <w:numFmt w:val="bullet"/>
+      <w:lvlText w:val=""/>
+      <w:lvlJc w:val="left"/>
+      <w:pPr>
+        <w:ind w:left="5040" w:hanging="360"/>
+      </w:pPr>
+      <w:rPr>
+        <w:rFonts w:ascii="Symbol" w:hAnsi="Symbol" w:hint="default"/>
+      </w:rPr>
+    </w:lvl>
+    <w:lvl w:ilvl="7" w:tplc="0C070003" w:tentative="1">
+      <w:start w:val="1"/>
+      <w:numFmt w:val="bullet"/>
+      <w:lvlText w:val="o"/>
+      <w:lvlJc w:val="left"/>
+      <w:pPr>
+        <w:ind w:left="5760" w:hanging="360"/>
+      </w:pPr>
+      <w:rPr>
+        <w:rFonts w:ascii="Courier New" w:hAnsi="Courier New" w:cs="Courier New" w:hint="default"/>
+      </w:rPr>
+    </w:lvl>
+    <w:lvl w:ilvl="8" w:tplc="0C070005" w:tentative="1">
+      <w:start w:val="1"/>
+      <w:numFmt w:val="bullet"/>
+      <w:lvlText w:val=""/>
+      <w:lvlJc w:val="left"/>
+      <w:pPr>
+        <w:ind w:left="6480" w:hanging="360"/>
+      </w:pPr>
+      <w:rPr>
+        <w:rFonts w:ascii="Wingdings" w:hAnsi="Wingdings" w:hint="default"/>
+      </w:rPr>
+    </w:lvl>
+  </w:abstractNum>
+  <w:abstractNum w:abstractNumId="17" w15:restartNumberingAfterBreak="0">
     <w:nsid w:val="52181D0F"/>
     <w:multiLevelType w:val="multilevel"/>
     <w:tmpl w:val="04070023"/>
@@ -8221,7 +10719,7 @@
       </w:pPr>
     </w:lvl>
   </w:abstractNum>
-  <w:abstractNum w:abstractNumId="17" w15:restartNumberingAfterBreak="0">
+  <w:abstractNum w:abstractNumId="18" w15:restartNumberingAfterBreak="0">
     <w:nsid w:val="727E2461"/>
     <w:multiLevelType w:val="multilevel"/>
     <w:tmpl w:val="0407001D"/>
@@ -8335,59 +10833,74 @@
       </w:pPr>
     </w:lvl>
   </w:abstractNum>
-  <w:num w:numId="1">
+  <w:num w:numId="1" w16cid:durableId="1506899957">
     <w:abstractNumId w:val="7"/>
   </w:num>
-  <w:num w:numId="2">
+  <w:num w:numId="2" w16cid:durableId="390226293">
     <w:abstractNumId w:val="6"/>
   </w:num>
-  <w:num w:numId="3">
+  <w:num w:numId="3" w16cid:durableId="647516065">
     <w:abstractNumId w:val="5"/>
   </w:num>
-  <w:num w:numId="4">
+  <w:num w:numId="4" w16cid:durableId="1219053650">
     <w:abstractNumId w:val="4"/>
   </w:num>
-  <w:num w:numId="5">
+  <w:num w:numId="5" w16cid:durableId="1954939130">
+    <w:abstractNumId w:val="18"/>
+  </w:num>
+  <w:num w:numId="6" w16cid:durableId="313803186">
     <w:abstractNumId w:val="17"/>
   </w:num>
-  <w:num w:numId="6">
+  <w:num w:numId="7" w16cid:durableId="1250964405">
+    <w:abstractNumId w:val="8"/>
+  </w:num>
+  <w:num w:numId="8" w16cid:durableId="1445005465">
+    <w:abstractNumId w:val="3"/>
+  </w:num>
+  <w:num w:numId="9" w16cid:durableId="1831677773">
+    <w:abstractNumId w:val="2"/>
+  </w:num>
+  <w:num w:numId="10" w16cid:durableId="989216605">
+    <w:abstractNumId w:val="1"/>
+  </w:num>
+  <w:num w:numId="11" w16cid:durableId="1688369270">
+    <w:abstractNumId w:val="0"/>
+  </w:num>
+  <w:num w:numId="12" w16cid:durableId="271865079">
+    <w:abstractNumId w:val="10"/>
+  </w:num>
+  <w:num w:numId="13" w16cid:durableId="395519033">
+    <w:abstractNumId w:val="11"/>
+  </w:num>
+  <w:num w:numId="14" w16cid:durableId="826441050">
+    <w:abstractNumId w:val="15"/>
+  </w:num>
+  <w:num w:numId="15" w16cid:durableId="801269418">
+    <w:abstractNumId w:val="9"/>
+  </w:num>
+  <w:num w:numId="16" w16cid:durableId="1479493059">
+    <w:abstractNumId w:val="12"/>
+  </w:num>
+  <w:num w:numId="17" w16cid:durableId="124471358">
+    <w:abstractNumId w:val="13"/>
+  </w:num>
+  <w:num w:numId="18" w16cid:durableId="2000961900">
+    <w:abstractNumId w:val="14"/>
+  </w:num>
+  <w:num w:numId="19" w16cid:durableId="249046789">
+    <w:abstractNumId w:val="9"/>
+  </w:num>
+  <w:num w:numId="20" w16cid:durableId="347290677">
+    <w:abstractNumId w:val="9"/>
+  </w:num>
+  <w:num w:numId="21" w16cid:durableId="157382078">
     <w:abstractNumId w:val="16"/>
   </w:num>
-  <w:num w:numId="7">
-    <w:abstractNumId w:val="8"/>
-  </w:num>
-  <w:num w:numId="8">
-    <w:abstractNumId w:val="3"/>
-  </w:num>
-  <w:num w:numId="9">
-    <w:abstractNumId w:val="2"/>
-  </w:num>
-  <w:num w:numId="10">
-    <w:abstractNumId w:val="1"/>
-  </w:num>
-  <w:num w:numId="11">
-    <w:abstractNumId w:val="0"/>
-  </w:num>
-  <w:num w:numId="12">
-    <w:abstractNumId w:val="10"/>
-  </w:num>
-  <w:num w:numId="13">
-    <w:abstractNumId w:val="11"/>
-  </w:num>
-  <w:num w:numId="14">
-    <w:abstractNumId w:val="15"/>
-  </w:num>
-  <w:num w:numId="15">
+  <w:num w:numId="22" w16cid:durableId="989945955">
     <w:abstractNumId w:val="9"/>
   </w:num>
-  <w:num w:numId="16">
-    <w:abstractNumId w:val="12"/>
-  </w:num>
-  <w:num w:numId="17">
-    <w:abstractNumId w:val="13"/>
-  </w:num>
-  <w:num w:numId="18">
-    <w:abstractNumId w:val="14"/>
+  <w:num w:numId="23" w16cid:durableId="1482382335">
+    <w:abstractNumId w:val="9"/>
   </w:num>
   <w:numIdMacAtCleanup w:val="18"/>
 </w:numbering>
@@ -13020,10 +15533,12 @@
     <w:autoRedefine/>
     <w:uiPriority w:val="34"/>
     <w:qFormat/>
-    <w:rsid w:val="00CB5A35"/>
+    <w:rsid w:val="00C26835"/>
     <w:pPr>
+      <w:numPr>
+        <w:numId w:val="21"/>
+      </w:numPr>
       <w:spacing w:line="360" w:lineRule="auto"/>
-      <w:ind w:left="720"/>
       <w:contextualSpacing/>
     </w:pPr>
     <w:rPr>
@@ -13236,6 +15751,82 @@
         <w:tcBorders>
           <w:right w:val="nil"/>
         </w:tcBorders>
+      </w:tcPr>
+    </w:tblStylePr>
+  </w:style>
+  <w:style w:type="table" w:styleId="TabellemithellemGitternetz">
+    <w:name w:val="Grid Table Light"/>
+    <w:basedOn w:val="NormaleTabelle"/>
+    <w:uiPriority w:val="40"/>
+    <w:rsid w:val="003031CD"/>
+    <w:tblPr>
+      <w:tblBorders>
+        <w:top w:val="single" w:sz="4" w:space="0" w:color="BFBFBF" w:themeColor="background1" w:themeShade="BF"/>
+        <w:left w:val="single" w:sz="4" w:space="0" w:color="BFBFBF" w:themeColor="background1" w:themeShade="BF"/>
+        <w:bottom w:val="single" w:sz="4" w:space="0" w:color="BFBFBF" w:themeColor="background1" w:themeShade="BF"/>
+        <w:right w:val="single" w:sz="4" w:space="0" w:color="BFBFBF" w:themeColor="background1" w:themeShade="BF"/>
+        <w:insideH w:val="single" w:sz="4" w:space="0" w:color="BFBFBF" w:themeColor="background1" w:themeShade="BF"/>
+        <w:insideV w:val="single" w:sz="4" w:space="0" w:color="BFBFBF" w:themeColor="background1" w:themeShade="BF"/>
+      </w:tblBorders>
+    </w:tblPr>
+  </w:style>
+  <w:style w:type="table" w:styleId="EinfacheTabelle1">
+    <w:name w:val="Plain Table 1"/>
+    <w:basedOn w:val="NormaleTabelle"/>
+    <w:uiPriority w:val="41"/>
+    <w:rsid w:val="003031CD"/>
+    <w:tblPr>
+      <w:tblStyleRowBandSize w:val="1"/>
+      <w:tblStyleColBandSize w:val="1"/>
+      <w:tblBorders>
+        <w:top w:val="single" w:sz="4" w:space="0" w:color="BFBFBF" w:themeColor="background1" w:themeShade="BF"/>
+        <w:left w:val="single" w:sz="4" w:space="0" w:color="BFBFBF" w:themeColor="background1" w:themeShade="BF"/>
+        <w:bottom w:val="single" w:sz="4" w:space="0" w:color="BFBFBF" w:themeColor="background1" w:themeShade="BF"/>
+        <w:right w:val="single" w:sz="4" w:space="0" w:color="BFBFBF" w:themeColor="background1" w:themeShade="BF"/>
+        <w:insideH w:val="single" w:sz="4" w:space="0" w:color="BFBFBF" w:themeColor="background1" w:themeShade="BF"/>
+        <w:insideV w:val="single" w:sz="4" w:space="0" w:color="BFBFBF" w:themeColor="background1" w:themeShade="BF"/>
+      </w:tblBorders>
+    </w:tblPr>
+    <w:tblStylePr w:type="firstRow">
+      <w:rPr>
+        <w:b/>
+        <w:bCs/>
+      </w:rPr>
+    </w:tblStylePr>
+    <w:tblStylePr w:type="lastRow">
+      <w:rPr>
+        <w:b/>
+        <w:bCs/>
+      </w:rPr>
+      <w:tblPr/>
+      <w:tcPr>
+        <w:tcBorders>
+          <w:top w:val="double" w:sz="4" w:space="0" w:color="BFBFBF" w:themeColor="background1" w:themeShade="BF"/>
+        </w:tcBorders>
+      </w:tcPr>
+    </w:tblStylePr>
+    <w:tblStylePr w:type="firstCol">
+      <w:rPr>
+        <w:b/>
+        <w:bCs/>
+      </w:rPr>
+    </w:tblStylePr>
+    <w:tblStylePr w:type="lastCol">
+      <w:rPr>
+        <w:b/>
+        <w:bCs/>
+      </w:rPr>
+    </w:tblStylePr>
+    <w:tblStylePr w:type="band1Vert">
+      <w:tblPr/>
+      <w:tcPr>
+        <w:shd w:val="clear" w:color="auto" w:fill="F2F2F2" w:themeFill="background1" w:themeFillShade="F2"/>
+      </w:tcPr>
+    </w:tblStylePr>
+    <w:tblStylePr w:type="band1Horz">
+      <w:tblPr/>
+      <w:tcPr>
+        <w:shd w:val="clear" w:color="auto" w:fill="F2F2F2" w:themeFill="background1" w:themeFillShade="F2"/>
       </w:tcPr>
     </w:tblStylePr>
   </w:style>

</xml_diff>